<commit_message>
Prueba de git pull
</commit_message>
<xml_diff>
--- a/curso Javascript.docx
+++ b/curso Javascript.docx
@@ -8,107 +8,54 @@
       </w:r>
     </w:p>
     <w:p>
-      <w:proofErr w:type="spellStart"/>
       <w:r>
         <w:t>html</w:t>
       </w:r>
-      <w:proofErr w:type="spellEnd"/>
-    </w:p>
-    <w:p>
-      <w:proofErr w:type="spellStart"/>
+    </w:p>
+    <w:p>
       <w:r>
         <w:t>CopiarEditar</w:t>
       </w:r>
-      <w:proofErr w:type="spellEnd"/>
-    </w:p>
-    <w:p>
-      <w:r>
-        <w:t>&lt;</w:t>
-      </w:r>
-      <w:proofErr w:type="spellStart"/>
-      <w:r>
-        <w:t>html</w:t>
-      </w:r>
-      <w:proofErr w:type="spellEnd"/>
-      <w:r>
-        <w:t>&gt;</w:t>
-      </w:r>
-    </w:p>
-    <w:p>
-      <w:r>
-        <w:t xml:space="preserve">&lt;script </w:t>
-      </w:r>
-      <w:proofErr w:type="spellStart"/>
-      <w:r>
-        <w:t>type</w:t>
-      </w:r>
-      <w:proofErr w:type="spellEnd"/>
-      <w:r>
-        <w:t>="</w:t>
-      </w:r>
-      <w:proofErr w:type="spellStart"/>
-      <w:r>
-        <w:t>text</w:t>
-      </w:r>
-      <w:proofErr w:type="spellEnd"/>
-      <w:r>
-        <w:t>/</w:t>
-      </w:r>
-      <w:proofErr w:type="spellStart"/>
+    </w:p>
+    <w:p>
+      <w:r>
+        <w:t>&lt;html&gt;</w:t>
+      </w:r>
+    </w:p>
+    <w:p>
+      <w:r>
+        <w:t>&lt;script type="text/javascript"&gt;</w:t>
+      </w:r>
+    </w:p>
+    <w:p>
+      <w:r>
+        <w:t>alert("¡Hola!");</w:t>
+      </w:r>
+    </w:p>
+    <w:p>
+      <w:r>
+        <w:t>&lt;/script&gt;</w:t>
+      </w:r>
+    </w:p>
+    <w:p>
+      <w:r>
+        <w:t>&lt;/html&gt;</w:t>
+      </w:r>
+    </w:p>
+    <w:p>
+      <w:r>
+        <w:t>Cualquier entrada o salida en la línea de comandos se escribe así:</w:t>
+      </w:r>
+    </w:p>
+    <w:p>
       <w:r>
         <w:t>javascript</w:t>
       </w:r>
-      <w:proofErr w:type="spellEnd"/>
-      <w:r>
-        <w:t>"&gt;</w:t>
-      </w:r>
-    </w:p>
-    <w:p>
-      <w:proofErr w:type="spellStart"/>
-      <w:r>
-        <w:t>alert</w:t>
-      </w:r>
-      <w:proofErr w:type="spellEnd"/>
-      <w:r>
-        <w:t>("¡Hola!");</w:t>
-      </w:r>
-    </w:p>
-    <w:p>
-      <w:r>
-        <w:t>&lt;/script&gt;</w:t>
-      </w:r>
-    </w:p>
-    <w:p>
-      <w:r>
-        <w:t>&lt;/</w:t>
-      </w:r>
-      <w:proofErr w:type="spellStart"/>
-      <w:r>
-        <w:t>html</w:t>
-      </w:r>
-      <w:proofErr w:type="spellEnd"/>
-      <w:r>
-        <w:t>&gt;</w:t>
-      </w:r>
-    </w:p>
-    <w:p>
-      <w:r>
-        <w:t>Cualquier entrada o salida en la línea de comandos se escribe así:</w:t>
-      </w:r>
-    </w:p>
-    <w:p>
-      <w:proofErr w:type="spellStart"/>
-      <w:r>
-        <w:t>javascript</w:t>
-      </w:r>
-      <w:proofErr w:type="spellEnd"/>
-    </w:p>
-    <w:p>
-      <w:proofErr w:type="spellStart"/>
+    </w:p>
+    <w:p>
       <w:r>
         <w:t>CopiarEditar</w:t>
       </w:r>
-      <w:proofErr w:type="spellEnd"/>
     </w:p>
     <w:p>
       <w:r>
@@ -145,7 +92,7 @@
     <w:p>
       <w:r>
         <w:pict w14:anchorId="3F8FA53A">
-          <v:rect id="_x0000_i1043" style="width:0;height:1.5pt" o:hralign="center" o:hrstd="t" o:hr="t" fillcolor="#a0a0a0" stroked="f"/>
+          <v:rect id="_x0000_i1025" style="width:0;height:1.5pt" o:hralign="center" o:hrstd="t" o:hr="t" fillcolor="#a0a0a0" stroked="f"/>
         </w:pict>
       </w:r>
     </w:p>
@@ -208,7 +155,7 @@
     <w:p>
       <w:r>
         <w:pict w14:anchorId="04C265E2">
-          <v:rect id="_x0000_i1044" style="width:0;height:1.5pt" o:hralign="center" o:hrstd="t" o:hr="t" fillcolor="#a0a0a0" stroked="f"/>
+          <v:rect id="_x0000_i1026" style="width:0;height:1.5pt" o:hralign="center" o:hrstd="t" o:hr="t" fillcolor="#a0a0a0" stroked="f"/>
         </w:pict>
       </w:r>
     </w:p>
@@ -280,7 +227,7 @@
     <w:p>
       <w:r>
         <w:pict w14:anchorId="30CB5157">
-          <v:rect id="_x0000_i1045" style="width:0;height:1.5pt" o:hralign="center" o:hrstd="t" o:hr="t" fillcolor="#a0a0a0" stroked="f"/>
+          <v:rect id="_x0000_i1027" style="width:0;height:1.5pt" o:hralign="center" o:hrstd="t" o:hr="t" fillcolor="#a0a0a0" stroked="f"/>
         </w:pict>
       </w:r>
     </w:p>
@@ -353,7 +300,7 @@
     <w:p>
       <w:r>
         <w:pict w14:anchorId="21546F89">
-          <v:rect id="_x0000_i1061" style="width:0;height:1.5pt" o:hralign="center" o:hrstd="t" o:hr="t" fillcolor="#a0a0a0" stroked="f"/>
+          <v:rect id="_x0000_i1028" style="width:0;height:1.5pt" o:hralign="center" o:hrstd="t" o:hr="t" fillcolor="#a0a0a0" stroked="f"/>
         </w:pict>
       </w:r>
     </w:p>
@@ -400,7 +347,7 @@
     <w:p>
       <w:r>
         <w:pict w14:anchorId="3F479849">
-          <v:rect id="_x0000_i1062" style="width:0;height:1.5pt" o:hralign="center" o:hrstd="t" o:hr="t" fillcolor="#a0a0a0" stroked="f"/>
+          <v:rect id="_x0000_i1029" style="width:0;height:1.5pt" o:hralign="center" o:hrstd="t" o:hr="t" fillcolor="#a0a0a0" stroked="f"/>
         </w:pict>
       </w:r>
     </w:p>
@@ -491,15 +438,7 @@
         <w:t>lado del servidor</w:t>
       </w:r>
       <w:r>
-        <w:t xml:space="preserve"> de una aplicación es la lógica del </w:t>
-      </w:r>
-      <w:proofErr w:type="spellStart"/>
-      <w:r>
-        <w:t>backend</w:t>
-      </w:r>
-      <w:proofErr w:type="spellEnd"/>
-      <w:r>
-        <w:t>, que normalmente se ejecuta en computadoras ubicadas en centros de datos y que interactúa con la base de datos.</w:t>
+        <w:t xml:space="preserve"> de una aplicación es la lógica del backend, que normalmente se ejecuta en computadoras ubicadas en centros de datos y que interactúa con la base de datos.</w:t>
       </w:r>
       <w:r>
         <w:br/>
@@ -649,7 +588,7 @@
     <w:p>
       <w:r>
         <w:pict w14:anchorId="52E480E6">
-          <v:rect id="_x0000_i1071" style="width:0;height:1.5pt" o:hralign="center" o:hrstd="t" o:hr="t" fillcolor="#a0a0a0" stroked="f"/>
+          <v:rect id="_x0000_i1030" style="width:0;height:1.5pt" o:hralign="center" o:hrstd="t" o:hr="t" fillcolor="#a0a0a0" stroked="f"/>
         </w:pict>
       </w:r>
     </w:p>
@@ -742,7 +681,7 @@
       <w:r>
         <w:lastRenderedPageBreak/>
         <w:pict w14:anchorId="5C4F1FE3">
-          <v:rect id="_x0000_i1079" style="width:0;height:1.5pt" o:hralign="center" o:hrstd="t" o:hr="t" fillcolor="#a0a0a0" stroked="f"/>
+          <v:rect id="_x0000_i1031" style="width:0;height:1.5pt" o:hralign="center" o:hrstd="t" o:hr="t" fillcolor="#a0a0a0" stroked="f"/>
         </w:pict>
       </w:r>
     </w:p>
@@ -970,17 +909,8 @@
           <w:b/>
           <w:bCs/>
         </w:rPr>
-        <w:t xml:space="preserve">una gran variedad de bibliotecas y </w:t>
-      </w:r>
-      <w:proofErr w:type="spellStart"/>
-      <w:r>
-        <w:rPr>
-          <w:b/>
-          <w:bCs/>
-        </w:rPr>
-        <w:t>frameworks</w:t>
-      </w:r>
-      <w:proofErr w:type="spellEnd"/>
+        <w:t>una gran variedad de bibliotecas y frameworks</w:t>
+      </w:r>
       <w:r>
         <w:t xml:space="preserve"> que te harán la vida como desarrollador mucho más fácil, permitiéndote hacer más en menos tiempo.</w:t>
       </w:r>
@@ -996,7 +926,6 @@
           <w:numId w:val="6"/>
         </w:numPr>
       </w:pPr>
-      <w:proofErr w:type="spellStart"/>
       <w:r>
         <w:rPr>
           <w:b/>
@@ -1004,7 +933,6 @@
         </w:rPr>
         <w:t>React</w:t>
       </w:r>
-      <w:proofErr w:type="spellEnd"/>
     </w:p>
     <w:p>
       <w:pPr>
@@ -1104,31 +1032,13 @@
       <w:r>
         <w:t xml:space="preserve">La comunidad de JavaScript es enorme. El popular foro </w:t>
       </w:r>
-      <w:proofErr w:type="spellStart"/>
-      <w:r>
-        <w:rPr>
-          <w:b/>
-          <w:bCs/>
-        </w:rPr>
-        <w:t>Stack</w:t>
-      </w:r>
-      <w:proofErr w:type="spellEnd"/>
-      <w:r>
-        <w:rPr>
-          <w:b/>
-          <w:bCs/>
-        </w:rPr>
-        <w:t xml:space="preserve"> </w:t>
-      </w:r>
-      <w:proofErr w:type="spellStart"/>
-      <w:r>
-        <w:rPr>
-          <w:b/>
-          <w:bCs/>
-        </w:rPr>
-        <w:t>Overflow</w:t>
-      </w:r>
-      <w:proofErr w:type="spellEnd"/>
+      <w:r>
+        <w:rPr>
+          <w:b/>
+          <w:bCs/>
+        </w:rPr>
+        <w:t>Stack Overflow</w:t>
+      </w:r>
       <w:r>
         <w:t xml:space="preserve"> contiene mucha ayuda para todo tipo de problemas de programación y tiene una sección enorme dedicada a JavaScript.</w:t>
       </w:r>
@@ -1173,7 +1083,7 @@
     <w:p>
       <w:r>
         <w:pict w14:anchorId="52651C86">
-          <v:rect id="_x0000_i1099" style="width:0;height:1.5pt" o:hralign="center" o:hrstd="t" o:hr="t" fillcolor="#a0a0a0" stroked="f"/>
+          <v:rect id="_x0000_i1032" style="width:0;height:1.5pt" o:hralign="center" o:hrstd="t" o:hr="t" fillcolor="#a0a0a0" stroked="f"/>
         </w:pict>
       </w:r>
     </w:p>
@@ -1218,7 +1128,7 @@
     <w:p>
       <w:r>
         <w:pict w14:anchorId="0C042AA2">
-          <v:rect id="_x0000_i1100" style="width:0;height:1.5pt" o:hralign="center" o:hrstd="t" o:hr="t" fillcolor="#a0a0a0" stroked="f"/>
+          <v:rect id="_x0000_i1033" style="width:0;height:1.5pt" o:hralign="center" o:hrstd="t" o:hr="t" fillcolor="#a0a0a0" stroked="f"/>
         </w:pict>
       </w:r>
     </w:p>
@@ -1306,43 +1216,19 @@
     </w:p>
     <w:p>
       <w:r>
-        <w:t xml:space="preserve">Muchos </w:t>
-      </w:r>
-      <w:proofErr w:type="spellStart"/>
-      <w:r>
-        <w:t>IDEs</w:t>
-      </w:r>
-      <w:proofErr w:type="spellEnd"/>
-      <w:r>
-        <w:t xml:space="preserve"> tienen </w:t>
-      </w:r>
-      <w:proofErr w:type="spellStart"/>
-      <w:r>
-        <w:t>plugins</w:t>
-      </w:r>
-      <w:proofErr w:type="spellEnd"/>
-      <w:r>
-        <w:t xml:space="preserve"> especiales para facilitar el trabajo con otras herramientas y añadir funciones adicionales, por ejemplo, una recarga automática en el navegador.</w:t>
+        <w:t>Muchos IDEs tienen plugins especiales para facilitar el trabajo con otras herramientas y añadir funciones adicionales, por ejemplo, una recarga automática en el navegador.</w:t>
       </w:r>
     </w:p>
     <w:p>
       <w:r>
         <w:pict w14:anchorId="16E44D30">
-          <v:rect id="_x0000_i1101" style="width:0;height:1.5pt" o:hralign="center" o:hrstd="t" o:hr="t" fillcolor="#a0a0a0" stroked="f"/>
+          <v:rect id="_x0000_i1034" style="width:0;height:1.5pt" o:hralign="center" o:hrstd="t" o:hr="t" fillcolor="#a0a0a0" stroked="f"/>
         </w:pict>
       </w:r>
     </w:p>
     <w:p>
       <w:r>
-        <w:t xml:space="preserve">Hay muchos </w:t>
-      </w:r>
-      <w:proofErr w:type="spellStart"/>
-      <w:r>
-        <w:t>IDEs</w:t>
-      </w:r>
-      <w:proofErr w:type="spellEnd"/>
-      <w:r>
-        <w:t xml:space="preserve"> disponibles y difieren en lo que ofrecen.</w:t>
+        <w:t>Hay muchos IDEs disponibles y difieren en lo que ofrecen.</w:t>
       </w:r>
       <w:r>
         <w:br/>
@@ -1353,33 +1239,15 @@
           <w:b/>
           <w:bCs/>
         </w:rPr>
-        <w:t xml:space="preserve">Visual Studio </w:t>
-      </w:r>
-      <w:proofErr w:type="spellStart"/>
-      <w:r>
-        <w:rPr>
-          <w:b/>
-          <w:bCs/>
-        </w:rPr>
-        <w:t>Code</w:t>
-      </w:r>
-      <w:proofErr w:type="spellEnd"/>
+        <w:t>Visual Studio Code</w:t>
+      </w:r>
       <w:r>
         <w:t>, pero eso es solo una preferencia personal.</w:t>
       </w:r>
       <w:r>
         <w:br/>
-        <w:t xml:space="preserve">Otros </w:t>
-      </w:r>
-      <w:proofErr w:type="spellStart"/>
-      <w:r>
-        <w:t>IDEs</w:t>
-      </w:r>
-      <w:proofErr w:type="spellEnd"/>
-      <w:r>
-        <w:t xml:space="preserve"> populares al momento de escribir este libro incluyen </w:t>
-      </w:r>
-      <w:proofErr w:type="spellStart"/>
+        <w:t xml:space="preserve">Otros IDEs populares al momento de escribir este libro incluyen </w:t>
+      </w:r>
       <w:r>
         <w:rPr>
           <w:b/>
@@ -1387,7 +1255,6 @@
         </w:rPr>
         <w:t>Atom</w:t>
       </w:r>
-      <w:proofErr w:type="spellEnd"/>
       <w:r>
         <w:t xml:space="preserve">, </w:t>
       </w:r>
@@ -1401,7 +1268,6 @@
       <w:r>
         <w:t xml:space="preserve"> y </w:t>
       </w:r>
-      <w:proofErr w:type="spellStart"/>
       <w:r>
         <w:rPr>
           <w:b/>
@@ -1409,49 +1275,24 @@
         </w:rPr>
         <w:t>WebStorm</w:t>
       </w:r>
-      <w:proofErr w:type="spellEnd"/>
       <w:r>
         <w:t>.</w:t>
       </w:r>
     </w:p>
     <w:p>
       <w:r>
-        <w:t xml:space="preserve">Hay muchos </w:t>
-      </w:r>
-      <w:proofErr w:type="spellStart"/>
-      <w:r>
-        <w:t>IDEs</w:t>
-      </w:r>
-      <w:proofErr w:type="spellEnd"/>
-      <w:r>
-        <w:t xml:space="preserve"> y siguen apareciendo nuevos, por lo que es probable que el más popular en el momento en que leas esto no esté en esta lista.</w:t>
+        <w:t>Hay muchos IDEs y siguen apareciendo nuevos, por lo que es probable que el más popular en el momento en que leas esto no esté en esta lista.</w:t>
       </w:r>
       <w:r>
         <w:br/>
-        <w:t xml:space="preserve">Existen muchas otras opciones. Puedes hacer una búsqueda rápida en la web de </w:t>
-      </w:r>
-      <w:proofErr w:type="spellStart"/>
-      <w:r>
-        <w:t>IDEs</w:t>
-      </w:r>
-      <w:proofErr w:type="spellEnd"/>
-      <w:r>
-        <w:t xml:space="preserve"> para JavaScript. Hay algunas cosas a las que debes prestar atención al seleccionar un IDE: asegúrate de que soporte resaltado de sintaxis, depuración (</w:t>
-      </w:r>
-      <w:proofErr w:type="spellStart"/>
-      <w:r>
-        <w:t>debugging</w:t>
-      </w:r>
-      <w:proofErr w:type="spellEnd"/>
-      <w:r>
-        <w:t>) y autocompletado para JavaScript.</w:t>
+        <w:t>Existen muchas otras opciones. Puedes hacer una búsqueda rápida en la web de IDEs para JavaScript. Hay algunas cosas a las que debes prestar atención al seleccionar un IDE: asegúrate de que soporte resaltado de sintaxis, depuración (debugging) y autocompletado para JavaScript.</w:t>
       </w:r>
     </w:p>
     <w:p>
       <w:r>
         <w:lastRenderedPageBreak/>
         <w:pict w14:anchorId="3900BF23">
-          <v:rect id="_x0000_i1129" style="width:0;height:1.5pt" o:hralign="center" o:hrstd="t" o:hr="t" fillcolor="#a0a0a0" stroked="f"/>
+          <v:rect id="_x0000_i1035" style="width:0;height:1.5pt" o:hralign="center" o:hrstd="t" o:hr="t" fillcolor="#a0a0a0" stroked="f"/>
         </w:pict>
       </w:r>
     </w:p>
@@ -1506,21 +1347,13 @@
         <w:t>Firefox</w:t>
       </w:r>
       <w:r>
-        <w:t xml:space="preserve">, ya que soportan las últimas funciones de JavaScript y cuentan con </w:t>
-      </w:r>
-      <w:proofErr w:type="spellStart"/>
-      <w:r>
-        <w:t>plugins</w:t>
-      </w:r>
-      <w:proofErr w:type="spellEnd"/>
-      <w:r>
-        <w:t xml:space="preserve"> muy útiles.</w:t>
+        <w:t>, ya que soportan las últimas funciones de JavaScript y cuentan con plugins muy útiles.</w:t>
       </w:r>
     </w:p>
     <w:p>
       <w:r>
         <w:pict w14:anchorId="6CB18345">
-          <v:rect id="_x0000_i1130" style="width:0;height:1.5pt" o:hralign="center" o:hrstd="t" o:hr="t" fillcolor="#a0a0a0" stroked="f"/>
+          <v:rect id="_x0000_i1036" style="width:0;height:1.5pt" o:hralign="center" o:hrstd="t" o:hr="t" fillcolor="#a0a0a0" stroked="f"/>
         </w:pict>
       </w:r>
     </w:p>
@@ -1541,15 +1374,7 @@
     </w:p>
     <w:p>
       <w:r>
-        <w:t xml:space="preserve">Hay muchas cosas adicionales que puedes usar mientras programas, por ejemplo, </w:t>
-      </w:r>
-      <w:proofErr w:type="spellStart"/>
-      <w:r>
-        <w:t>plugins</w:t>
-      </w:r>
-      <w:proofErr w:type="spellEnd"/>
-      <w:r>
-        <w:t xml:space="preserve"> para el navegador que te ayudarán a depurar o harán que el código sea más fácil de visualizar.</w:t>
+        <w:t>Hay muchas cosas adicionales que puedes usar mientras programas, por ejemplo, plugins para el navegador que te ayudarán a depurar o harán que el código sea más fácil de visualizar.</w:t>
       </w:r>
       <w:r>
         <w:br/>
@@ -1559,7 +1384,7 @@
     <w:p>
       <w:r>
         <w:pict w14:anchorId="7105F1F0">
-          <v:rect id="_x0000_i1131" style="width:0;height:1.5pt" o:hralign="center" o:hrstd="t" o:hr="t" fillcolor="#a0a0a0" stroked="f"/>
+          <v:rect id="_x0000_i1037" style="width:0;height:1.5pt" o:hralign="center" o:hrstd="t" o:hr="t" fillcolor="#a0a0a0" stroked="f"/>
         </w:pict>
       </w:r>
     </w:p>
@@ -1594,7 +1419,7 @@
     <w:p>
       <w:r>
         <w:pict w14:anchorId="0C1F7868">
-          <v:rect id="_x0000_i1132" style="width:0;height:1.5pt" o:hralign="center" o:hrstd="t" o:hr="t" fillcolor="#a0a0a0" stroked="f"/>
+          <v:rect id="_x0000_i1038" style="width:0;height:1.5pt" o:hralign="center" o:hrstd="t" o:hr="t" fillcolor="#a0a0a0" stroked="f"/>
         </w:pict>
       </w:r>
     </w:p>
@@ -1769,96 +1594,32 @@
     </w:p>
     <w:p>
       <w:r>
-        <w:t>Aquí tienes un pequeño ejemplo que creará una página web con el texto “</w:t>
-      </w:r>
-      <w:proofErr w:type="spellStart"/>
-      <w:r>
-        <w:t>Hello</w:t>
-      </w:r>
-      <w:proofErr w:type="spellEnd"/>
-      <w:r>
-        <w:t xml:space="preserve"> </w:t>
-      </w:r>
-      <w:proofErr w:type="spellStart"/>
-      <w:r>
-        <w:t>world</w:t>
-      </w:r>
-      <w:proofErr w:type="spellEnd"/>
-      <w:r>
-        <w:t>”:</w:t>
-      </w:r>
-    </w:p>
-    <w:p>
-      <w:r>
-        <w:t>&lt;</w:t>
-      </w:r>
-      <w:proofErr w:type="spellStart"/>
-      <w:r>
-        <w:t>html</w:t>
-      </w:r>
-      <w:proofErr w:type="spellEnd"/>
-      <w:r>
-        <w:t>&gt;</w:t>
-      </w:r>
-    </w:p>
-    <w:p>
-      <w:r>
-        <w:t xml:space="preserve">  &lt;</w:t>
-      </w:r>
-      <w:proofErr w:type="spellStart"/>
-      <w:r>
-        <w:t>body</w:t>
-      </w:r>
-      <w:proofErr w:type="spellEnd"/>
-      <w:r>
-        <w:t>&gt;</w:t>
-      </w:r>
-    </w:p>
-    <w:p>
-      <w:r>
-        <w:t xml:space="preserve">    </w:t>
-      </w:r>
-      <w:proofErr w:type="spellStart"/>
-      <w:r>
-        <w:t>Hello</w:t>
-      </w:r>
-      <w:proofErr w:type="spellEnd"/>
-      <w:r>
-        <w:t xml:space="preserve"> </w:t>
-      </w:r>
-      <w:proofErr w:type="spellStart"/>
-      <w:r>
-        <w:t>world</w:t>
-      </w:r>
-      <w:proofErr w:type="spellEnd"/>
-      <w:r>
-        <w:t>!</w:t>
-      </w:r>
-    </w:p>
-    <w:p>
-      <w:r>
-        <w:t xml:space="preserve">  &lt;/</w:t>
-      </w:r>
-      <w:proofErr w:type="spellStart"/>
-      <w:r>
-        <w:t>body</w:t>
-      </w:r>
-      <w:proofErr w:type="spellEnd"/>
-      <w:r>
-        <w:t>&gt;</w:t>
-      </w:r>
-    </w:p>
-    <w:p>
-      <w:r>
-        <w:t>&lt;/</w:t>
-      </w:r>
-      <w:proofErr w:type="spellStart"/>
-      <w:r>
-        <w:t>html</w:t>
-      </w:r>
-      <w:proofErr w:type="spellEnd"/>
-      <w:r>
-        <w:t>&gt;</w:t>
+        <w:t>Aquí tienes un pequeño ejemplo que creará una página web con el texto “Hello world”:</w:t>
+      </w:r>
+    </w:p>
+    <w:p>
+      <w:r>
+        <w:t>&lt;html&gt;</w:t>
+      </w:r>
+    </w:p>
+    <w:p>
+      <w:r>
+        <w:t xml:space="preserve">  &lt;body&gt;</w:t>
+      </w:r>
+    </w:p>
+    <w:p>
+      <w:r>
+        <w:t xml:space="preserve">    Hello world!</w:t>
+      </w:r>
+    </w:p>
+    <w:p>
+      <w:r>
+        <w:t xml:space="preserve">  &lt;/body&gt;</w:t>
+      </w:r>
+    </w:p>
+    <w:p>
+      <w:r>
+        <w:t>&lt;/html&gt;</w:t>
       </w:r>
     </w:p>
     <w:p>
@@ -1889,7 +1650,7 @@
     <w:p>
       <w:r>
         <w:pict w14:anchorId="21EEE97E">
-          <v:rect id="_x0000_i1155" style="width:0;height:1.5pt" o:hralign="center" o:hrstd="t" o:hr="t" fillcolor="#a0a0a0" stroked="f"/>
+          <v:rect id="_x0000_i1039" style="width:0;height:1.5pt" o:hralign="center" o:hrstd="t" o:hr="t" fillcolor="#a0a0a0" stroked="f"/>
         </w:pict>
       </w:r>
     </w:p>
@@ -1978,21 +1739,13 @@
         <w:t>cómo puede interactuar</w:t>
       </w:r>
       <w:r>
-        <w:t xml:space="preserve"> con el usuario o con el </w:t>
-      </w:r>
-      <w:proofErr w:type="spellStart"/>
-      <w:r>
-        <w:t>backend</w:t>
-      </w:r>
-      <w:proofErr w:type="spellEnd"/>
-      <w:r>
-        <w:t xml:space="preserve"> (la parte lógica del servidor).</w:t>
+        <w:t xml:space="preserve"> con el usuario o con el backend (la parte lógica del servidor).</w:t>
       </w:r>
     </w:p>
     <w:p>
       <w:r>
         <w:pict w14:anchorId="65805DB0">
-          <v:rect id="_x0000_i1156" style="width:0;height:1.5pt" o:hralign="center" o:hrstd="t" o:hr="t" fillcolor="#a0a0a0" stroked="f"/>
+          <v:rect id="_x0000_i1040" style="width:0;height:1.5pt" o:hralign="center" o:hrstd="t" o:hr="t" fillcolor="#a0a0a0" stroked="f"/>
         </w:pict>
       </w:r>
     </w:p>
@@ -2087,7 +1840,7 @@
     <w:p>
       <w:r>
         <w:pict w14:anchorId="08971DC1">
-          <v:rect id="_x0000_i1157" style="width:0;height:1.5pt" o:hralign="center" o:hrstd="t" o:hr="t" fillcolor="#a0a0a0" stroked="f"/>
+          <v:rect id="_x0000_i1041" style="width:0;height:1.5pt" o:hralign="center" o:hrstd="t" o:hr="t" fillcolor="#a0a0a0" stroked="f"/>
         </w:pict>
       </w:r>
     </w:p>
@@ -2222,15 +1975,7 @@
         <w:t>Consola</w:t>
       </w:r>
       <w:r>
-        <w:t xml:space="preserve"> (</w:t>
-      </w:r>
-      <w:proofErr w:type="spellStart"/>
-      <w:r>
-        <w:t>Console</w:t>
-      </w:r>
-      <w:proofErr w:type="spellEnd"/>
-      <w:r>
-        <w:t xml:space="preserve">), encontrarás en la parte inferior del panel un espacio donde puedes </w:t>
+        <w:t xml:space="preserve"> (Console), encontrarás en la parte inferior del panel un espacio donde puedes </w:t>
       </w:r>
       <w:r>
         <w:rPr>
@@ -2301,23 +2046,7 @@
           <w:b/>
           <w:bCs/>
         </w:rPr>
-        <w:t>depuración (</w:t>
-      </w:r>
-      <w:proofErr w:type="spellStart"/>
-      <w:r>
-        <w:rPr>
-          <w:b/>
-          <w:bCs/>
-        </w:rPr>
-        <w:t>debugging</w:t>
-      </w:r>
-      <w:proofErr w:type="spellEnd"/>
-      <w:r>
-        <w:rPr>
-          <w:b/>
-          <w:bCs/>
-        </w:rPr>
-        <w:t>)</w:t>
+        <w:t>depuración (debugging)</w:t>
       </w:r>
       <w:r>
         <w:t>.</w:t>
@@ -2358,23 +2087,7 @@
     </w:p>
     <w:p>
       <w:r>
-        <w:t>console.log("</w:t>
-      </w:r>
-      <w:proofErr w:type="spellStart"/>
-      <w:r>
-        <w:t>Hello</w:t>
-      </w:r>
-      <w:proofErr w:type="spellEnd"/>
-      <w:r>
-        <w:t xml:space="preserve"> </w:t>
-      </w:r>
-      <w:proofErr w:type="spellStart"/>
-      <w:r>
-        <w:t>world</w:t>
-      </w:r>
-      <w:proofErr w:type="spellEnd"/>
-      <w:r>
-        <w:t>!");</w:t>
+        <w:t>console.log("Hello world!");</w:t>
       </w:r>
     </w:p>
     <w:p>
@@ -2382,7 +2095,6 @@
         <w:lastRenderedPageBreak/>
         <w:t xml:space="preserve">Si haces clic en la pestaña de consola, introduces el código JavaScript anterior y luego presionas </w:t>
       </w:r>
-      <w:proofErr w:type="spellStart"/>
       <w:r>
         <w:rPr>
           <w:b/>
@@ -2390,7 +2102,6 @@
         </w:rPr>
         <w:t>Enter</w:t>
       </w:r>
-      <w:proofErr w:type="spellEnd"/>
       <w:r>
         <w:t>, verás la salida del código justo allí.</w:t>
       </w:r>
@@ -2435,13 +2146,8 @@
           <w:numId w:val="9"/>
         </w:numPr>
       </w:pPr>
-      <w:proofErr w:type="spellStart"/>
-      <w:r>
-        <w:t>console.table</w:t>
-      </w:r>
-      <w:proofErr w:type="spellEnd"/>
-      <w:r>
-        <w:t xml:space="preserve">(), que </w:t>
+      <w:r>
+        <w:t xml:space="preserve">console.table(), que </w:t>
       </w:r>
       <w:r>
         <w:rPr>
@@ -2461,13 +2167,8 @@
           <w:numId w:val="9"/>
         </w:numPr>
       </w:pPr>
-      <w:proofErr w:type="spellStart"/>
-      <w:r>
-        <w:t>console.error</w:t>
-      </w:r>
-      <w:proofErr w:type="spellEnd"/>
-      <w:r>
-        <w:t xml:space="preserve">(), que registrará los datos ingresados pero con un </w:t>
+      <w:r>
+        <w:t xml:space="preserve">console.error(), que registrará los datos ingresados pero con un </w:t>
       </w:r>
       <w:r>
         <w:rPr>
@@ -2483,7 +2184,7 @@
     <w:p>
       <w:r>
         <w:pict w14:anchorId="28B6D0FE">
-          <v:rect id="_x0000_i1167" style="width:0;height:1.5pt" o:hralign="center" o:hrstd="t" o:hr="t" fillcolor="#a0a0a0" stroked="f"/>
+          <v:rect id="_x0000_i1042" style="width:0;height:1.5pt" o:hralign="center" o:hrstd="t" o:hr="t" fillcolor="#a0a0a0" stroked="f"/>
         </w:pict>
       </w:r>
     </w:p>
@@ -2529,7 +2230,6 @@
       <w:r>
         <w:t xml:space="preserve">Abre la consola del navegador, escribe 4 + 10 y presiona </w:t>
       </w:r>
-      <w:proofErr w:type="spellStart"/>
       <w:r>
         <w:rPr>
           <w:b/>
@@ -2537,21 +2237,12 @@
         </w:rPr>
         <w:t>Enter</w:t>
       </w:r>
-      <w:proofErr w:type="spellEnd"/>
       <w:r>
         <w:t>.</w:t>
       </w:r>
       <w:r>
         <w:br/>
-        <w:t xml:space="preserve">¿Qué ves </w:t>
-      </w:r>
-      <w:proofErr w:type="spellStart"/>
-      <w:r>
-        <w:t>como</w:t>
-      </w:r>
-      <w:proofErr w:type="spellEnd"/>
-      <w:r>
-        <w:t xml:space="preserve"> respuesta?</w:t>
+        <w:t>¿Qué ves como respuesta?</w:t>
       </w:r>
     </w:p>
     <w:p>
@@ -2586,15 +2277,7 @@
     </w:p>
     <w:p>
       <w:r>
-        <w:t>console.log("</w:t>
-      </w:r>
-      <w:proofErr w:type="spellStart"/>
-      <w:r>
-        <w:t>TuNombre</w:t>
-      </w:r>
-      <w:proofErr w:type="spellEnd"/>
-      <w:r>
-        <w:t>");</w:t>
+        <w:t>console.log("TuNombre");</w:t>
       </w:r>
     </w:p>
     <w:p/>
@@ -2667,7 +2350,7 @@
     <w:p>
       <w:r>
         <w:pict w14:anchorId="19A78737">
-          <v:rect id="_x0000_i1187" style="width:0;height:1.5pt" o:hralign="center" o:hrstd="t" o:hr="t" fillcolor="#a0a0a0" stroked="f"/>
+          <v:rect id="_x0000_i1043" style="width:0;height:1.5pt" o:hralign="center" o:hrstd="t" o:hr="t" fillcolor="#a0a0a0" stroked="f"/>
         </w:pict>
       </w:r>
     </w:p>
@@ -2696,23 +2379,7 @@
           <w:b/>
           <w:bCs/>
         </w:rPr>
-        <w:t>ventana emergente (</w:t>
-      </w:r>
-      <w:proofErr w:type="spellStart"/>
-      <w:r>
-        <w:rPr>
-          <w:b/>
-          <w:bCs/>
-        </w:rPr>
-        <w:t>popup</w:t>
-      </w:r>
-      <w:proofErr w:type="spellEnd"/>
-      <w:r>
-        <w:rPr>
-          <w:b/>
-          <w:bCs/>
-        </w:rPr>
-        <w:t>)</w:t>
+        <w:t>ventana emergente (popup)</w:t>
       </w:r>
       <w:r>
         <w:t xml:space="preserve"> con el mensaje </w:t>
@@ -2722,23 +2389,7 @@
           <w:i/>
           <w:iCs/>
         </w:rPr>
-        <w:t xml:space="preserve">“Hi </w:t>
-      </w:r>
-      <w:proofErr w:type="spellStart"/>
-      <w:r>
-        <w:rPr>
-          <w:i/>
-          <w:iCs/>
-        </w:rPr>
-        <w:t>there</w:t>
-      </w:r>
-      <w:proofErr w:type="spellEnd"/>
-      <w:r>
-        <w:rPr>
-          <w:i/>
-          <w:iCs/>
-        </w:rPr>
-        <w:t>!”</w:t>
+        <w:t>“Hi there!”</w:t>
       </w:r>
       <w:r>
         <w:t>:</w:t>
@@ -2746,65 +2397,17 @@
     </w:p>
     <w:p>
       <w:r>
-        <w:t>&lt;</w:t>
-      </w:r>
-      <w:proofErr w:type="spellStart"/>
-      <w:r>
-        <w:t>html</w:t>
-      </w:r>
-      <w:proofErr w:type="spellEnd"/>
-      <w:r>
-        <w:t>&gt;</w:t>
-      </w:r>
-    </w:p>
-    <w:p>
-      <w:r>
-        <w:t xml:space="preserve">  &lt;script </w:t>
-      </w:r>
-      <w:proofErr w:type="spellStart"/>
-      <w:r>
-        <w:t>type</w:t>
-      </w:r>
-      <w:proofErr w:type="spellEnd"/>
-      <w:r>
-        <w:t>="</w:t>
-      </w:r>
-      <w:proofErr w:type="spellStart"/>
-      <w:r>
-        <w:t>text</w:t>
-      </w:r>
-      <w:proofErr w:type="spellEnd"/>
-      <w:r>
-        <w:t>/</w:t>
-      </w:r>
-      <w:proofErr w:type="spellStart"/>
-      <w:r>
-        <w:t>javascript</w:t>
-      </w:r>
-      <w:proofErr w:type="spellEnd"/>
-      <w:r>
-        <w:t>"&gt;</w:t>
-      </w:r>
-    </w:p>
-    <w:p>
-      <w:r>
-        <w:t xml:space="preserve">    </w:t>
-      </w:r>
-      <w:proofErr w:type="spellStart"/>
-      <w:r>
-        <w:t>alert</w:t>
-      </w:r>
-      <w:proofErr w:type="spellEnd"/>
-      <w:r>
-        <w:t xml:space="preserve">("Hi </w:t>
-      </w:r>
-      <w:proofErr w:type="spellStart"/>
-      <w:r>
-        <w:t>there</w:t>
-      </w:r>
-      <w:proofErr w:type="spellEnd"/>
-      <w:r>
-        <w:t>!");</w:t>
+        <w:t>&lt;html&gt;</w:t>
+      </w:r>
+    </w:p>
+    <w:p>
+      <w:r>
+        <w:t xml:space="preserve">  &lt;script type="text/javascript"&gt;</w:t>
+      </w:r>
+    </w:p>
+    <w:p>
+      <w:r>
+        <w:t xml:space="preserve">    alert("Hi there!");</w:t>
       </w:r>
     </w:p>
     <w:p>
@@ -2814,28 +2417,12 @@
     </w:p>
     <w:p>
       <w:r>
-        <w:t>&lt;/</w:t>
-      </w:r>
-      <w:proofErr w:type="spellStart"/>
-      <w:r>
-        <w:t>html</w:t>
-      </w:r>
-      <w:proofErr w:type="spellEnd"/>
-      <w:r>
-        <w:t>&gt;</w:t>
-      </w:r>
-    </w:p>
-    <w:p>
-      <w:r>
-        <w:t>Si guardas esto como un archivo con extensión .</w:t>
-      </w:r>
-      <w:proofErr w:type="spellStart"/>
-      <w:r>
-        <w:t>html</w:t>
-      </w:r>
-      <w:proofErr w:type="spellEnd"/>
-      <w:r>
-        <w:t xml:space="preserve"> y lo abres en tu navegador, obtendrás algo como la siguiente captura de pantalla:</w:t>
+        <w:t>&lt;/html&gt;</w:t>
+      </w:r>
+    </w:p>
+    <w:p>
+      <w:r>
+        <w:t>Si guardas esto como un archivo con extensión .html y lo abres en tu navegador, obtendrás algo como la siguiente captura de pantalla:</w:t>
       </w:r>
     </w:p>
     <w:p>
@@ -2847,35 +2434,19 @@
         <w:t>Figura 1.3:</w:t>
       </w:r>
       <w:r>
-        <w:t xml:space="preserve"> JavaScript hizo que apareciera este cuadro emergente con el texto "Hi </w:t>
-      </w:r>
-      <w:proofErr w:type="spellStart"/>
-      <w:r>
-        <w:t>there</w:t>
-      </w:r>
-      <w:proofErr w:type="spellEnd"/>
-      <w:r>
-        <w:t>!"</w:t>
+        <w:t xml:space="preserve"> JavaScript hizo que apareciera este cuadro emergente con el texto "Hi there!"</w:t>
       </w:r>
     </w:p>
     <w:p>
       <w:r>
         <w:pict w14:anchorId="4AFB1BB3">
-          <v:rect id="_x0000_i1188" style="width:0;height:1.5pt" o:hralign="center" o:hrstd="t" o:hr="t" fillcolor="#a0a0a0" stroked="f"/>
+          <v:rect id="_x0000_i1044" style="width:0;height:1.5pt" o:hralign="center" o:hrstd="t" o:hr="t" fillcolor="#a0a0a0" stroked="f"/>
         </w:pict>
       </w:r>
     </w:p>
     <w:p>
       <w:r>
-        <w:t xml:space="preserve">El comando </w:t>
-      </w:r>
-      <w:proofErr w:type="spellStart"/>
-      <w:r>
-        <w:t>alert</w:t>
-      </w:r>
-      <w:proofErr w:type="spellEnd"/>
-      <w:r>
-        <w:t xml:space="preserve"> crea una </w:t>
+        <w:t xml:space="preserve">El comando alert crea una </w:t>
       </w:r>
       <w:r>
         <w:rPr>
@@ -2889,49 +2460,33 @@
       </w:r>
       <w:r>
         <w:br/>
-        <w:t xml:space="preserve">Ese mensaje se especifica entre los paréntesis que siguen al comando </w:t>
-      </w:r>
-      <w:proofErr w:type="spellStart"/>
-      <w:r>
-        <w:t>alert</w:t>
-      </w:r>
-      <w:proofErr w:type="spellEnd"/>
+        <w:t>Ese mensaje se especifica entre los paréntesis que siguen al comando alert.</w:t>
+      </w:r>
+    </w:p>
+    <w:p>
+      <w:r>
+        <w:pict w14:anchorId="1E629040">
+          <v:rect id="_x0000_i1045" style="width:0;height:1.5pt" o:hralign="center" o:hrstd="t" o:hr="t" fillcolor="#a0a0a0" stroked="f"/>
+        </w:pict>
+      </w:r>
+    </w:p>
+    <w:p>
+      <w:r>
+        <w:t xml:space="preserve">Actualmente, tenemos el contenido directamente dentro de nuestras etiquetas &lt;html&gt;, lo cual </w:t>
+      </w:r>
+      <w:r>
+        <w:rPr>
+          <w:b/>
+          <w:bCs/>
+        </w:rPr>
+        <w:t>no es una buena práctica</w:t>
+      </w:r>
       <w:r>
         <w:t>.</w:t>
       </w:r>
     </w:p>
     <w:p>
       <w:r>
-        <w:pict w14:anchorId="1E629040">
-          <v:rect id="_x0000_i1189" style="width:0;height:1.5pt" o:hralign="center" o:hrstd="t" o:hr="t" fillcolor="#a0a0a0" stroked="f"/>
-        </w:pict>
-      </w:r>
-    </w:p>
-    <w:p>
-      <w:r>
-        <w:t>Actualmente, tenemos el contenido directamente dentro de nuestras etiquetas &lt;</w:t>
-      </w:r>
-      <w:proofErr w:type="spellStart"/>
-      <w:r>
-        <w:t>html</w:t>
-      </w:r>
-      <w:proofErr w:type="spellEnd"/>
-      <w:r>
-        <w:t xml:space="preserve">&gt;, lo cual </w:t>
-      </w:r>
-      <w:r>
-        <w:rPr>
-          <w:b/>
-          <w:bCs/>
-        </w:rPr>
-        <w:t>no es una buena práctica</w:t>
-      </w:r>
-      <w:r>
-        <w:t>.</w:t>
-      </w:r>
-    </w:p>
-    <w:p>
-      <w:r>
         <w:t xml:space="preserve">Deberíamos crear </w:t>
       </w:r>
       <w:r>
@@ -2939,23 +2494,7 @@
           <w:b/>
           <w:bCs/>
         </w:rPr>
-        <w:t>dos elementos principales dentro de &lt;</w:t>
-      </w:r>
-      <w:proofErr w:type="spellStart"/>
-      <w:r>
-        <w:rPr>
-          <w:b/>
-          <w:bCs/>
-        </w:rPr>
-        <w:t>html</w:t>
-      </w:r>
-      <w:proofErr w:type="spellEnd"/>
-      <w:r>
-        <w:rPr>
-          <w:b/>
-          <w:bCs/>
-        </w:rPr>
-        <w:t>&gt;</w:t>
+        <w:t>dos elementos principales dentro de &lt;html&gt;</w:t>
       </w:r>
       <w:r>
         <w:t>:</w:t>
@@ -2990,15 +2529,7 @@
         </w:numPr>
       </w:pPr>
       <w:r>
-        <w:t>&lt;</w:t>
-      </w:r>
-      <w:proofErr w:type="spellStart"/>
-      <w:r>
-        <w:t>body</w:t>
-      </w:r>
-      <w:proofErr w:type="spellEnd"/>
-      <w:r>
-        <w:t xml:space="preserve">&gt;: donde va el </w:t>
+        <w:t xml:space="preserve">&lt;body&gt;: donde va el </w:t>
       </w:r>
       <w:r>
         <w:rPr>
@@ -3032,30 +2563,18 @@
       </w:r>
     </w:p>
     <w:p>
-      <w:proofErr w:type="spellStart"/>
       <w:r>
         <w:t>html</w:t>
       </w:r>
-      <w:proofErr w:type="spellEnd"/>
-    </w:p>
-    <w:p>
-      <w:proofErr w:type="spellStart"/>
+    </w:p>
+    <w:p>
       <w:r>
         <w:t>CopiarEditar</w:t>
       </w:r>
-      <w:proofErr w:type="spellEnd"/>
-    </w:p>
-    <w:p>
-      <w:r>
-        <w:t xml:space="preserve">&lt;!DOCTYPE </w:t>
-      </w:r>
-      <w:proofErr w:type="spellStart"/>
-      <w:r>
-        <w:t>html</w:t>
-      </w:r>
-      <w:proofErr w:type="spellEnd"/>
-      <w:r>
-        <w:t>&gt;</w:t>
+    </w:p>
+    <w:p>
+      <w:r>
+        <w:t>&lt;!DOCTYPE html&gt;</w:t>
       </w:r>
     </w:p>
     <w:p>
@@ -3066,37 +2585,13 @@
     <w:p>
       <w:r>
         <w:lastRenderedPageBreak/>
-        <w:t>¿Quieres que te lo escriba completamente ya con &lt;!DOCTYPE&gt;, &lt;head&gt; y &lt;</w:t>
-      </w:r>
-      <w:proofErr w:type="spellStart"/>
-      <w:r>
-        <w:t>body</w:t>
-      </w:r>
-      <w:proofErr w:type="spellEnd"/>
-      <w:r>
-        <w:t>&gt;?</w:t>
+        <w:t>¿Quieres que te lo escriba completamente ya con &lt;!DOCTYPE&gt;, &lt;head&gt; y &lt;body&gt;?</w:t>
       </w:r>
     </w:p>
     <w:p/>
     <w:p>
       <w:r>
-        <w:t xml:space="preserve">&lt;!DOCTYPE </w:t>
-      </w:r>
-      <w:proofErr w:type="spellStart"/>
-      <w:r>
-        <w:t>html</w:t>
-      </w:r>
-      <w:proofErr w:type="spellEnd"/>
-      <w:r>
-        <w:t>&gt; &lt;</w:t>
-      </w:r>
-      <w:proofErr w:type="spellStart"/>
-      <w:r>
-        <w:t>html</w:t>
-      </w:r>
-      <w:proofErr w:type="spellEnd"/>
-      <w:r>
-        <w:t>&gt;</w:t>
+        <w:t>&lt;!DOCTYPE html&gt; &lt;html&gt;</w:t>
       </w:r>
     </w:p>
     <w:p>
@@ -3106,165 +2601,32 @@
     </w:p>
     <w:p>
       <w:r>
-        <w:t>&lt;</w:t>
-      </w:r>
-      <w:proofErr w:type="spellStart"/>
-      <w:r>
-        <w:t>title</w:t>
-      </w:r>
-      <w:proofErr w:type="spellEnd"/>
-      <w:r>
-        <w:t>&gt;</w:t>
-      </w:r>
-      <w:proofErr w:type="spellStart"/>
-      <w:r>
-        <w:t>This</w:t>
-      </w:r>
-      <w:proofErr w:type="spellEnd"/>
-      <w:r>
-        <w:t xml:space="preserve"> </w:t>
-      </w:r>
-      <w:proofErr w:type="spellStart"/>
-      <w:r>
-        <w:t>goes</w:t>
-      </w:r>
-      <w:proofErr w:type="spellEnd"/>
-      <w:r>
-        <w:t xml:space="preserve"> in </w:t>
-      </w:r>
-      <w:proofErr w:type="spellStart"/>
-      <w:r>
-        <w:t>the</w:t>
-      </w:r>
-      <w:proofErr w:type="spellEnd"/>
-      <w:r>
-        <w:t xml:space="preserve"> </w:t>
-      </w:r>
-      <w:proofErr w:type="spellStart"/>
-      <w:r>
-        <w:t>tab</w:t>
-      </w:r>
-      <w:proofErr w:type="spellEnd"/>
-      <w:r>
-        <w:t xml:space="preserve"> </w:t>
-      </w:r>
-      <w:proofErr w:type="spellStart"/>
-      <w:r>
-        <w:t>of</w:t>
-      </w:r>
-      <w:proofErr w:type="spellEnd"/>
-      <w:r>
-        <w:t xml:space="preserve"> </w:t>
-      </w:r>
-      <w:proofErr w:type="spellStart"/>
-      <w:r>
-        <w:t>your</w:t>
-      </w:r>
-      <w:proofErr w:type="spellEnd"/>
-      <w:r>
-        <w:t xml:space="preserve"> browser&lt;/</w:t>
-      </w:r>
-      <w:proofErr w:type="spellStart"/>
-      <w:r>
-        <w:t>title</w:t>
-      </w:r>
-      <w:proofErr w:type="spellEnd"/>
-      <w:r>
-        <w:t>&gt; &lt;/head&gt;</w:t>
-      </w:r>
-    </w:p>
-    <w:p>
-      <w:r>
-        <w:t>&lt;</w:t>
-      </w:r>
-      <w:proofErr w:type="spellStart"/>
-      <w:r>
-        <w:t>body</w:t>
-      </w:r>
-      <w:proofErr w:type="spellEnd"/>
-      <w:r>
-        <w:t>&gt;</w:t>
-      </w:r>
-    </w:p>
-    <w:p>
-      <w:proofErr w:type="spellStart"/>
-      <w:r>
-        <w:t>The</w:t>
-      </w:r>
-      <w:proofErr w:type="spellEnd"/>
-      <w:r>
-        <w:t xml:space="preserve"> </w:t>
-      </w:r>
-      <w:proofErr w:type="spellStart"/>
-      <w:r>
-        <w:t>content</w:t>
-      </w:r>
-      <w:proofErr w:type="spellEnd"/>
-      <w:r>
-        <w:t xml:space="preserve"> </w:t>
-      </w:r>
-      <w:proofErr w:type="spellStart"/>
-      <w:r>
-        <w:t>of</w:t>
-      </w:r>
-      <w:proofErr w:type="spellEnd"/>
-      <w:r>
-        <w:t xml:space="preserve"> </w:t>
-      </w:r>
-      <w:proofErr w:type="spellStart"/>
-      <w:r>
-        <w:t>the</w:t>
-      </w:r>
-      <w:proofErr w:type="spellEnd"/>
-      <w:r>
-        <w:t xml:space="preserve"> </w:t>
-      </w:r>
-      <w:proofErr w:type="spellStart"/>
-      <w:r>
-        <w:t>webpage</w:t>
-      </w:r>
-      <w:proofErr w:type="spellEnd"/>
-      <w:r>
-        <w:t xml:space="preserve"> &lt;script&gt;</w:t>
-      </w:r>
-    </w:p>
-    <w:p>
-      <w:r>
-        <w:t xml:space="preserve">console.log("Hi </w:t>
-      </w:r>
-      <w:proofErr w:type="spellStart"/>
-      <w:r>
-        <w:t>there</w:t>
-      </w:r>
-      <w:proofErr w:type="spellEnd"/>
-      <w:r>
-        <w:t>!"); &lt;/script&gt;</w:t>
-      </w:r>
-    </w:p>
-    <w:p>
-      <w:r>
-        <w:t>&lt;/</w:t>
-      </w:r>
-      <w:proofErr w:type="spellStart"/>
-      <w:r>
-        <w:t>body</w:t>
-      </w:r>
-      <w:proofErr w:type="spellEnd"/>
-      <w:r>
-        <w:t>&gt;</w:t>
-      </w:r>
-    </w:p>
-    <w:p>
-      <w:r>
-        <w:t>&lt;/</w:t>
-      </w:r>
-      <w:proofErr w:type="spellStart"/>
-      <w:r>
-        <w:t>html</w:t>
-      </w:r>
-      <w:proofErr w:type="spellEnd"/>
-      <w:r>
-        <w:t>&gt;</w:t>
+        <w:t>&lt;title&gt;This goes in the tab of your browser&lt;/title&gt; &lt;/head&gt;</w:t>
+      </w:r>
+    </w:p>
+    <w:p>
+      <w:r>
+        <w:t>&lt;body&gt;</w:t>
+      </w:r>
+    </w:p>
+    <w:p>
+      <w:r>
+        <w:t>The content of the webpage &lt;script&gt;</w:t>
+      </w:r>
+    </w:p>
+    <w:p>
+      <w:r>
+        <w:t>console.log("Hi there!"); &lt;/script&gt;</w:t>
+      </w:r>
+    </w:p>
+    <w:p>
+      <w:r>
+        <w:t>&lt;/body&gt;</w:t>
+      </w:r>
+    </w:p>
+    <w:p>
+      <w:r>
+        <w:t>&lt;/html&gt;</w:t>
       </w:r>
     </w:p>
     <w:p/>
@@ -3299,23 +2661,7 @@
           <w:b/>
           <w:bCs/>
         </w:rPr>
-        <w:t xml:space="preserve">Hi </w:t>
-      </w:r>
-      <w:proofErr w:type="spellStart"/>
-      <w:r>
-        <w:rPr>
-          <w:b/>
-          <w:bCs/>
-        </w:rPr>
-        <w:t>there</w:t>
-      </w:r>
-      <w:proofErr w:type="spellEnd"/>
-      <w:r>
-        <w:rPr>
-          <w:b/>
-          <w:bCs/>
-        </w:rPr>
-        <w:t>!</w:t>
+        <w:t>Hi there!</w:t>
       </w:r>
       <w:r>
         <w:t xml:space="preserve"> en la consola.</w:t>
@@ -3324,7 +2670,7 @@
     <w:p>
       <w:r>
         <w:pict w14:anchorId="407DCACC">
-          <v:rect id="_x0000_i1205" style="width:0;height:1.5pt" o:hralign="center" o:hrstd="t" o:hr="t" fillcolor="#a0a0a0" stroked="f"/>
+          <v:rect id="_x0000_i1046" style="width:0;height:1.5pt" o:hralign="center" o:hrstd="t" o:hr="t" fillcolor="#a0a0a0" stroked="f"/>
         </w:pict>
       </w:r>
     </w:p>
@@ -3379,23 +2725,7 @@
         </w:numPr>
       </w:pPr>
       <w:r>
-        <w:t>Dentro de tu archivo HTML, configura las etiquetas básicas: &lt;!DOCTYPE&gt;, &lt;</w:t>
-      </w:r>
-      <w:proofErr w:type="spellStart"/>
-      <w:r>
-        <w:t>html</w:t>
-      </w:r>
-      <w:proofErr w:type="spellEnd"/>
-      <w:r>
-        <w:t>&gt;, &lt;head&gt; y &lt;</w:t>
-      </w:r>
-      <w:proofErr w:type="spellStart"/>
-      <w:r>
-        <w:t>body</w:t>
-      </w:r>
-      <w:proofErr w:type="spellEnd"/>
-      <w:r>
-        <w:t>&gt;. Luego agrega las etiquetas &lt;script&gt;.</w:t>
+        <w:t>Dentro de tu archivo HTML, configura las etiquetas básicas: &lt;!DOCTYPE&gt;, &lt;html&gt;, &lt;head&gt; y &lt;body&gt;. Luego agrega las etiquetas &lt;script&gt;.</w:t>
       </w:r>
     </w:p>
     <w:p>
@@ -3421,7 +2751,7 @@
     <w:p>
       <w:r>
         <w:pict w14:anchorId="34D9D18C">
-          <v:rect id="_x0000_i1206" style="width:0;height:1.5pt" o:hralign="center" o:hrstd="t" o:hr="t" fillcolor="#a0a0a0" stroked="f"/>
+          <v:rect id="_x0000_i1047" style="width:0;height:1.5pt" o:hralign="center" o:hrstd="t" o:hr="t" fillcolor="#a0a0a0" stroked="f"/>
         </w:pict>
       </w:r>
     </w:p>
@@ -3524,17 +2854,8 @@
           <w:b/>
           <w:bCs/>
         </w:rPr>
-        <w:t>.</w:t>
-      </w:r>
-      <w:proofErr w:type="spellStart"/>
-      <w:r>
-        <w:rPr>
-          <w:b/>
-          <w:bCs/>
-        </w:rPr>
-        <w:t>js</w:t>
-      </w:r>
-      <w:proofErr w:type="spellEnd"/>
+        <w:t>.js</w:t>
+      </w:r>
       <w:r>
         <w:t>.</w:t>
       </w:r>
@@ -3559,13 +2880,8 @@
       </w:r>
     </w:p>
     <w:p>
-      <w:proofErr w:type="spellStart"/>
-      <w:r>
-        <w:t>alert</w:t>
-      </w:r>
-      <w:proofErr w:type="spellEnd"/>
-      <w:r>
-        <w:t>("¡Saludando desde un archivo diferente!");</w:t>
+      <w:r>
+        <w:t>alert("¡Saludando desde un archivo diferente!");</w:t>
       </w:r>
     </w:p>
     <w:p>
@@ -3577,17 +2893,8 @@
           <w:b/>
           <w:bCs/>
         </w:rPr>
-        <w:t>.</w:t>
-      </w:r>
-      <w:proofErr w:type="spellStart"/>
-      <w:r>
-        <w:rPr>
-          <w:b/>
-          <w:bCs/>
-        </w:rPr>
-        <w:t>html</w:t>
-      </w:r>
-      <w:proofErr w:type="spellEnd"/>
+        <w:t>.html</w:t>
+      </w:r>
       <w:r>
         <w:t>).</w:t>
       </w:r>
@@ -3598,65 +2905,17 @@
     </w:p>
     <w:p>
       <w:r>
-        <w:t>&lt;</w:t>
-      </w:r>
-      <w:proofErr w:type="spellStart"/>
-      <w:r>
-        <w:t>html</w:t>
-      </w:r>
-      <w:proofErr w:type="spellEnd"/>
-      <w:r>
-        <w:t>&gt;</w:t>
-      </w:r>
-    </w:p>
-    <w:p>
-      <w:r>
-        <w:t xml:space="preserve">  &lt;script </w:t>
-      </w:r>
-      <w:proofErr w:type="spellStart"/>
-      <w:r>
-        <w:t>type</w:t>
-      </w:r>
-      <w:proofErr w:type="spellEnd"/>
-      <w:r>
-        <w:t>="</w:t>
-      </w:r>
-      <w:proofErr w:type="spellStart"/>
-      <w:r>
-        <w:t>text</w:t>
-      </w:r>
-      <w:proofErr w:type="spellEnd"/>
-      <w:r>
-        <w:t>/</w:t>
-      </w:r>
-      <w:proofErr w:type="spellStart"/>
-      <w:r>
-        <w:t>javascript</w:t>
-      </w:r>
-      <w:proofErr w:type="spellEnd"/>
-      <w:r>
-        <w:t xml:space="preserve">" </w:t>
-      </w:r>
-      <w:proofErr w:type="spellStart"/>
-      <w:r>
-        <w:t>src</w:t>
-      </w:r>
-      <w:proofErr w:type="spellEnd"/>
-      <w:r>
-        <w:t>="ch1_alert.js"&gt;&lt;/script&gt;</w:t>
-      </w:r>
-    </w:p>
-    <w:p>
-      <w:r>
-        <w:t>&lt;/</w:t>
-      </w:r>
-      <w:proofErr w:type="spellStart"/>
-      <w:r>
-        <w:t>html</w:t>
-      </w:r>
-      <w:proofErr w:type="spellEnd"/>
-      <w:r>
-        <w:t>&gt;</w:t>
+        <w:t>&lt;html&gt;</w:t>
+      </w:r>
+    </w:p>
+    <w:p>
+      <w:r>
+        <w:t xml:space="preserve">  &lt;script type="text/javascript" src="ch1_alert.js"&gt;&lt;/script&gt;</w:t>
+      </w:r>
+    </w:p>
+    <w:p>
+      <w:r>
+        <w:t>&lt;/html&gt;</w:t>
       </w:r>
     </w:p>
     <w:p>
@@ -3701,7 +2960,7 @@
     <w:p>
       <w:r>
         <w:pict w14:anchorId="58B0C1D7">
-          <v:rect id="_x0000_i1227" style="width:0;height:1.5pt" o:hralign="center" o:hrstd="t" o:hr="t" fillcolor="#a0a0a0" stroked="f"/>
+          <v:rect id="_x0000_i1048" style="width:0;height:1.5pt" o:hralign="center" o:hrstd="t" o:hr="t" fillcolor="#a0a0a0" stroked="f"/>
         </w:pict>
       </w:r>
     </w:p>
@@ -3725,23 +2984,7 @@
           <w:b/>
           <w:bCs/>
         </w:rPr>
-        <w:t xml:space="preserve"> Tienes dos opciones para establecer la ruta al archivo .</w:t>
-      </w:r>
-      <w:proofErr w:type="spellStart"/>
-      <w:r>
-        <w:rPr>
-          <w:b/>
-          <w:bCs/>
-        </w:rPr>
-        <w:t>js</w:t>
-      </w:r>
-      <w:proofErr w:type="spellEnd"/>
-      <w:r>
-        <w:rPr>
-          <w:b/>
-          <w:bCs/>
-        </w:rPr>
-        <w:t>:</w:t>
+        <w:t xml:space="preserve"> Tienes dos opciones para establecer la ruta al archivo .js:</w:t>
       </w:r>
     </w:p>
     <w:p>
@@ -3890,15 +3133,7 @@
         </w:numPr>
       </w:pPr>
       <w:r>
-        <w:t>Si el archivo .</w:t>
-      </w:r>
-      <w:proofErr w:type="spellStart"/>
-      <w:r>
-        <w:t>js</w:t>
-      </w:r>
-      <w:proofErr w:type="spellEnd"/>
-      <w:r>
-        <w:t xml:space="preserve"> está en la </w:t>
+        <w:t xml:space="preserve">Si el archivo .js está en la </w:t>
       </w:r>
       <w:r>
         <w:rPr>
@@ -3913,15 +3148,7 @@
     </w:p>
     <w:p>
       <w:r>
-        <w:t xml:space="preserve">&lt;script </w:t>
-      </w:r>
-      <w:proofErr w:type="spellStart"/>
-      <w:r>
-        <w:t>src</w:t>
-      </w:r>
-      <w:proofErr w:type="spellEnd"/>
-      <w:r>
-        <w:t>="ch1_alert.js"&gt;&lt;/script&gt;</w:t>
+        <w:t>&lt;script src="ch1_alert.js"&gt;&lt;/script&gt;</w:t>
       </w:r>
     </w:p>
     <w:p>
@@ -3932,15 +3159,7 @@
         </w:numPr>
       </w:pPr>
       <w:r>
-        <w:t xml:space="preserve">Si está en una carpeta llamada </w:t>
-      </w:r>
-      <w:proofErr w:type="spellStart"/>
-      <w:r>
-        <w:t>example</w:t>
-      </w:r>
-      <w:proofErr w:type="spellEnd"/>
-      <w:r>
-        <w:t xml:space="preserve"> </w:t>
+        <w:t xml:space="preserve">Si está en una carpeta llamada example </w:t>
       </w:r>
       <w:r>
         <w:rPr>
@@ -3955,23 +3174,7 @@
     </w:p>
     <w:p>
       <w:r>
-        <w:t xml:space="preserve">&lt;script </w:t>
-      </w:r>
-      <w:proofErr w:type="spellStart"/>
-      <w:r>
-        <w:t>src</w:t>
-      </w:r>
-      <w:proofErr w:type="spellEnd"/>
-      <w:r>
-        <w:t>="</w:t>
-      </w:r>
-      <w:proofErr w:type="spellStart"/>
-      <w:r>
-        <w:t>example</w:t>
-      </w:r>
-      <w:proofErr w:type="spellEnd"/>
-      <w:r>
-        <w:t>/ch1_alert.js"&gt;&lt;/script&gt;</w:t>
+        <w:t>&lt;script src="example/ch1_alert.js"&gt;&lt;/script&gt;</w:t>
       </w:r>
     </w:p>
     <w:p>
@@ -3987,21 +3190,13 @@
     </w:p>
     <w:p>
       <w:r>
-        <w:t xml:space="preserve">&lt;script </w:t>
-      </w:r>
-      <w:proofErr w:type="spellStart"/>
-      <w:r>
-        <w:t>src</w:t>
-      </w:r>
-      <w:proofErr w:type="spellEnd"/>
-      <w:r>
-        <w:t>="../ch1_alert.js"&gt;&lt;/script&gt;</w:t>
+        <w:t>&lt;script src="../ch1_alert.js"&gt;&lt;/script&gt;</w:t>
       </w:r>
     </w:p>
     <w:p>
       <w:r>
         <w:pict w14:anchorId="10094739">
-          <v:rect id="_x0000_i1228" style="width:0;height:1.5pt" o:hralign="center" o:hrstd="t" o:hr="t" fillcolor="#a0a0a0" stroked="f"/>
+          <v:rect id="_x0000_i1049" style="width:0;height:1.5pt" o:hralign="center" o:hrstd="t" o:hr="t" fillcolor="#a0a0a0" stroked="f"/>
         </w:pict>
       </w:r>
     </w:p>
@@ -4025,7 +3220,7 @@
     <w:p>
       <w:r>
         <w:pict w14:anchorId="4EFE21AF">
-          <v:rect id="_x0000_i1229" style="width:0;height:1.5pt" o:hralign="center" o:hrstd="t" o:hr="t" fillcolor="#a0a0a0" stroked="f"/>
+          <v:rect id="_x0000_i1050" style="width:0;height:1.5pt" o:hralign="center" o:hrstd="t" o:hr="t" fillcolor="#a0a0a0" stroked="f"/>
         </w:pict>
       </w:r>
     </w:p>
@@ -4058,23 +3253,7 @@
           <w:b/>
           <w:bCs/>
         </w:rPr>
-        <w:t>Vincular un archivo JavaScript externo (.</w:t>
-      </w:r>
-      <w:proofErr w:type="spellStart"/>
-      <w:r>
-        <w:rPr>
-          <w:b/>
-          <w:bCs/>
-        </w:rPr>
-        <w:t>js</w:t>
-      </w:r>
-      <w:proofErr w:type="spellEnd"/>
-      <w:r>
-        <w:rPr>
-          <w:b/>
-          <w:bCs/>
-        </w:rPr>
-        <w:t>):</w:t>
+        <w:t>Vincular un archivo JavaScript externo (.js):</w:t>
       </w:r>
     </w:p>
     <w:p>
@@ -4085,23 +3264,7 @@
         </w:numPr>
       </w:pPr>
       <w:r>
-        <w:t>Crea un archivo JavaScript (.</w:t>
-      </w:r>
-      <w:proofErr w:type="spellStart"/>
-      <w:r>
-        <w:t>js</w:t>
-      </w:r>
-      <w:proofErr w:type="spellEnd"/>
-      <w:r>
-        <w:t xml:space="preserve">) y añade una línea con </w:t>
-      </w:r>
-      <w:proofErr w:type="spellStart"/>
-      <w:r>
-        <w:t>alert</w:t>
-      </w:r>
-      <w:proofErr w:type="spellEnd"/>
-      <w:r>
-        <w:t>() o console.log().</w:t>
+        <w:t>Crea un archivo JavaScript (.js) y añade una línea con alert() o console.log().</w:t>
       </w:r>
       <w:r>
         <w:br/>
@@ -4121,23 +3284,7 @@
         </w:numPr>
       </w:pPr>
       <w:r>
-        <w:t>Crea un archivo HTML que use ese archivo .</w:t>
-      </w:r>
-      <w:proofErr w:type="spellStart"/>
-      <w:r>
-        <w:t>js</w:t>
-      </w:r>
-      <w:proofErr w:type="spellEnd"/>
-      <w:r>
-        <w:t xml:space="preserve"> usando la etiqueta &lt;script </w:t>
-      </w:r>
-      <w:proofErr w:type="spellStart"/>
-      <w:r>
-        <w:t>src</w:t>
-      </w:r>
-      <w:proofErr w:type="spellEnd"/>
-      <w:r>
-        <w:t>="..."&gt;.</w:t>
+        <w:t>Crea un archivo HTML que use ese archivo .js usando la etiqueta &lt;script src="..."&gt;.</w:t>
       </w:r>
     </w:p>
     <w:p>
@@ -4185,15 +3332,7 @@
         <w:t>Crea un archivo separado</w:t>
       </w:r>
       <w:r>
-        <w:t xml:space="preserve"> llamado app con la extensión .</w:t>
-      </w:r>
-      <w:proofErr w:type="spellStart"/>
-      <w:r>
-        <w:t>js</w:t>
-      </w:r>
-      <w:proofErr w:type="spellEnd"/>
-      <w:r>
-        <w:t>.</w:t>
+        <w:t xml:space="preserve"> llamado app con la extensión .js.</w:t>
       </w:r>
     </w:p>
     <w:p>
@@ -4204,15 +3343,7 @@
         </w:numPr>
       </w:pPr>
       <w:r>
-        <w:t>Dentro del archivo .</w:t>
-      </w:r>
-      <w:proofErr w:type="spellStart"/>
-      <w:r>
-        <w:t>js</w:t>
-      </w:r>
-      <w:proofErr w:type="spellEnd"/>
-      <w:r>
-        <w:t>, añade algo de código JavaScript.</w:t>
+        <w:t>Dentro del archivo .js, añade algo de código JavaScript.</w:t>
       </w:r>
       <w:r>
         <w:br/>
@@ -4220,13 +3351,8 @@
       </w:r>
     </w:p>
     <w:p>
-      <w:proofErr w:type="spellStart"/>
-      <w:r>
-        <w:t>alert</w:t>
-      </w:r>
-      <w:proofErr w:type="spellEnd"/>
-      <w:r>
-        <w:t>("Hola desde app.js!");</w:t>
+      <w:r>
+        <w:t>alert("Hola desde app.js!");</w:t>
       </w:r>
     </w:p>
     <w:p>
@@ -4246,45 +3372,20 @@
           <w:b/>
           <w:bCs/>
         </w:rPr>
-        <w:t>Vincula el archivo .</w:t>
-      </w:r>
-      <w:proofErr w:type="spellStart"/>
-      <w:r>
-        <w:rPr>
-          <w:b/>
-          <w:bCs/>
-        </w:rPr>
-        <w:t>js</w:t>
-      </w:r>
-      <w:proofErr w:type="spellEnd"/>
+        <w:t>Vincula el archivo .js</w:t>
+      </w:r>
       <w:r>
         <w:t xml:space="preserve"> dentro del archivo HTML que creaste en el ejercicio práctico 1.2:</w:t>
       </w:r>
     </w:p>
     <w:p>
       <w:r>
-        <w:t xml:space="preserve">&lt;!DOCTYPE </w:t>
-      </w:r>
-      <w:proofErr w:type="spellStart"/>
-      <w:r>
-        <w:t>html</w:t>
-      </w:r>
-      <w:proofErr w:type="spellEnd"/>
-      <w:r>
-        <w:t>&gt;</w:t>
-      </w:r>
-    </w:p>
-    <w:p>
-      <w:r>
-        <w:t>&lt;</w:t>
-      </w:r>
-      <w:proofErr w:type="spellStart"/>
-      <w:r>
-        <w:t>html</w:t>
-      </w:r>
-      <w:proofErr w:type="spellEnd"/>
-      <w:r>
-        <w:t>&gt;</w:t>
+        <w:t>&lt;!DOCTYPE html&gt;</w:t>
+      </w:r>
+    </w:p>
+    <w:p>
+      <w:r>
+        <w:t>&lt;html&gt;</w:t>
       </w:r>
     </w:p>
     <w:p>
@@ -4294,23 +3395,7 @@
     </w:p>
     <w:p>
       <w:r>
-        <w:t xml:space="preserve">    &lt;</w:t>
-      </w:r>
-      <w:proofErr w:type="spellStart"/>
-      <w:r>
-        <w:t>title</w:t>
-      </w:r>
-      <w:proofErr w:type="spellEnd"/>
-      <w:r>
-        <w:t>&gt;Práctica JS&lt;/</w:t>
-      </w:r>
-      <w:proofErr w:type="spellStart"/>
-      <w:r>
-        <w:t>title</w:t>
-      </w:r>
-      <w:proofErr w:type="spellEnd"/>
-      <w:r>
-        <w:t>&gt;</w:t>
+        <w:t xml:space="preserve">    &lt;title&gt;Práctica JS&lt;/title&gt;</w:t>
       </w:r>
     </w:p>
     <w:p>
@@ -4320,15 +3405,7 @@
     </w:p>
     <w:p>
       <w:r>
-        <w:t xml:space="preserve">  &lt;</w:t>
-      </w:r>
-      <w:proofErr w:type="spellStart"/>
-      <w:r>
-        <w:t>body</w:t>
-      </w:r>
-      <w:proofErr w:type="spellEnd"/>
-      <w:r>
-        <w:t>&gt;</w:t>
+        <w:t xml:space="preserve">  &lt;body&gt;</w:t>
       </w:r>
     </w:p>
     <w:p>
@@ -4338,41 +3415,17 @@
     </w:p>
     <w:p>
       <w:r>
-        <w:t xml:space="preserve">    &lt;script </w:t>
-      </w:r>
-      <w:proofErr w:type="spellStart"/>
-      <w:r>
-        <w:t>src</w:t>
-      </w:r>
-      <w:proofErr w:type="spellEnd"/>
-      <w:r>
-        <w:t>="app.js"&gt;&lt;/script&gt;</w:t>
-      </w:r>
-    </w:p>
-    <w:p>
-      <w:r>
-        <w:t xml:space="preserve">  &lt;/</w:t>
-      </w:r>
-      <w:proofErr w:type="spellStart"/>
-      <w:r>
-        <w:t>body</w:t>
-      </w:r>
-      <w:proofErr w:type="spellEnd"/>
-      <w:r>
-        <w:t>&gt;</w:t>
-      </w:r>
-    </w:p>
-    <w:p>
-      <w:r>
-        <w:t>&lt;/</w:t>
-      </w:r>
-      <w:proofErr w:type="spellStart"/>
-      <w:r>
-        <w:t>html</w:t>
-      </w:r>
-      <w:proofErr w:type="spellEnd"/>
-      <w:r>
-        <w:t>&gt;</w:t>
+        <w:t xml:space="preserve">    &lt;script src="app.js"&gt;&lt;/script&gt;</w:t>
+      </w:r>
+    </w:p>
+    <w:p>
+      <w:r>
+        <w:t xml:space="preserve">  &lt;/body&gt;</w:t>
+      </w:r>
+    </w:p>
+    <w:p>
+      <w:r>
+        <w:t>&lt;/html&gt;</w:t>
       </w:r>
     </w:p>
     <w:p>
@@ -4411,7 +3464,7 @@
     <w:p>
       <w:r>
         <w:pict w14:anchorId="3C0A6346">
-          <v:rect id="_x0000_i1251" style="width:0;height:1.5pt" o:hralign="center" o:hrstd="t" o:hr="t" fillcolor="#a0a0a0" stroked="f"/>
+          <v:rect id="_x0000_i1051" style="width:0;height:1.5pt" o:hralign="center" o:hrstd="t" o:hr="t" fillcolor="#a0a0a0" stroked="f"/>
         </w:pict>
       </w:r>
     </w:p>
@@ -4486,23 +3539,7 @@
           <w:b/>
           <w:bCs/>
         </w:rPr>
-        <w:t xml:space="preserve">nivel de </w:t>
-      </w:r>
-      <w:proofErr w:type="spellStart"/>
-      <w:r>
-        <w:rPr>
-          <w:b/>
-          <w:bCs/>
-        </w:rPr>
-        <w:t>indentación</w:t>
-      </w:r>
-      <w:proofErr w:type="spellEnd"/>
-      <w:r>
-        <w:rPr>
-          <w:b/>
-          <w:bCs/>
-        </w:rPr>
-        <w:t xml:space="preserve"> correcto</w:t>
+        <w:t>nivel de indentación correcto</w:t>
       </w:r>
       <w:r>
         <w:t>.</w:t>
@@ -4553,7 +3590,7 @@
     <w:p>
       <w:r>
         <w:pict w14:anchorId="758F5143">
-          <v:rect id="_x0000_i1252" style="width:0;height:1.5pt" o:hralign="center" o:hrstd="t" o:hr="t" fillcolor="#a0a0a0" stroked="f"/>
+          <v:rect id="_x0000_i1052" style="width:0;height:1.5pt" o:hralign="center" o:hrstd="t" o:hr="t" fillcolor="#a0a0a0" stroked="f"/>
         </w:pict>
       </w:r>
     </w:p>
@@ -4624,7 +3661,6 @@
           <w:numId w:val="19"/>
         </w:numPr>
       </w:pPr>
-      <w:proofErr w:type="spellStart"/>
       <w:r>
         <w:rPr>
           <w:b/>
@@ -4632,7 +3668,6 @@
         </w:rPr>
         <w:t>Indentaciones</w:t>
       </w:r>
-      <w:proofErr w:type="spellEnd"/>
     </w:p>
     <w:p>
       <w:pPr>
@@ -4651,29 +3686,13 @@
     </w:p>
     <w:p>
       <w:r>
-        <w:t>Hay también convenciones de nombres (</w:t>
-      </w:r>
-      <w:proofErr w:type="spellStart"/>
-      <w:r>
-        <w:t>naming</w:t>
-      </w:r>
-      <w:proofErr w:type="spellEnd"/>
-      <w:r>
-        <w:t xml:space="preserve"> </w:t>
-      </w:r>
-      <w:proofErr w:type="spellStart"/>
-      <w:r>
-        <w:t>conventions</w:t>
-      </w:r>
-      <w:proofErr w:type="spellEnd"/>
-      <w:r>
-        <w:t>), pero las abordaremos más adelante conforme vayan apareciendo.</w:t>
+        <w:t>Hay también convenciones de nombres (naming conventions), pero las abordaremos más adelante conforme vayan apareciendo.</w:t>
       </w:r>
     </w:p>
     <w:p>
       <w:r>
         <w:pict w14:anchorId="162D7991">
-          <v:rect id="_x0000_i1253" style="width:0;height:1.5pt" o:hralign="center" o:hrstd="t" o:hr="t" fillcolor="#a0a0a0" stroked="f"/>
+          <v:rect id="_x0000_i1053" style="width:0;height:1.5pt" o:hralign="center" o:hrstd="t" o:hr="t" fillcolor="#a0a0a0" stroked="f"/>
         </w:pict>
       </w:r>
     </w:p>
@@ -4697,23 +3716,7 @@
           <w:b/>
           <w:bCs/>
         </w:rPr>
-        <w:t xml:space="preserve"> </w:t>
-      </w:r>
-      <w:proofErr w:type="spellStart"/>
-      <w:r>
-        <w:rPr>
-          <w:b/>
-          <w:bCs/>
-        </w:rPr>
-        <w:t>Indentación</w:t>
-      </w:r>
-      <w:proofErr w:type="spellEnd"/>
-      <w:r>
-        <w:rPr>
-          <w:b/>
-          <w:bCs/>
-        </w:rPr>
-        <w:t xml:space="preserve"> y espacios en blanco</w:t>
+        <w:t xml:space="preserve"> Indentación y espacios en blanco</w:t>
       </w:r>
     </w:p>
     <w:p>
@@ -4734,7 +3737,6 @@
         <w:br/>
         <w:t xml:space="preserve">Si ese es el caso, se recomienda </w:t>
       </w:r>
-      <w:proofErr w:type="spellStart"/>
       <w:r>
         <w:rPr>
           <w:b/>
@@ -4742,7 +3744,6 @@
         </w:rPr>
         <w:t>indentar</w:t>
       </w:r>
-      <w:proofErr w:type="spellEnd"/>
       <w:r>
         <w:t xml:space="preserve"> (es decir, agregar espacios o tabulaciones al comienzo de la línea) para hacer visible la jerarquía del código.</w:t>
       </w:r>
@@ -4797,228 +3798,33 @@
           <w:b/>
           <w:bCs/>
         </w:rPr>
-        <w:t xml:space="preserve"> Sin saltos de línea ni </w:t>
-      </w:r>
-      <w:proofErr w:type="spellStart"/>
-      <w:r>
-        <w:rPr>
-          <w:b/>
-          <w:bCs/>
-        </w:rPr>
-        <w:t>indentación</w:t>
-      </w:r>
-      <w:proofErr w:type="spellEnd"/>
-      <w:r>
-        <w:rPr>
-          <w:b/>
-          <w:bCs/>
-        </w:rPr>
-        <w:t>:</w:t>
-      </w:r>
-    </w:p>
-    <w:p>
-      <w:proofErr w:type="spellStart"/>
-      <w:r>
-        <w:t>let</w:t>
-      </w:r>
-      <w:proofErr w:type="spellEnd"/>
-      <w:r>
-        <w:t xml:space="preserve"> status = "new"; </w:t>
-      </w:r>
-      <w:proofErr w:type="spellStart"/>
-      <w:r>
-        <w:t>let</w:t>
-      </w:r>
-      <w:proofErr w:type="spellEnd"/>
-      <w:r>
-        <w:t xml:space="preserve"> </w:t>
-      </w:r>
-      <w:proofErr w:type="spellStart"/>
-      <w:r>
-        <w:t>scared</w:t>
-      </w:r>
-      <w:proofErr w:type="spellEnd"/>
-      <w:r>
-        <w:t xml:space="preserve"> = true; </w:t>
-      </w:r>
-      <w:proofErr w:type="spellStart"/>
-      <w:r>
-        <w:t>if</w:t>
-      </w:r>
-      <w:proofErr w:type="spellEnd"/>
-      <w:r>
-        <w:t xml:space="preserve"> (status === "new") { </w:t>
-      </w:r>
-      <w:proofErr w:type="spellStart"/>
-      <w:r>
-        <w:t>console</w:t>
-      </w:r>
-      <w:proofErr w:type="spellEnd"/>
-      <w:r>
-        <w:t>.</w:t>
-      </w:r>
-    </w:p>
-    <w:p>
-      <w:r>
-        <w:t>log("</w:t>
-      </w:r>
-      <w:proofErr w:type="spellStart"/>
-      <w:r>
-        <w:t>Welcome</w:t>
-      </w:r>
-      <w:proofErr w:type="spellEnd"/>
-      <w:r>
-        <w:t xml:space="preserve"> </w:t>
-      </w:r>
-      <w:proofErr w:type="spellStart"/>
-      <w:r>
-        <w:t>to</w:t>
-      </w:r>
-      <w:proofErr w:type="spellEnd"/>
-      <w:r>
-        <w:t xml:space="preserve"> JavaScript!"); </w:t>
-      </w:r>
-      <w:proofErr w:type="spellStart"/>
-      <w:r>
-        <w:t>if</w:t>
-      </w:r>
-      <w:proofErr w:type="spellEnd"/>
-      <w:r>
-        <w:t xml:space="preserve"> (</w:t>
-      </w:r>
-      <w:proofErr w:type="spellStart"/>
-      <w:r>
-        <w:t>scared</w:t>
-      </w:r>
-      <w:proofErr w:type="spellEnd"/>
-      <w:r>
-        <w:t>) { console.log("</w:t>
-      </w:r>
-      <w:proofErr w:type="spellStart"/>
-      <w:r>
-        <w:t>Don't</w:t>
-      </w:r>
-      <w:proofErr w:type="spellEnd"/>
-      <w:r>
-        <w:t xml:space="preserve"> </w:t>
-      </w:r>
-      <w:proofErr w:type="spellStart"/>
-      <w:r>
-        <w:t>worry</w:t>
-      </w:r>
-      <w:proofErr w:type="spellEnd"/>
-    </w:p>
-    <w:p>
-      <w:proofErr w:type="spellStart"/>
-      <w:r>
-        <w:t>you</w:t>
-      </w:r>
-      <w:proofErr w:type="spellEnd"/>
-      <w:r>
-        <w:t xml:space="preserve"> </w:t>
-      </w:r>
-      <w:proofErr w:type="spellStart"/>
-      <w:r>
-        <w:t>will</w:t>
-      </w:r>
-      <w:proofErr w:type="spellEnd"/>
-      <w:r>
-        <w:t xml:space="preserve"> be fine!"); } </w:t>
-      </w:r>
-      <w:proofErr w:type="spellStart"/>
-      <w:r>
-        <w:t>else</w:t>
-      </w:r>
-      <w:proofErr w:type="spellEnd"/>
-      <w:r>
-        <w:t xml:space="preserve"> { console.log("</w:t>
-      </w:r>
-      <w:proofErr w:type="spellStart"/>
-      <w:r>
-        <w:t>You're</w:t>
-      </w:r>
-      <w:proofErr w:type="spellEnd"/>
-      <w:r>
-        <w:t xml:space="preserve"> brave! </w:t>
-      </w:r>
-      <w:proofErr w:type="spellStart"/>
-      <w:r>
-        <w:t>You</w:t>
-      </w:r>
-      <w:proofErr w:type="spellEnd"/>
-      <w:r>
-        <w:t xml:space="preserve"> are </w:t>
-      </w:r>
-      <w:proofErr w:type="spellStart"/>
-      <w:r>
-        <w:t>going</w:t>
-      </w:r>
-      <w:proofErr w:type="spellEnd"/>
-    </w:p>
-    <w:p>
-      <w:proofErr w:type="spellStart"/>
+        <w:t xml:space="preserve"> Sin saltos de línea ni indentación:</w:t>
+      </w:r>
+    </w:p>
+    <w:p>
+      <w:r>
+        <w:t>let status = "new"; let scared = true; if (status === "new") { console.</w:t>
+      </w:r>
+    </w:p>
+    <w:p>
+      <w:r>
+        <w:t>log("Welcome to JavaScript!"); if (scared) { console.log("Don't worry</w:t>
+      </w:r>
+    </w:p>
+    <w:p>
+      <w:r>
+        <w:t>you will be fine!"); } else { console.log("You're brave! You are going</w:t>
+      </w:r>
+    </w:p>
+    <w:p>
       <w:r>
         <w:lastRenderedPageBreak/>
-        <w:t>to</w:t>
-      </w:r>
-      <w:proofErr w:type="spellEnd"/>
-      <w:r>
-        <w:t xml:space="preserve"> do </w:t>
-      </w:r>
-      <w:proofErr w:type="spellStart"/>
-      <w:r>
-        <w:t>great</w:t>
-      </w:r>
-      <w:proofErr w:type="spellEnd"/>
-      <w:r>
-        <w:t xml:space="preserve">!"); } } </w:t>
-      </w:r>
-      <w:proofErr w:type="spellStart"/>
-      <w:r>
-        <w:t>else</w:t>
-      </w:r>
-      <w:proofErr w:type="spellEnd"/>
-      <w:r>
-        <w:t xml:space="preserve"> { console.log("</w:t>
-      </w:r>
-      <w:proofErr w:type="spellStart"/>
-      <w:r>
-        <w:t>Welcome</w:t>
-      </w:r>
-      <w:proofErr w:type="spellEnd"/>
-      <w:r>
-        <w:t xml:space="preserve"> back, I </w:t>
-      </w:r>
-      <w:proofErr w:type="spellStart"/>
-      <w:r>
-        <w:t>knew</w:t>
-      </w:r>
-      <w:proofErr w:type="spellEnd"/>
-      <w:r>
-        <w:t xml:space="preserve"> </w:t>
-      </w:r>
-      <w:proofErr w:type="spellStart"/>
-      <w:r>
-        <w:t>you'd</w:t>
-      </w:r>
-      <w:proofErr w:type="spellEnd"/>
-      <w:r>
-        <w:t xml:space="preserve"> </w:t>
-      </w:r>
-      <w:proofErr w:type="spellStart"/>
-      <w:r>
-        <w:t>like</w:t>
-      </w:r>
-      <w:proofErr w:type="spellEnd"/>
-    </w:p>
-    <w:p>
-      <w:proofErr w:type="spellStart"/>
-      <w:r>
-        <w:t>it</w:t>
-      </w:r>
-      <w:proofErr w:type="spellEnd"/>
-      <w:r>
-        <w:t>!"); }</w:t>
+        <w:t>to do great!"); } } else { console.log("Welcome back, I knew you'd like</w:t>
+      </w:r>
+    </w:p>
+    <w:p>
+      <w:r>
+        <w:t>it!"); }</w:t>
       </w:r>
     </w:p>
     <w:p>
@@ -5046,200 +3852,49 @@
           <w:b/>
           <w:bCs/>
         </w:rPr>
-        <w:t xml:space="preserve"> Con </w:t>
-      </w:r>
-      <w:proofErr w:type="spellStart"/>
-      <w:r>
-        <w:rPr>
-          <w:b/>
-          <w:bCs/>
-        </w:rPr>
-        <w:t>indentación</w:t>
-      </w:r>
-      <w:proofErr w:type="spellEnd"/>
-      <w:r>
-        <w:rPr>
-          <w:b/>
-          <w:bCs/>
-        </w:rPr>
-        <w:t xml:space="preserve"> y formato adecuado:</w:t>
-      </w:r>
-    </w:p>
-    <w:p>
-      <w:proofErr w:type="spellStart"/>
-      <w:r>
-        <w:t>let</w:t>
-      </w:r>
-      <w:proofErr w:type="spellEnd"/>
-      <w:r>
-        <w:t xml:space="preserve"> status = "new";</w:t>
-      </w:r>
-    </w:p>
-    <w:p>
-      <w:proofErr w:type="spellStart"/>
-      <w:r>
-        <w:t>let</w:t>
-      </w:r>
-      <w:proofErr w:type="spellEnd"/>
-      <w:r>
-        <w:t xml:space="preserve"> </w:t>
-      </w:r>
-      <w:proofErr w:type="spellStart"/>
-      <w:r>
-        <w:t>scared</w:t>
-      </w:r>
-      <w:proofErr w:type="spellEnd"/>
-      <w:r>
-        <w:t xml:space="preserve"> = true;</w:t>
+        <w:t xml:space="preserve"> Con indentación y formato adecuado:</w:t>
+      </w:r>
+    </w:p>
+    <w:p>
+      <w:r>
+        <w:t>let status = "new";</w:t>
+      </w:r>
+    </w:p>
+    <w:p>
+      <w:r>
+        <w:t>let scared = true;</w:t>
       </w:r>
     </w:p>
     <w:p/>
     <w:p>
-      <w:proofErr w:type="spellStart"/>
-      <w:r>
-        <w:t>if</w:t>
-      </w:r>
-      <w:proofErr w:type="spellEnd"/>
-      <w:r>
-        <w:t xml:space="preserve"> (status === "new") {</w:t>
-      </w:r>
-    </w:p>
-    <w:p>
-      <w:r>
-        <w:t xml:space="preserve">  console.log("</w:t>
-      </w:r>
-      <w:proofErr w:type="spellStart"/>
-      <w:r>
-        <w:t>Welcome</w:t>
-      </w:r>
-      <w:proofErr w:type="spellEnd"/>
-      <w:r>
-        <w:t xml:space="preserve"> </w:t>
-      </w:r>
-      <w:proofErr w:type="spellStart"/>
-      <w:r>
-        <w:t>to</w:t>
-      </w:r>
-      <w:proofErr w:type="spellEnd"/>
-      <w:r>
-        <w:t xml:space="preserve"> JavaScript!");</w:t>
+      <w:r>
+        <w:t>if (status === "new") {</w:t>
+      </w:r>
+    </w:p>
+    <w:p>
+      <w:r>
+        <w:t xml:space="preserve">  console.log("Welcome to JavaScript!");</w:t>
       </w:r>
     </w:p>
     <w:p/>
     <w:p>
       <w:r>
-        <w:t xml:space="preserve">  </w:t>
-      </w:r>
-      <w:proofErr w:type="spellStart"/>
-      <w:r>
-        <w:t>if</w:t>
-      </w:r>
-      <w:proofErr w:type="spellEnd"/>
-      <w:r>
-        <w:t xml:space="preserve"> (</w:t>
-      </w:r>
-      <w:proofErr w:type="spellStart"/>
-      <w:r>
-        <w:t>scared</w:t>
-      </w:r>
-      <w:proofErr w:type="spellEnd"/>
-      <w:r>
-        <w:t>) {</w:t>
-      </w:r>
-    </w:p>
-    <w:p>
-      <w:r>
-        <w:t xml:space="preserve">    console.log("</w:t>
-      </w:r>
-      <w:proofErr w:type="spellStart"/>
-      <w:r>
-        <w:t>Don't</w:t>
-      </w:r>
-      <w:proofErr w:type="spellEnd"/>
-      <w:r>
-        <w:t xml:space="preserve"> </w:t>
-      </w:r>
-      <w:proofErr w:type="spellStart"/>
-      <w:r>
-        <w:t>worry</w:t>
-      </w:r>
-      <w:proofErr w:type="spellEnd"/>
-      <w:r>
-        <w:t xml:space="preserve">, </w:t>
-      </w:r>
-      <w:proofErr w:type="spellStart"/>
-      <w:r>
-        <w:t>you</w:t>
-      </w:r>
-      <w:proofErr w:type="spellEnd"/>
-      <w:r>
-        <w:t xml:space="preserve"> </w:t>
-      </w:r>
-      <w:proofErr w:type="spellStart"/>
-      <w:r>
-        <w:t>will</w:t>
-      </w:r>
-      <w:proofErr w:type="spellEnd"/>
-      <w:r>
-        <w:t xml:space="preserve"> be fine!");</w:t>
-      </w:r>
-    </w:p>
-    <w:p>
-      <w:r>
-        <w:t xml:space="preserve">  } </w:t>
-      </w:r>
-      <w:proofErr w:type="spellStart"/>
-      <w:r>
-        <w:t>else</w:t>
-      </w:r>
-      <w:proofErr w:type="spellEnd"/>
-      <w:r>
-        <w:t xml:space="preserve"> {</w:t>
-      </w:r>
-    </w:p>
-    <w:p>
-      <w:r>
-        <w:t xml:space="preserve">    console.log("</w:t>
-      </w:r>
-      <w:proofErr w:type="spellStart"/>
-      <w:r>
-        <w:t>You're</w:t>
-      </w:r>
-      <w:proofErr w:type="spellEnd"/>
-      <w:r>
-        <w:t xml:space="preserve"> brave! </w:t>
-      </w:r>
-      <w:proofErr w:type="spellStart"/>
-      <w:r>
-        <w:t>You</w:t>
-      </w:r>
-      <w:proofErr w:type="spellEnd"/>
-      <w:r>
-        <w:t xml:space="preserve"> are </w:t>
-      </w:r>
-      <w:proofErr w:type="spellStart"/>
-      <w:r>
-        <w:t>going</w:t>
-      </w:r>
-      <w:proofErr w:type="spellEnd"/>
-      <w:r>
-        <w:t xml:space="preserve"> </w:t>
-      </w:r>
-      <w:proofErr w:type="spellStart"/>
-      <w:r>
-        <w:t>to</w:t>
-      </w:r>
-      <w:proofErr w:type="spellEnd"/>
-      <w:r>
-        <w:t xml:space="preserve"> do </w:t>
-      </w:r>
-      <w:proofErr w:type="spellStart"/>
-      <w:r>
-        <w:t>great</w:t>
-      </w:r>
-      <w:proofErr w:type="spellEnd"/>
-      <w:r>
-        <w:t>!");</w:t>
+        <w:t xml:space="preserve">  if (scared) {</w:t>
+      </w:r>
+    </w:p>
+    <w:p>
+      <w:r>
+        <w:t xml:space="preserve">    console.log("Don't worry, you will be fine!");</w:t>
+      </w:r>
+    </w:p>
+    <w:p>
+      <w:r>
+        <w:t xml:space="preserve">  } else {</w:t>
+      </w:r>
+    </w:p>
+    <w:p>
+      <w:r>
+        <w:t xml:space="preserve">    console.log("You're brave! You are going to do great!");</w:t>
       </w:r>
     </w:p>
     <w:p>
@@ -5250,60 +3905,12 @@
     <w:p/>
     <w:p>
       <w:r>
-        <w:t xml:space="preserve">} </w:t>
-      </w:r>
-      <w:proofErr w:type="spellStart"/>
-      <w:r>
-        <w:t>else</w:t>
-      </w:r>
-      <w:proofErr w:type="spellEnd"/>
-      <w:r>
-        <w:t xml:space="preserve"> {</w:t>
-      </w:r>
-    </w:p>
-    <w:p>
-      <w:r>
-        <w:t xml:space="preserve">  console.log("</w:t>
-      </w:r>
-      <w:proofErr w:type="spellStart"/>
-      <w:r>
-        <w:t>Welcome</w:t>
-      </w:r>
-      <w:proofErr w:type="spellEnd"/>
-      <w:r>
-        <w:t xml:space="preserve"> back, I </w:t>
-      </w:r>
-      <w:proofErr w:type="spellStart"/>
-      <w:r>
-        <w:t>knew</w:t>
-      </w:r>
-      <w:proofErr w:type="spellEnd"/>
-      <w:r>
-        <w:t xml:space="preserve"> </w:t>
-      </w:r>
-      <w:proofErr w:type="spellStart"/>
-      <w:r>
-        <w:t>you'd</w:t>
-      </w:r>
-      <w:proofErr w:type="spellEnd"/>
-      <w:r>
-        <w:t xml:space="preserve"> </w:t>
-      </w:r>
-      <w:proofErr w:type="spellStart"/>
-      <w:r>
-        <w:t>like</w:t>
-      </w:r>
-      <w:proofErr w:type="spellEnd"/>
-      <w:r>
-        <w:t xml:space="preserve"> </w:t>
-      </w:r>
-      <w:proofErr w:type="spellStart"/>
-      <w:r>
-        <w:t>it</w:t>
-      </w:r>
-      <w:proofErr w:type="spellEnd"/>
-      <w:r>
-        <w:t>!");</w:t>
+        <w:t>} else {</w:t>
+      </w:r>
+    </w:p>
+    <w:p>
+      <w:r>
+        <w:t xml:space="preserve">  console.log("Welcome back, I knew you'd like it!");</w:t>
       </w:r>
     </w:p>
     <w:p>
@@ -5329,196 +3936,48 @@
           <w:b/>
           <w:bCs/>
         </w:rPr>
-        <w:t xml:space="preserve">Con saltos de línea pero sin </w:t>
-      </w:r>
-      <w:proofErr w:type="spellStart"/>
-      <w:r>
-        <w:rPr>
-          <w:b/>
-          <w:bCs/>
-        </w:rPr>
-        <w:t>indentación</w:t>
-      </w:r>
-      <w:proofErr w:type="spellEnd"/>
-      <w:r>
-        <w:rPr>
-          <w:b/>
-          <w:bCs/>
-        </w:rPr>
-        <w:t>:</w:t>
-      </w:r>
-    </w:p>
-    <w:p>
-      <w:proofErr w:type="spellStart"/>
-      <w:r>
-        <w:t>let</w:t>
-      </w:r>
-      <w:proofErr w:type="spellEnd"/>
-      <w:r>
-        <w:t xml:space="preserve"> status = "new";</w:t>
-      </w:r>
-    </w:p>
-    <w:p>
-      <w:proofErr w:type="spellStart"/>
-      <w:r>
-        <w:t>let</w:t>
-      </w:r>
-      <w:proofErr w:type="spellEnd"/>
-      <w:r>
-        <w:t xml:space="preserve"> </w:t>
-      </w:r>
-      <w:proofErr w:type="spellStart"/>
-      <w:r>
-        <w:t>scared</w:t>
-      </w:r>
-      <w:proofErr w:type="spellEnd"/>
-      <w:r>
-        <w:t xml:space="preserve"> = true;</w:t>
-      </w:r>
-    </w:p>
-    <w:p>
-      <w:proofErr w:type="spellStart"/>
-      <w:r>
-        <w:t>if</w:t>
-      </w:r>
-      <w:proofErr w:type="spellEnd"/>
-      <w:r>
-        <w:t xml:space="preserve"> (status === "new") {</w:t>
-      </w:r>
-    </w:p>
-    <w:p>
-      <w:r>
-        <w:t>console.log("</w:t>
-      </w:r>
-      <w:proofErr w:type="spellStart"/>
-      <w:r>
-        <w:t>Welcome</w:t>
-      </w:r>
-      <w:proofErr w:type="spellEnd"/>
-      <w:r>
-        <w:t xml:space="preserve"> </w:t>
-      </w:r>
-      <w:proofErr w:type="spellStart"/>
-      <w:r>
-        <w:t>to</w:t>
-      </w:r>
-      <w:proofErr w:type="spellEnd"/>
-      <w:r>
-        <w:t xml:space="preserve"> JavaScript!");</w:t>
-      </w:r>
-    </w:p>
-    <w:p>
-      <w:proofErr w:type="spellStart"/>
+        <w:t>Con saltos de línea pero sin indentación:</w:t>
+      </w:r>
+    </w:p>
+    <w:p>
+      <w:r>
+        <w:t>let status = "new";</w:t>
+      </w:r>
+    </w:p>
+    <w:p>
+      <w:r>
+        <w:t>let scared = true;</w:t>
+      </w:r>
+    </w:p>
+    <w:p>
+      <w:r>
+        <w:t>if (status === "new") {</w:t>
+      </w:r>
+    </w:p>
+    <w:p>
+      <w:r>
+        <w:t>console.log("Welcome to JavaScript!");</w:t>
+      </w:r>
+    </w:p>
+    <w:p>
       <w:r>
         <w:lastRenderedPageBreak/>
-        <w:t>if</w:t>
-      </w:r>
-      <w:proofErr w:type="spellEnd"/>
-      <w:r>
-        <w:t xml:space="preserve"> (</w:t>
-      </w:r>
-      <w:proofErr w:type="spellStart"/>
-      <w:r>
-        <w:t>scared</w:t>
-      </w:r>
-      <w:proofErr w:type="spellEnd"/>
-      <w:r>
-        <w:t>) {</w:t>
-      </w:r>
-    </w:p>
-    <w:p>
-      <w:r>
-        <w:t>console.log("</w:t>
-      </w:r>
-      <w:proofErr w:type="spellStart"/>
-      <w:r>
-        <w:t>Don't</w:t>
-      </w:r>
-      <w:proofErr w:type="spellEnd"/>
-      <w:r>
-        <w:t xml:space="preserve"> </w:t>
-      </w:r>
-      <w:proofErr w:type="spellStart"/>
-      <w:r>
-        <w:t>worry</w:t>
-      </w:r>
-      <w:proofErr w:type="spellEnd"/>
-      <w:r>
-        <w:t xml:space="preserve"> </w:t>
-      </w:r>
-      <w:proofErr w:type="spellStart"/>
-      <w:r>
-        <w:t>you</w:t>
-      </w:r>
-      <w:proofErr w:type="spellEnd"/>
-      <w:r>
-        <w:t xml:space="preserve"> </w:t>
-      </w:r>
-      <w:proofErr w:type="spellStart"/>
-      <w:r>
-        <w:t>will</w:t>
-      </w:r>
-      <w:proofErr w:type="spellEnd"/>
-      <w:r>
-        <w:t xml:space="preserve"> be fine!");</w:t>
-      </w:r>
-    </w:p>
-    <w:p>
-      <w:r>
-        <w:t xml:space="preserve">} </w:t>
-      </w:r>
-      <w:proofErr w:type="spellStart"/>
-      <w:r>
-        <w:t>else</w:t>
-      </w:r>
-      <w:proofErr w:type="spellEnd"/>
-      <w:r>
-        <w:t xml:space="preserve"> {</w:t>
-      </w:r>
-    </w:p>
-    <w:p>
-      <w:r>
-        <w:t>console.log("</w:t>
-      </w:r>
-      <w:proofErr w:type="spellStart"/>
-      <w:r>
-        <w:t>You're</w:t>
-      </w:r>
-      <w:proofErr w:type="spellEnd"/>
-      <w:r>
-        <w:t xml:space="preserve"> brave! </w:t>
-      </w:r>
-      <w:proofErr w:type="spellStart"/>
-      <w:r>
-        <w:t>You</w:t>
-      </w:r>
-      <w:proofErr w:type="spellEnd"/>
-      <w:r>
-        <w:t xml:space="preserve"> are </w:t>
-      </w:r>
-      <w:proofErr w:type="spellStart"/>
-      <w:r>
-        <w:t>going</w:t>
-      </w:r>
-      <w:proofErr w:type="spellEnd"/>
-      <w:r>
-        <w:t xml:space="preserve"> </w:t>
-      </w:r>
-      <w:proofErr w:type="spellStart"/>
-      <w:r>
-        <w:t>to</w:t>
-      </w:r>
-      <w:proofErr w:type="spellEnd"/>
-      <w:r>
-        <w:t xml:space="preserve"> do </w:t>
-      </w:r>
-      <w:proofErr w:type="spellStart"/>
-      <w:r>
-        <w:t>great</w:t>
-      </w:r>
-      <w:proofErr w:type="spellEnd"/>
-      <w:r>
-        <w:t>!");</w:t>
+        <w:t>if (scared) {</w:t>
+      </w:r>
+    </w:p>
+    <w:p>
+      <w:r>
+        <w:t>console.log("Don't worry you will be fine!");</w:t>
+      </w:r>
+    </w:p>
+    <w:p>
+      <w:r>
+        <w:t>} else {</w:t>
+      </w:r>
+    </w:p>
+    <w:p>
+      <w:r>
+        <w:t>console.log("You're brave! You are going to do great!");</w:t>
       </w:r>
     </w:p>
     <w:p>
@@ -5528,60 +3987,12 @@
     </w:p>
     <w:p>
       <w:r>
-        <w:t xml:space="preserve">} </w:t>
-      </w:r>
-      <w:proofErr w:type="spellStart"/>
-      <w:r>
-        <w:t>else</w:t>
-      </w:r>
-      <w:proofErr w:type="spellEnd"/>
-      <w:r>
-        <w:t xml:space="preserve"> {</w:t>
-      </w:r>
-    </w:p>
-    <w:p>
-      <w:r>
-        <w:t>console.log("</w:t>
-      </w:r>
-      <w:proofErr w:type="spellStart"/>
-      <w:r>
-        <w:t>Welcome</w:t>
-      </w:r>
-      <w:proofErr w:type="spellEnd"/>
-      <w:r>
-        <w:t xml:space="preserve"> back, I </w:t>
-      </w:r>
-      <w:proofErr w:type="spellStart"/>
-      <w:r>
-        <w:t>knew</w:t>
-      </w:r>
-      <w:proofErr w:type="spellEnd"/>
-      <w:r>
-        <w:t xml:space="preserve"> </w:t>
-      </w:r>
-      <w:proofErr w:type="spellStart"/>
-      <w:r>
-        <w:t>you'd</w:t>
-      </w:r>
-      <w:proofErr w:type="spellEnd"/>
-      <w:r>
-        <w:t xml:space="preserve"> </w:t>
-      </w:r>
-      <w:proofErr w:type="spellStart"/>
-      <w:r>
-        <w:t>like</w:t>
-      </w:r>
-      <w:proofErr w:type="spellEnd"/>
-      <w:r>
-        <w:t xml:space="preserve"> </w:t>
-      </w:r>
-      <w:proofErr w:type="spellStart"/>
-      <w:r>
-        <w:t>it</w:t>
-      </w:r>
-      <w:proofErr w:type="spellEnd"/>
-      <w:r>
-        <w:t>!");</w:t>
+        <w:t>} else {</w:t>
+      </w:r>
+    </w:p>
+    <w:p>
+      <w:r>
+        <w:t>console.log("Welcome back, I knew you'd like it!");</w:t>
       </w:r>
     </w:p>
     <w:p>
@@ -5592,7 +4003,7 @@
     <w:p>
       <w:r>
         <w:pict w14:anchorId="56096792">
-          <v:rect id="_x0000_i1275" style="width:0;height:1.5pt" o:hralign="center" o:hrstd="t" o:hr="t" fillcolor="#a0a0a0" stroked="f"/>
+          <v:rect id="_x0000_i1054" style="width:0;height:1.5pt" o:hralign="center" o:hrstd="t" o:hr="t" fillcolor="#a0a0a0" stroked="f"/>
         </w:pict>
       </w:r>
     </w:p>
@@ -5616,200 +4027,49 @@
           <w:b/>
           <w:bCs/>
         </w:rPr>
-        <w:t xml:space="preserve"> Con saltos de línea y con </w:t>
-      </w:r>
-      <w:proofErr w:type="spellStart"/>
-      <w:r>
-        <w:rPr>
-          <w:b/>
-          <w:bCs/>
-        </w:rPr>
-        <w:t>indentación</w:t>
-      </w:r>
-      <w:proofErr w:type="spellEnd"/>
-      <w:r>
-        <w:rPr>
-          <w:b/>
-          <w:bCs/>
-        </w:rPr>
-        <w:t xml:space="preserve"> adecuada:</w:t>
-      </w:r>
-    </w:p>
-    <w:p>
-      <w:proofErr w:type="spellStart"/>
-      <w:r>
-        <w:t>let</w:t>
-      </w:r>
-      <w:proofErr w:type="spellEnd"/>
-      <w:r>
-        <w:t xml:space="preserve"> status = "new";</w:t>
-      </w:r>
-    </w:p>
-    <w:p>
-      <w:proofErr w:type="spellStart"/>
-      <w:r>
-        <w:t>let</w:t>
-      </w:r>
-      <w:proofErr w:type="spellEnd"/>
-      <w:r>
-        <w:t xml:space="preserve"> </w:t>
-      </w:r>
-      <w:proofErr w:type="spellStart"/>
-      <w:r>
-        <w:t>scared</w:t>
-      </w:r>
-      <w:proofErr w:type="spellEnd"/>
-      <w:r>
-        <w:t xml:space="preserve"> = true;</w:t>
+        <w:t xml:space="preserve"> Con saltos de línea y con indentación adecuada:</w:t>
+      </w:r>
+    </w:p>
+    <w:p>
+      <w:r>
+        <w:t>let status = "new";</w:t>
+      </w:r>
+    </w:p>
+    <w:p>
+      <w:r>
+        <w:t>let scared = true;</w:t>
       </w:r>
     </w:p>
     <w:p/>
     <w:p>
-      <w:proofErr w:type="spellStart"/>
-      <w:r>
-        <w:t>if</w:t>
-      </w:r>
-      <w:proofErr w:type="spellEnd"/>
-      <w:r>
-        <w:t xml:space="preserve"> (status === "new") {</w:t>
-      </w:r>
-    </w:p>
-    <w:p>
-      <w:r>
-        <w:t xml:space="preserve">  console.log("</w:t>
-      </w:r>
-      <w:proofErr w:type="spellStart"/>
-      <w:r>
-        <w:t>Welcome</w:t>
-      </w:r>
-      <w:proofErr w:type="spellEnd"/>
-      <w:r>
-        <w:t xml:space="preserve"> </w:t>
-      </w:r>
-      <w:proofErr w:type="spellStart"/>
-      <w:r>
-        <w:t>to</w:t>
-      </w:r>
-      <w:proofErr w:type="spellEnd"/>
-      <w:r>
-        <w:t xml:space="preserve"> JavaScript!");</w:t>
+      <w:r>
+        <w:t>if (status === "new") {</w:t>
+      </w:r>
+    </w:p>
+    <w:p>
+      <w:r>
+        <w:t xml:space="preserve">  console.log("Welcome to JavaScript!");</w:t>
       </w:r>
     </w:p>
     <w:p/>
     <w:p>
       <w:r>
-        <w:t xml:space="preserve">  </w:t>
-      </w:r>
-      <w:proofErr w:type="spellStart"/>
-      <w:r>
-        <w:t>if</w:t>
-      </w:r>
-      <w:proofErr w:type="spellEnd"/>
-      <w:r>
-        <w:t xml:space="preserve"> (</w:t>
-      </w:r>
-      <w:proofErr w:type="spellStart"/>
-      <w:r>
-        <w:t>scared</w:t>
-      </w:r>
-      <w:proofErr w:type="spellEnd"/>
-      <w:r>
-        <w:t>) {</w:t>
-      </w:r>
-    </w:p>
-    <w:p>
-      <w:r>
-        <w:t xml:space="preserve">    console.log("</w:t>
-      </w:r>
-      <w:proofErr w:type="spellStart"/>
-      <w:r>
-        <w:t>Don't</w:t>
-      </w:r>
-      <w:proofErr w:type="spellEnd"/>
-      <w:r>
-        <w:t xml:space="preserve"> </w:t>
-      </w:r>
-      <w:proofErr w:type="spellStart"/>
-      <w:r>
-        <w:t>worry</w:t>
-      </w:r>
-      <w:proofErr w:type="spellEnd"/>
-      <w:r>
-        <w:t xml:space="preserve"> </w:t>
-      </w:r>
-      <w:proofErr w:type="spellStart"/>
-      <w:r>
-        <w:t>you</w:t>
-      </w:r>
-      <w:proofErr w:type="spellEnd"/>
-      <w:r>
-        <w:t xml:space="preserve"> </w:t>
-      </w:r>
-      <w:proofErr w:type="spellStart"/>
-      <w:r>
-        <w:t>will</w:t>
-      </w:r>
-      <w:proofErr w:type="spellEnd"/>
-      <w:r>
-        <w:t xml:space="preserve"> be fine!");</w:t>
-      </w:r>
-    </w:p>
-    <w:p>
-      <w:r>
-        <w:t xml:space="preserve">  } </w:t>
-      </w:r>
-      <w:proofErr w:type="spellStart"/>
-      <w:r>
-        <w:t>else</w:t>
-      </w:r>
-      <w:proofErr w:type="spellEnd"/>
-      <w:r>
-        <w:t xml:space="preserve"> {</w:t>
-      </w:r>
-    </w:p>
-    <w:p>
-      <w:r>
-        <w:t xml:space="preserve">    console.log("</w:t>
-      </w:r>
-      <w:proofErr w:type="spellStart"/>
-      <w:r>
-        <w:t>You're</w:t>
-      </w:r>
-      <w:proofErr w:type="spellEnd"/>
-      <w:r>
-        <w:t xml:space="preserve"> brave! </w:t>
-      </w:r>
-      <w:proofErr w:type="spellStart"/>
-      <w:r>
-        <w:t>You</w:t>
-      </w:r>
-      <w:proofErr w:type="spellEnd"/>
-      <w:r>
-        <w:t xml:space="preserve"> are </w:t>
-      </w:r>
-      <w:proofErr w:type="spellStart"/>
-      <w:r>
-        <w:t>going</w:t>
-      </w:r>
-      <w:proofErr w:type="spellEnd"/>
-      <w:r>
-        <w:t xml:space="preserve"> </w:t>
-      </w:r>
-      <w:proofErr w:type="spellStart"/>
-      <w:r>
-        <w:t>to</w:t>
-      </w:r>
-      <w:proofErr w:type="spellEnd"/>
-      <w:r>
-        <w:t xml:space="preserve"> do </w:t>
-      </w:r>
-      <w:proofErr w:type="spellStart"/>
-      <w:r>
-        <w:t>great</w:t>
-      </w:r>
-      <w:proofErr w:type="spellEnd"/>
-      <w:r>
-        <w:t>!");</w:t>
+        <w:t xml:space="preserve">  if (scared) {</w:t>
+      </w:r>
+    </w:p>
+    <w:p>
+      <w:r>
+        <w:t xml:space="preserve">    console.log("Don't worry you will be fine!");</w:t>
+      </w:r>
+    </w:p>
+    <w:p>
+      <w:r>
+        <w:t xml:space="preserve">  } else {</w:t>
+      </w:r>
+    </w:p>
+    <w:p>
+      <w:r>
+        <w:t xml:space="preserve">    console.log("You're brave! You are going to do great!");</w:t>
       </w:r>
     </w:p>
     <w:p>
@@ -5820,60 +4080,12 @@
     <w:p/>
     <w:p>
       <w:r>
-        <w:t xml:space="preserve">} </w:t>
-      </w:r>
-      <w:proofErr w:type="spellStart"/>
-      <w:r>
-        <w:t>else</w:t>
-      </w:r>
-      <w:proofErr w:type="spellEnd"/>
-      <w:r>
-        <w:t xml:space="preserve"> {</w:t>
-      </w:r>
-    </w:p>
-    <w:p>
-      <w:r>
-        <w:t xml:space="preserve">  console.log("</w:t>
-      </w:r>
-      <w:proofErr w:type="spellStart"/>
-      <w:r>
-        <w:t>Welcome</w:t>
-      </w:r>
-      <w:proofErr w:type="spellEnd"/>
-      <w:r>
-        <w:t xml:space="preserve"> back, I </w:t>
-      </w:r>
-      <w:proofErr w:type="spellStart"/>
-      <w:r>
-        <w:t>knew</w:t>
-      </w:r>
-      <w:proofErr w:type="spellEnd"/>
-      <w:r>
-        <w:t xml:space="preserve"> </w:t>
-      </w:r>
-      <w:proofErr w:type="spellStart"/>
-      <w:r>
-        <w:t>you'd</w:t>
-      </w:r>
-      <w:proofErr w:type="spellEnd"/>
-      <w:r>
-        <w:t xml:space="preserve"> </w:t>
-      </w:r>
-      <w:proofErr w:type="spellStart"/>
-      <w:r>
-        <w:t>like</w:t>
-      </w:r>
-      <w:proofErr w:type="spellEnd"/>
-      <w:r>
-        <w:t xml:space="preserve"> </w:t>
-      </w:r>
-      <w:proofErr w:type="spellStart"/>
-      <w:r>
-        <w:t>it</w:t>
-      </w:r>
-      <w:proofErr w:type="spellEnd"/>
-      <w:r>
-        <w:t>!");</w:t>
+        <w:t>} else {</w:t>
+      </w:r>
+    </w:p>
+    <w:p>
+      <w:r>
+        <w:t xml:space="preserve">  console.log("Welcome back, I knew you'd like it!");</w:t>
       </w:r>
     </w:p>
     <w:p>
@@ -5884,7 +4096,7 @@
     <w:p>
       <w:r>
         <w:pict w14:anchorId="41D72BDF">
-          <v:rect id="_x0000_i1276" style="width:0;height:1.5pt" o:hralign="center" o:hrstd="t" o:hr="t" fillcolor="#a0a0a0" stroked="f"/>
+          <v:rect id="_x0000_i1055" style="width:0;height:1.5pt" o:hralign="center" o:hrstd="t" o:hr="t" fillcolor="#a0a0a0" stroked="f"/>
         </w:pict>
       </w:r>
     </w:p>
@@ -5928,31 +4140,7 @@
       </w:r>
       <w:r>
         <w:br/>
-        <w:t xml:space="preserve">Gracias a la </w:t>
-      </w:r>
-      <w:proofErr w:type="spellStart"/>
-      <w:r>
-        <w:t>indentación</w:t>
-      </w:r>
-      <w:proofErr w:type="spellEnd"/>
-      <w:r>
-        <w:t xml:space="preserve">, puedes identificar claramente qué instrucciones pertenecen al bloque </w:t>
-      </w:r>
-      <w:proofErr w:type="spellStart"/>
-      <w:r>
-        <w:t>if</w:t>
-      </w:r>
-      <w:proofErr w:type="spellEnd"/>
-      <w:r>
-        <w:t xml:space="preserve">, cuáles están dentro del </w:t>
-      </w:r>
-      <w:proofErr w:type="spellStart"/>
-      <w:r>
-        <w:t>else</w:t>
-      </w:r>
-      <w:proofErr w:type="spellEnd"/>
-      <w:r>
-        <w:t>, y así sucesivamente.</w:t>
+        <w:t>Gracias a la indentación, puedes identificar claramente qué instrucciones pertenecen al bloque if, cuáles están dentro del else, y así sucesivamente.</w:t>
       </w:r>
     </w:p>
     <w:p>
@@ -5964,17 +4152,8 @@
           <w:b/>
           <w:bCs/>
         </w:rPr>
-        <w:t xml:space="preserve">sin </w:t>
-      </w:r>
-      <w:proofErr w:type="spellStart"/>
-      <w:r>
-        <w:rPr>
-          <w:b/>
-          <w:bCs/>
-        </w:rPr>
-        <w:t>indentaciones</w:t>
-      </w:r>
-      <w:proofErr w:type="spellEnd"/>
+        <w:t>sin indentaciones</w:t>
+      </w:r>
       <w:r>
         <w:t xml:space="preserve">, tendrías que contar manualmente las llaves {} para saber cuándo termina cada bloque. Aunque </w:t>
       </w:r>
@@ -5983,23 +4162,7 @@
           <w:b/>
           <w:bCs/>
         </w:rPr>
-        <w:t xml:space="preserve">la </w:t>
-      </w:r>
-      <w:proofErr w:type="spellStart"/>
-      <w:r>
-        <w:rPr>
-          <w:b/>
-          <w:bCs/>
-        </w:rPr>
-        <w:t>indentación</w:t>
-      </w:r>
-      <w:proofErr w:type="spellEnd"/>
-      <w:r>
-        <w:rPr>
-          <w:b/>
-          <w:bCs/>
-        </w:rPr>
-        <w:t xml:space="preserve"> no es obligatoria para que el código funcione</w:t>
+        <w:t>la indentación no es obligatoria para que el código funcione</w:t>
       </w:r>
       <w:r>
         <w:t xml:space="preserve">, es una </w:t>
@@ -6023,7 +4186,7 @@
     <w:p>
       <w:r>
         <w:pict w14:anchorId="76BAF010">
-          <v:rect id="_x0000_i1277" style="width:0;height:1.5pt" o:hralign="center" o:hrstd="t" o:hr="t" fillcolor="#a0a0a0" stroked="f"/>
+          <v:rect id="_x0000_i1056" style="width:0;height:1.5pt" o:hralign="center" o:hrstd="t" o:hr="t" fillcolor="#a0a0a0" stroked="f"/>
         </w:pict>
       </w:r>
     </w:p>
@@ -6108,34 +4271,13 @@
       </w:r>
     </w:p>
     <w:p>
-      <w:proofErr w:type="spellStart"/>
-      <w:r>
-        <w:t>let</w:t>
-      </w:r>
-      <w:proofErr w:type="spellEnd"/>
-      <w:r>
-        <w:t xml:space="preserve"> </w:t>
-      </w:r>
-      <w:proofErr w:type="spellStart"/>
-      <w:r>
-        <w:t>name</w:t>
-      </w:r>
-      <w:proofErr w:type="spellEnd"/>
-      <w:r>
-        <w:t xml:space="preserve"> = "Chris";</w:t>
-      </w:r>
-    </w:p>
-    <w:p>
-      <w:r>
-        <w:t>console.log(</w:t>
-      </w:r>
-      <w:proofErr w:type="spellStart"/>
-      <w:r>
-        <w:t>name</w:t>
-      </w:r>
-      <w:proofErr w:type="spellEnd"/>
-      <w:r>
-        <w:t>);</w:t>
+      <w:r>
+        <w:t>let name = "Chris";</w:t>
+      </w:r>
+    </w:p>
+    <w:p>
+      <w:r>
+        <w:t>console.log(name);</w:t>
       </w:r>
     </w:p>
     <w:p>
@@ -6164,39 +4306,7 @@
         </w:numPr>
       </w:pPr>
       <w:r>
-        <w:t xml:space="preserve">Después de declarar un bloque como </w:t>
-      </w:r>
-      <w:proofErr w:type="spellStart"/>
-      <w:r>
-        <w:t>if</w:t>
-      </w:r>
-      <w:proofErr w:type="spellEnd"/>
-      <w:r>
-        <w:t xml:space="preserve">, </w:t>
-      </w:r>
-      <w:proofErr w:type="spellStart"/>
-      <w:r>
-        <w:t>for</w:t>
-      </w:r>
-      <w:proofErr w:type="spellEnd"/>
-      <w:r>
-        <w:t xml:space="preserve">, </w:t>
-      </w:r>
-      <w:proofErr w:type="spellStart"/>
-      <w:r>
-        <w:t>while</w:t>
-      </w:r>
-      <w:proofErr w:type="spellEnd"/>
-      <w:r>
-        <w:t xml:space="preserve">, </w:t>
-      </w:r>
-      <w:proofErr w:type="spellStart"/>
-      <w:r>
-        <w:t>function</w:t>
-      </w:r>
-      <w:proofErr w:type="spellEnd"/>
-      <w:r>
-        <w:t>, etc.</w:t>
+        <w:t>Después de declarar un bloque como if, for, while, function, etc.</w:t>
       </w:r>
     </w:p>
     <w:p>
@@ -6222,13 +4332,8 @@
       </w:r>
     </w:p>
     <w:p>
-      <w:proofErr w:type="spellStart"/>
-      <w:r>
-        <w:t>if</w:t>
-      </w:r>
-      <w:proofErr w:type="spellEnd"/>
-      <w:r>
-        <w:t xml:space="preserve"> (true);</w:t>
+      <w:r>
+        <w:t>if (true);</w:t>
       </w:r>
     </w:p>
     <w:p>
@@ -6258,13 +4363,8 @@
       </w:r>
     </w:p>
     <w:p>
-      <w:proofErr w:type="spellStart"/>
-      <w:r>
-        <w:t>if</w:t>
-      </w:r>
-      <w:proofErr w:type="spellEnd"/>
-      <w:r>
-        <w:t xml:space="preserve"> (true) {</w:t>
+      <w:r>
+        <w:t>if (true) {</w:t>
       </w:r>
     </w:p>
     <w:p>
@@ -6383,7 +4483,6 @@
       <w:r>
         <w:t xml:space="preserve"> </w:t>
       </w:r>
-      <w:proofErr w:type="spellStart"/>
       <w:r>
         <w:rPr>
           <w:b/>
@@ -6391,7 +4490,6 @@
         </w:rPr>
         <w:t>Metadata</w:t>
       </w:r>
-      <w:proofErr w:type="spellEnd"/>
       <w:r>
         <w:t>: Añadir contexto sobre el archivo, como el autor, fecha, o una breve descripción de lo que hace el código.</w:t>
       </w:r>
@@ -6426,7 +4524,7 @@
     <w:p>
       <w:r>
         <w:pict w14:anchorId="118CA090">
-          <v:rect id="_x0000_i1293" style="width:0;height:1.5pt" o:hralign="center" o:hrstd="t" o:hr="t" fillcolor="#a0a0a0" stroked="f"/>
+          <v:rect id="_x0000_i1057" style="width:0;height:1.5pt" o:hralign="center" o:hrstd="t" o:hr="t" fillcolor="#a0a0a0" stroked="f"/>
         </w:pict>
       </w:r>
     </w:p>
@@ -6494,13 +4592,8 @@
       </w:r>
     </w:p>
     <w:p>
-      <w:proofErr w:type="spellStart"/>
-      <w:r>
-        <w:t>let</w:t>
-      </w:r>
-      <w:proofErr w:type="spellEnd"/>
-      <w:r>
-        <w:t xml:space="preserve"> x = 5; // Este valor representa la edad</w:t>
+      <w:r>
+        <w:t>let x = 5; // Este valor representa la edad</w:t>
       </w:r>
     </w:p>
     <w:p>
@@ -6541,7 +4634,7 @@
     <w:p>
       <w:r>
         <w:pict w14:anchorId="5AF8623E">
-          <v:rect id="_x0000_i1294" style="width:0;height:1.5pt" o:hralign="center" o:hrstd="t" o:hr="t" fillcolor="#a0a0a0" stroked="f"/>
+          <v:rect id="_x0000_i1058" style="width:0;height:1.5pt" o:hralign="center" o:hrstd="t" o:hr="t" fillcolor="#a0a0a0" stroked="f"/>
         </w:pict>
       </w:r>
     </w:p>
@@ -6597,13 +4690,8 @@
       </w:r>
     </w:p>
     <w:p>
-      <w:proofErr w:type="spellStart"/>
-      <w:r>
-        <w:t>let</w:t>
-      </w:r>
-      <w:proofErr w:type="spellEnd"/>
-      <w:r>
-        <w:t xml:space="preserve"> a = 10; // Se asigna el valor 10 a la variable 'a'</w:t>
+      <w:r>
+        <w:t>let a = 10; // Se asigna el valor 10 a la variable 'a'</w:t>
       </w:r>
     </w:p>
     <w:p>
@@ -6693,13 +4781,8 @@
     </w:p>
     <w:p>
       <w:r>
-        <w:t xml:space="preserve">  - Cómo usar alertas y </w:t>
-      </w:r>
-      <w:proofErr w:type="spellStart"/>
-      <w:r>
-        <w:t>prompts</w:t>
-      </w:r>
-      <w:proofErr w:type="spellEnd"/>
+        <w:t xml:space="preserve">  - Cómo usar alertas y prompts</w:t>
+      </w:r>
     </w:p>
     <w:p>
       <w:r>
@@ -6724,7 +4807,7 @@
     <w:p>
       <w:r>
         <w:pict w14:anchorId="14F2DD76">
-          <v:rect id="_x0000_i1314" style="width:0;height:1.5pt" o:hralign="center" o:hrstd="t" o:hr="t" fillcolor="#a0a0a0" stroked="f"/>
+          <v:rect id="_x0000_i1059" style="width:0;height:1.5pt" o:hralign="center" o:hrstd="t" o:hr="t" fillcolor="#a0a0a0" stroked="f"/>
         </w:pict>
       </w:r>
     </w:p>
@@ -6748,44 +4831,12 @@
           <w:b/>
           <w:bCs/>
         </w:rPr>
-        <w:t xml:space="preserve"> Usar </w:t>
-      </w:r>
-      <w:proofErr w:type="spellStart"/>
-      <w:r>
-        <w:rPr>
-          <w:b/>
-          <w:bCs/>
-        </w:rPr>
-        <w:t>prompt</w:t>
-      </w:r>
-      <w:proofErr w:type="spellEnd"/>
-      <w:r>
-        <w:rPr>
-          <w:b/>
-          <w:bCs/>
-        </w:rPr>
-        <w:t>() para pedir datos al usuario</w:t>
-      </w:r>
-    </w:p>
-    <w:p>
-      <w:r>
-        <w:t xml:space="preserve">El comando </w:t>
-      </w:r>
-      <w:proofErr w:type="spellStart"/>
-      <w:r>
-        <w:t>prompt</w:t>
-      </w:r>
-      <w:proofErr w:type="spellEnd"/>
-      <w:r>
-        <w:t xml:space="preserve">() es muy parecido a </w:t>
-      </w:r>
-      <w:proofErr w:type="spellStart"/>
-      <w:r>
-        <w:t>alert</w:t>
-      </w:r>
-      <w:proofErr w:type="spellEnd"/>
-      <w:r>
-        <w:t xml:space="preserve">(), pero en vez de solo mostrar un mensaje, </w:t>
+        <w:t xml:space="preserve"> Usar prompt() para pedir datos al usuario</w:t>
+      </w:r>
+    </w:p>
+    <w:p>
+      <w:r>
+        <w:t xml:space="preserve">El comando prompt() es muy parecido a alert(), pero en vez de solo mostrar un mensaje, </w:t>
       </w:r>
       <w:r>
         <w:rPr>
@@ -6800,73 +4851,17 @@
     </w:p>
     <w:p>
       <w:r>
-        <w:t xml:space="preserve">Por ejemplo, cambia la línea de </w:t>
-      </w:r>
-      <w:proofErr w:type="spellStart"/>
-      <w:r>
-        <w:t>alert</w:t>
-      </w:r>
-      <w:proofErr w:type="spellEnd"/>
-      <w:r>
-        <w:t xml:space="preserve"> en tu archivo Hi.html por:</w:t>
-      </w:r>
-    </w:p>
-    <w:p>
-      <w:r>
-        <w:t xml:space="preserve">&lt;script </w:t>
-      </w:r>
-      <w:proofErr w:type="spellStart"/>
-      <w:r>
-        <w:t>type</w:t>
-      </w:r>
-      <w:proofErr w:type="spellEnd"/>
-      <w:r>
-        <w:t>="</w:t>
-      </w:r>
-      <w:proofErr w:type="spellStart"/>
-      <w:r>
-        <w:t>text</w:t>
-      </w:r>
-      <w:proofErr w:type="spellEnd"/>
-      <w:r>
-        <w:t>/</w:t>
-      </w:r>
-      <w:proofErr w:type="spellStart"/>
-      <w:r>
-        <w:t>javascript</w:t>
-      </w:r>
-      <w:proofErr w:type="spellEnd"/>
-      <w:r>
-        <w:t>"&gt;</w:t>
-      </w:r>
-    </w:p>
-    <w:p>
-      <w:r>
-        <w:t xml:space="preserve">  </w:t>
-      </w:r>
-      <w:proofErr w:type="spellStart"/>
-      <w:r>
-        <w:t>prompt</w:t>
-      </w:r>
-      <w:proofErr w:type="spellEnd"/>
-      <w:r>
-        <w:t xml:space="preserve">("Hi! </w:t>
-      </w:r>
-      <w:proofErr w:type="spellStart"/>
-      <w:r>
-        <w:t>How</w:t>
-      </w:r>
-      <w:proofErr w:type="spellEnd"/>
-      <w:r>
-        <w:t xml:space="preserve"> are </w:t>
-      </w:r>
-      <w:proofErr w:type="spellStart"/>
-      <w:r>
-        <w:t>you</w:t>
-      </w:r>
-      <w:proofErr w:type="spellEnd"/>
-      <w:r>
-        <w:t>?");</w:t>
+        <w:t>Por ejemplo, cambia la línea de alert en tu archivo Hi.html por:</w:t>
+      </w:r>
+    </w:p>
+    <w:p>
+      <w:r>
+        <w:t>&lt;script type="text/javascript"&gt;</w:t>
+      </w:r>
+    </w:p>
+    <w:p>
+      <w:r>
+        <w:t xml:space="preserve">  prompt("Hi! How are you?");</w:t>
       </w:r>
     </w:p>
     <w:p>
@@ -6881,6 +4876,9 @@
     </w:p>
     <w:p>
       <w:r>
+        <w:rPr>
+          <w:noProof/>
+        </w:rPr>
         <w:lastRenderedPageBreak/>
         <mc:AlternateContent>
           <mc:Choice Requires="wps">
@@ -6958,7 +4956,7 @@
     <w:p>
       <w:r>
         <w:pict w14:anchorId="1E1FF742">
-          <v:rect id="_x0000_i1316" style="width:0;height:1.5pt" o:hralign="center" o:hrstd="t" o:hr="t" fillcolor="#a0a0a0" stroked="f"/>
+          <v:rect id="_x0000_i1060" style="width:0;height:1.5pt" o:hralign="center" o:hrstd="t" o:hr="t" fillcolor="#a0a0a0" stroked="f"/>
         </w:pict>
       </w:r>
     </w:p>
@@ -6982,23 +4980,7 @@
           <w:b/>
           <w:bCs/>
         </w:rPr>
-        <w:t xml:space="preserve"> Generar números aleatorios con </w:t>
-      </w:r>
-      <w:proofErr w:type="spellStart"/>
-      <w:r>
-        <w:rPr>
-          <w:b/>
-          <w:bCs/>
-        </w:rPr>
-        <w:t>Math.random</w:t>
-      </w:r>
-      <w:proofErr w:type="spellEnd"/>
-      <w:r>
-        <w:rPr>
-          <w:b/>
-          <w:bCs/>
-        </w:rPr>
-        <w:t>()</w:t>
+        <w:t xml:space="preserve"> Generar números aleatorios con Math.random()</w:t>
       </w:r>
     </w:p>
     <w:p>
@@ -7012,13 +4994,8 @@
       </w:r>
     </w:p>
     <w:p>
-      <w:proofErr w:type="spellStart"/>
-      <w:r>
-        <w:t>Math.random</w:t>
-      </w:r>
-      <w:proofErr w:type="spellEnd"/>
-      <w:r>
-        <w:t>();</w:t>
+      <w:r>
+        <w:t>Math.random();</w:t>
       </w:r>
     </w:p>
     <w:p>
@@ -7033,30 +5010,18 @@
       </w:r>
     </w:p>
     <w:p>
-      <w:proofErr w:type="spellStart"/>
       <w:r>
         <w:t>js</w:t>
       </w:r>
-      <w:proofErr w:type="spellEnd"/>
-    </w:p>
-    <w:p>
-      <w:proofErr w:type="spellStart"/>
+    </w:p>
+    <w:p>
       <w:r>
         <w:t>CopiarEditar</w:t>
       </w:r>
-      <w:proofErr w:type="spellEnd"/>
-    </w:p>
-    <w:p>
-      <w:r>
-        <w:t>console.log(</w:t>
-      </w:r>
-      <w:proofErr w:type="spellStart"/>
-      <w:r>
-        <w:t>Math.random</w:t>
-      </w:r>
-      <w:proofErr w:type="spellEnd"/>
-      <w:r>
-        <w:t>());</w:t>
+    </w:p>
+    <w:p>
+      <w:r>
+        <w:t>console.log(Math.random());</w:t>
       </w:r>
     </w:p>
     <w:p>
@@ -7066,49 +5031,17 @@
     </w:p>
     <w:p>
       <w:r>
-        <w:t>console.log(</w:t>
-      </w:r>
-      <w:proofErr w:type="spellStart"/>
-      <w:r>
-        <w:t>Math.random</w:t>
-      </w:r>
-      <w:proofErr w:type="spellEnd"/>
-      <w:r>
-        <w:t>() * 100);</w:t>
-      </w:r>
-    </w:p>
-    <w:p>
-      <w:r>
-        <w:t xml:space="preserve">Si no queremos que el resultado sea decimal, podemos usar la función </w:t>
-      </w:r>
-      <w:proofErr w:type="spellStart"/>
-      <w:r>
-        <w:t>Math.floor</w:t>
-      </w:r>
-      <w:proofErr w:type="spellEnd"/>
-      <w:r>
-        <w:t>, que redondea hacia abajo al entero más cercano:</w:t>
-      </w:r>
-    </w:p>
-    <w:p>
-      <w:r>
-        <w:t>console.log(</w:t>
-      </w:r>
-      <w:proofErr w:type="spellStart"/>
-      <w:r>
-        <w:t>Math.floor</w:t>
-      </w:r>
-      <w:proofErr w:type="spellEnd"/>
-      <w:r>
-        <w:t>(</w:t>
-      </w:r>
-      <w:proofErr w:type="spellStart"/>
-      <w:r>
-        <w:t>Math.random</w:t>
-      </w:r>
-      <w:proofErr w:type="spellEnd"/>
-      <w:r>
-        <w:t>() * 100));</w:t>
+        <w:t>console.log(Math.random() * 100);</w:t>
+      </w:r>
+    </w:p>
+    <w:p>
+      <w:r>
+        <w:t>Si no queremos que el resultado sea decimal, podemos usar la función Math.floor, que redondea hacia abajo al entero más cercano:</w:t>
+      </w:r>
+    </w:p>
+    <w:p>
+      <w:r>
+        <w:t>console.log(Math.floor(Math.random() * 100));</w:t>
       </w:r>
     </w:p>
     <w:p>
@@ -7119,7 +5052,7 @@
     <w:p>
       <w:r>
         <w:pict w14:anchorId="115B9800">
-          <v:rect id="_x0000_i1326" style="width:0;height:1.5pt" o:hralign="center" o:hrstd="t" o:hr="t" fillcolor="#a0a0a0" stroked="f"/>
+          <v:rect id="_x0000_i1061" style="width:0;height:1.5pt" o:hralign="center" o:hrstd="t" o:hr="t" fillcolor="#a0a0a0" stroked="f"/>
         </w:pict>
       </w:r>
     </w:p>
@@ -7194,15 +5127,7 @@
         </w:numPr>
       </w:pPr>
       <w:r>
-        <w:t>¿Puedes ejecutar JavaScript desde un archivo con extensión .</w:t>
-      </w:r>
-      <w:proofErr w:type="spellStart"/>
-      <w:r>
-        <w:t>js</w:t>
-      </w:r>
-      <w:proofErr w:type="spellEnd"/>
-      <w:r>
-        <w:t xml:space="preserve"> directamente en tu navegador?</w:t>
+        <w:t>¿Puedes ejecutar JavaScript desde un archivo con extensión .js directamente en tu navegador?</w:t>
       </w:r>
     </w:p>
     <w:p>
@@ -7224,15 +5149,7 @@
         </w:numPr>
       </w:pPr>
       <w:r>
-        <w:t xml:space="preserve">¿Cuál es la mejor manera de evitar que una línea de código se ejecute pero que puedas conservarla mientras haces </w:t>
-      </w:r>
-      <w:proofErr w:type="spellStart"/>
-      <w:r>
-        <w:t>debugging</w:t>
-      </w:r>
-      <w:proofErr w:type="spellEnd"/>
-      <w:r>
-        <w:t>?</w:t>
+        <w:t>¿Cuál es la mejor manera de evitar que una línea de código se ejecute pero que puedas conservarla mientras haces debugging?</w:t>
       </w:r>
     </w:p>
     <w:p>
@@ -7241,7 +5158,7 @@
       </w:pPr>
       <w:r>
         <w:pict w14:anchorId="201CC6A1">
-          <v:rect id="_x0000_i1334" style="width:0;height:1.5pt" o:hralign="center" o:hrstd="t" o:hr="t" fillcolor="#a0a0a0" stroked="f"/>
+          <v:rect id="_x0000_i1062" style="width:0;height:1.5pt" o:hralign="center" o:hrstd="t" o:hr="t" fillcolor="#a0a0a0" stroked="f"/>
         </w:pict>
       </w:r>
     </w:p>
@@ -7286,23 +5203,7 @@
       </w:r>
       <w:r>
         <w:lastRenderedPageBreak/>
-        <w:t xml:space="preserve">consola usando el método console.log() y pedir datos al usuario con </w:t>
-      </w:r>
-      <w:proofErr w:type="spellStart"/>
-      <w:r>
-        <w:t>prompt</w:t>
-      </w:r>
-      <w:proofErr w:type="spellEnd"/>
-      <w:r>
-        <w:t xml:space="preserve">(). Por último, vimos que podemos generar números aleatorios con la función </w:t>
-      </w:r>
-      <w:proofErr w:type="spellStart"/>
-      <w:r>
-        <w:t>Math.random</w:t>
-      </w:r>
-      <w:proofErr w:type="spellEnd"/>
-      <w:r>
-        <w:t>().</w:t>
+        <w:t>consola usando el método console.log() y pedir datos al usuario con prompt(). Por último, vimos que podemos generar números aleatorios con la función Math.random().</w:t>
       </w:r>
     </w:p>
     <w:p>
@@ -7312,6 +5213,159 @@
       <w:r>
         <w:t>A continuación, veremos los tipos de datos básicos de JavaScript y los operadores que podemos usar para manipularlos.</w:t>
       </w:r>
+    </w:p>
+    <w:p>
+      <w:pPr>
+        <w:ind w:left="720"/>
+      </w:pPr>
+    </w:p>
+    <w:p>
+      <w:pPr>
+        <w:ind w:left="720"/>
+        <w:rPr>
+          <w:lang w:val="es-CO"/>
+        </w:rPr>
+      </w:pPr>
+      <w:r>
+        <w:rPr>
+          <w:b/>
+          <w:bCs/>
+          <w:lang w:val="es-CO"/>
+        </w:rPr>
+        <w:t>Elementos esenciales de JavaScript</w:t>
+      </w:r>
+      <w:r>
+        <w:rPr>
+          <w:lang w:val="es-CO"/>
+        </w:rPr>
+        <w:br/>
+        <w:t xml:space="preserve">En este capítulo, trataremos algunos de los componentes fundamentales de JavaScript: </w:t>
+      </w:r>
+      <w:r>
+        <w:rPr>
+          <w:b/>
+          <w:bCs/>
+          <w:lang w:val="es-CO"/>
+        </w:rPr>
+        <w:t>variables y operadores</w:t>
+      </w:r>
+      <w:r>
+        <w:rPr>
+          <w:lang w:val="es-CO"/>
+        </w:rPr>
+        <w:t>. Comenzaremos con las variables, qué son y qué diferentes tipos de datos existen. Necesitamos estos bloques básicos para almacenar y trabajar con valores variables en nuestros scripts, lo que los hace dinámicos.</w:t>
+      </w:r>
+    </w:p>
+    <w:p>
+      <w:pPr>
+        <w:ind w:left="720"/>
+        <w:rPr>
+          <w:lang w:val="es-CO"/>
+        </w:rPr>
+      </w:pPr>
+      <w:r>
+        <w:rPr>
+          <w:lang w:val="es-CO"/>
+        </w:rPr>
+        <w:t xml:space="preserve">Una vez que hayamos cubierto las variables, estaremos listos para abordar los operadores. En esta etapa se discutirán los operadores </w:t>
+      </w:r>
+      <w:r>
+        <w:rPr>
+          <w:b/>
+          <w:bCs/>
+          <w:lang w:val="es-CO"/>
+        </w:rPr>
+        <w:t>aritméticos, de asignación, condicionales y lógicos</w:t>
+      </w:r>
+      <w:r>
+        <w:rPr>
+          <w:lang w:val="es-CO"/>
+        </w:rPr>
+        <w:t>. Necesitamos los operadores para modificar nuestras variables o para obtener información sobre ellas. De esta manera, podemos realizar cálculos básicos basados en factores como la entrada del usuario.</w:t>
+      </w:r>
+    </w:p>
+    <w:p>
+      <w:pPr>
+        <w:ind w:left="720"/>
+        <w:rPr>
+          <w:lang w:val="es-CO"/>
+        </w:rPr>
+      </w:pPr>
+      <w:r>
+        <w:rPr>
+          <w:lang w:val="es-CO"/>
+        </w:rPr>
+        <w:t>A lo largo del camino, cubriremos los siguientes temas:</w:t>
+      </w:r>
+      <w:r>
+        <w:rPr>
+          <w:lang w:val="es-CO"/>
+        </w:rPr>
+        <w:br/>
+        <w:t>• Variables</w:t>
+      </w:r>
+      <w:r>
+        <w:rPr>
+          <w:lang w:val="es-CO"/>
+        </w:rPr>
+        <w:br/>
+        <w:t>• Tipos de datos primitivos</w:t>
+      </w:r>
+      <w:r>
+        <w:rPr>
+          <w:lang w:val="es-CO"/>
+        </w:rPr>
+        <w:br/>
+        <w:t>• Análisis y modificación de tipos de datos</w:t>
+      </w:r>
+      <w:r>
+        <w:rPr>
+          <w:lang w:val="es-CO"/>
+        </w:rPr>
+        <w:br/>
+        <w:t>• Operadores</w:t>
+      </w:r>
+    </w:p>
+    <w:p>
+      <w:pPr>
+        <w:ind w:left="720"/>
+        <w:rPr>
+          <w:lang w:val="es-CO"/>
+        </w:rPr>
+      </w:pPr>
+      <w:r>
+        <w:rPr>
+          <w:b/>
+          <w:bCs/>
+          <w:lang w:val="es-CO"/>
+        </w:rPr>
+        <w:t>Nota:</w:t>
+      </w:r>
+      <w:r>
+        <w:rPr>
+          <w:lang w:val="es-CO"/>
+        </w:rPr>
+        <w:t xml:space="preserve"> las respuestas a los ejercicios, proyectos y cuestionarios de autoevaluación se pueden encontrar en el </w:t>
+      </w:r>
+      <w:r>
+        <w:rPr>
+          <w:b/>
+          <w:bCs/>
+          <w:lang w:val="es-CO"/>
+        </w:rPr>
+        <w:t>Apéndice</w:t>
+      </w:r>
+      <w:r>
+        <w:rPr>
+          <w:lang w:val="es-CO"/>
+        </w:rPr>
+        <w:t>.</w:t>
+      </w:r>
+    </w:p>
+    <w:p>
+      <w:pPr>
+        <w:ind w:left="720"/>
+      </w:pPr>
     </w:p>
     <w:p>
       <w:pPr>

</xml_diff>

<commit_message>
pedazo segundo capitulo ya que voy a trabajar en el proyecto
</commit_message>
<xml_diff>
--- a/curso Javascript.docx
+++ b/curso Javascript.docx
@@ -5365,6 +5365,806 @@
     <w:p>
       <w:pPr>
         <w:ind w:left="720"/>
+        <w:rPr>
+          <w:b/>
+          <w:bCs/>
+          <w:lang w:val="es-CO"/>
+        </w:rPr>
+      </w:pPr>
+      <w:r>
+        <w:rPr>
+          <w:rFonts w:ascii="Segoe UI Emoji" w:hAnsi="Segoe UI Emoji" w:cs="Segoe UI Emoji"/>
+          <w:b/>
+          <w:bCs/>
+          <w:lang w:val="es-CO"/>
+        </w:rPr>
+        <w:t>✅</w:t>
+      </w:r>
+      <w:r>
+        <w:rPr>
+          <w:b/>
+          <w:bCs/>
+          <w:lang w:val="es-CO"/>
+        </w:rPr>
+        <w:t xml:space="preserve"> Resumen: Variables en programación</w:t>
+      </w:r>
+    </w:p>
+    <w:p>
+      <w:pPr>
+        <w:ind w:left="720"/>
+        <w:rPr>
+          <w:b/>
+          <w:bCs/>
+          <w:lang w:val="es-CO"/>
+        </w:rPr>
+      </w:pPr>
+      <w:r>
+        <w:rPr>
+          <w:rFonts w:ascii="Segoe UI Emoji" w:hAnsi="Segoe UI Emoji" w:cs="Segoe UI Emoji"/>
+          <w:b/>
+          <w:bCs/>
+          <w:lang w:val="es-CO"/>
+        </w:rPr>
+        <w:t>🔹</w:t>
+      </w:r>
+      <w:r>
+        <w:rPr>
+          <w:b/>
+          <w:bCs/>
+          <w:lang w:val="es-CO"/>
+        </w:rPr>
+        <w:t xml:space="preserve"> ¿Qué es una variable?</w:t>
+      </w:r>
+    </w:p>
+    <w:p>
+      <w:pPr>
+        <w:ind w:left="720"/>
+        <w:rPr>
+          <w:lang w:val="es-CO"/>
+        </w:rPr>
+      </w:pPr>
+      <w:r>
+        <w:rPr>
+          <w:lang w:val="es-CO"/>
+        </w:rPr>
+        <w:t xml:space="preserve">Una </w:t>
+      </w:r>
+      <w:r>
+        <w:rPr>
+          <w:b/>
+          <w:bCs/>
+          <w:lang w:val="es-CO"/>
+        </w:rPr>
+        <w:t>variable</w:t>
+      </w:r>
+      <w:r>
+        <w:rPr>
+          <w:lang w:val="es-CO"/>
+        </w:rPr>
+        <w:t xml:space="preserve"> es un contenedor que guarda un valor que puede cambiar cada vez que se ejecuta el programa.</w:t>
+      </w:r>
+    </w:p>
+    <w:p>
+      <w:pPr>
+        <w:ind w:left="720"/>
+        <w:rPr>
+          <w:lang w:val="es-CO"/>
+        </w:rPr>
+      </w:pPr>
+      <w:r>
+        <w:rPr>
+          <w:lang w:val="es-CO"/>
+        </w:rPr>
+        <w:t>Ejemplo:</w:t>
+      </w:r>
+    </w:p>
+    <w:p>
+      <w:pPr>
+        <w:ind w:left="720"/>
+        <w:rPr>
+          <w:lang w:val="es-CO"/>
+        </w:rPr>
+      </w:pPr>
+      <w:r>
+        <w:rPr>
+          <w:lang w:val="es-CO"/>
+        </w:rPr>
+        <w:t>javascript</w:t>
+      </w:r>
+    </w:p>
+    <w:p>
+      <w:pPr>
+        <w:ind w:left="720"/>
+        <w:rPr>
+          <w:lang w:val="es-CO"/>
+        </w:rPr>
+      </w:pPr>
+      <w:r>
+        <w:rPr>
+          <w:lang w:val="es-CO"/>
+        </w:rPr>
+        <w:t>CopiarEditar</w:t>
+      </w:r>
+    </w:p>
+    <w:p>
+      <w:pPr>
+        <w:ind w:left="720"/>
+        <w:rPr>
+          <w:lang w:val="es-CO"/>
+        </w:rPr>
+      </w:pPr>
+      <w:r>
+        <w:rPr>
+          <w:lang w:val="es-CO"/>
+        </w:rPr>
+        <w:lastRenderedPageBreak/>
+        <w:t>let firstname = "Maaike";</w:t>
+      </w:r>
+    </w:p>
+    <w:p>
+      <w:pPr>
+        <w:ind w:left="720"/>
+        <w:rPr>
+          <w:lang w:val="es-CO"/>
+        </w:rPr>
+      </w:pPr>
+      <w:r>
+        <w:rPr>
+          <w:lang w:val="es-CO"/>
+        </w:rPr>
+        <w:t>let x = 2;</w:t>
+      </w:r>
+    </w:p>
+    <w:p>
+      <w:pPr>
+        <w:ind w:left="720"/>
+        <w:rPr>
+          <w:lang w:val="es-CO"/>
+        </w:rPr>
+      </w:pPr>
+      <w:r>
+        <w:rPr>
+          <w:lang w:val="es-CO"/>
+        </w:rPr>
+        <w:t>Luego, puedes cambiar sus valores:</w:t>
+      </w:r>
+    </w:p>
+    <w:p>
+      <w:pPr>
+        <w:ind w:left="720"/>
+        <w:rPr>
+          <w:lang w:val="es-CO"/>
+        </w:rPr>
+      </w:pPr>
+      <w:r>
+        <w:rPr>
+          <w:lang w:val="es-CO"/>
+        </w:rPr>
+        <w:t>javascript</w:t>
+      </w:r>
+    </w:p>
+    <w:p>
+      <w:pPr>
+        <w:ind w:left="720"/>
+        <w:rPr>
+          <w:lang w:val="es-CO"/>
+        </w:rPr>
+      </w:pPr>
+      <w:r>
+        <w:rPr>
+          <w:lang w:val="es-CO"/>
+        </w:rPr>
+        <w:t>CopiarEditar</w:t>
+      </w:r>
+    </w:p>
+    <w:p>
+      <w:pPr>
+        <w:ind w:left="720"/>
+        <w:rPr>
+          <w:lang w:val="es-CO"/>
+        </w:rPr>
+      </w:pPr>
+      <w:r>
+        <w:rPr>
+          <w:lang w:val="es-CO"/>
+        </w:rPr>
+        <w:t>firstname = "Edward";</w:t>
+      </w:r>
+    </w:p>
+    <w:p>
+      <w:pPr>
+        <w:ind w:left="720"/>
+        <w:rPr>
+          <w:lang w:val="es-CO"/>
+        </w:rPr>
+      </w:pPr>
+      <w:r>
+        <w:rPr>
+          <w:lang w:val="es-CO"/>
+        </w:rPr>
+        <w:t>x = 7;</w:t>
+      </w:r>
+    </w:p>
+    <w:p>
+      <w:pPr>
+        <w:ind w:left="720"/>
+        <w:rPr>
+          <w:lang w:val="es-CO"/>
+        </w:rPr>
+      </w:pPr>
+      <w:r>
+        <w:rPr>
+          <w:lang w:val="es-CO"/>
+        </w:rPr>
+        <w:pict w14:anchorId="355DADFA">
+          <v:rect id="_x0000_i1087" style="width:0;height:1.5pt" o:hralign="center" o:hrstd="t" o:hr="t" fillcolor="#a0a0a0" stroked="f"/>
+        </w:pict>
+      </w:r>
+    </w:p>
+    <w:p>
+      <w:pPr>
+        <w:ind w:left="720"/>
+        <w:rPr>
+          <w:b/>
+          <w:bCs/>
+          <w:lang w:val="es-CO"/>
+        </w:rPr>
+      </w:pPr>
+      <w:r>
+        <w:rPr>
+          <w:rFonts w:ascii="Segoe UI Emoji" w:hAnsi="Segoe UI Emoji" w:cs="Segoe UI Emoji"/>
+          <w:b/>
+          <w:bCs/>
+          <w:lang w:val="es-CO"/>
+        </w:rPr>
+        <w:t>🔹</w:t>
+      </w:r>
+      <w:r>
+        <w:rPr>
+          <w:b/>
+          <w:bCs/>
+          <w:lang w:val="es-CO"/>
+        </w:rPr>
+        <w:t xml:space="preserve"> ¿Por qué usar variables?</w:t>
+      </w:r>
+    </w:p>
+    <w:p>
+      <w:pPr>
+        <w:numPr>
+          <w:ilvl w:val="0"/>
+          <w:numId w:val="25"/>
+        </w:numPr>
+        <w:rPr>
+          <w:lang w:val="es-CO"/>
+        </w:rPr>
+      </w:pPr>
+      <w:r>
+        <w:rPr>
+          <w:lang w:val="es-CO"/>
+        </w:rPr>
+        <w:t xml:space="preserve">Porque hacen que tu código sea </w:t>
+      </w:r>
+      <w:r>
+        <w:rPr>
+          <w:b/>
+          <w:bCs/>
+          <w:lang w:val="es-CO"/>
+        </w:rPr>
+        <w:t>dinámico y reutilizable</w:t>
+      </w:r>
+      <w:r>
+        <w:rPr>
+          <w:lang w:val="es-CO"/>
+        </w:rPr>
+        <w:t>.</w:t>
+      </w:r>
+    </w:p>
+    <w:p>
+      <w:pPr>
+        <w:numPr>
+          <w:ilvl w:val="0"/>
+          <w:numId w:val="25"/>
+        </w:numPr>
+        <w:rPr>
+          <w:lang w:val="es-CO"/>
+        </w:rPr>
+      </w:pPr>
+      <w:r>
+        <w:rPr>
+          <w:lang w:val="es-CO"/>
+        </w:rPr>
+        <w:t>Sin variables, el código siempre hace lo mismo.</w:t>
+      </w:r>
+    </w:p>
+    <w:p>
+      <w:pPr>
+        <w:numPr>
+          <w:ilvl w:val="0"/>
+          <w:numId w:val="25"/>
+        </w:numPr>
+        <w:rPr>
+          <w:lang w:val="es-CO"/>
+        </w:rPr>
+      </w:pPr>
+      <w:r>
+        <w:rPr>
+          <w:lang w:val="es-CO"/>
+        </w:rPr>
+        <w:t xml:space="preserve">Con variables, el código puede responder a </w:t>
+      </w:r>
+      <w:r>
+        <w:rPr>
+          <w:b/>
+          <w:bCs/>
+          <w:lang w:val="es-CO"/>
+        </w:rPr>
+        <w:t>entradas del usuario</w:t>
+      </w:r>
+      <w:r>
+        <w:rPr>
+          <w:lang w:val="es-CO"/>
+        </w:rPr>
+        <w:t xml:space="preserve">, </w:t>
+      </w:r>
+      <w:r>
+        <w:rPr>
+          <w:b/>
+          <w:bCs/>
+          <w:lang w:val="es-CO"/>
+        </w:rPr>
+        <w:t>datos externos</w:t>
+      </w:r>
+      <w:r>
+        <w:rPr>
+          <w:lang w:val="es-CO"/>
+        </w:rPr>
+        <w:t>, etc.</w:t>
+      </w:r>
+    </w:p>
+    <w:p>
+      <w:pPr>
+        <w:ind w:left="720"/>
+        <w:rPr>
+          <w:lang w:val="es-CO"/>
+        </w:rPr>
+      </w:pPr>
+      <w:r>
+        <w:rPr>
+          <w:lang w:val="es-CO"/>
+        </w:rPr>
+        <w:pict w14:anchorId="65E82FA7">
+          <v:rect id="_x0000_i1088" style="width:0;height:1.5pt" o:hralign="center" o:hrstd="t" o:hr="t" fillcolor="#a0a0a0" stroked="f"/>
+        </w:pict>
+      </w:r>
+    </w:p>
+    <w:p>
+      <w:pPr>
+        <w:ind w:left="720"/>
+        <w:rPr>
+          <w:b/>
+          <w:bCs/>
+          <w:lang w:val="es-CO"/>
+        </w:rPr>
+      </w:pPr>
+      <w:r>
+        <w:rPr>
+          <w:rFonts w:ascii="Segoe UI Emoji" w:hAnsi="Segoe UI Emoji" w:cs="Segoe UI Emoji"/>
+          <w:b/>
+          <w:bCs/>
+          <w:lang w:val="es-CO"/>
+        </w:rPr>
+        <w:t>🔹</w:t>
+      </w:r>
+      <w:r>
+        <w:rPr>
+          <w:b/>
+          <w:bCs/>
+          <w:lang w:val="es-CO"/>
+        </w:rPr>
+        <w:t xml:space="preserve"> ¿Qué significa declarar una variable?</w:t>
+      </w:r>
+    </w:p>
+    <w:p>
+      <w:pPr>
+        <w:ind w:left="720"/>
+        <w:rPr>
+          <w:lang w:val="es-CO"/>
+        </w:rPr>
+      </w:pPr>
+      <w:r>
+        <w:rPr>
+          <w:b/>
+          <w:bCs/>
+          <w:lang w:val="es-CO"/>
+        </w:rPr>
+        <w:t>Declarar</w:t>
+      </w:r>
+      <w:r>
+        <w:rPr>
+          <w:lang w:val="es-CO"/>
+        </w:rPr>
+        <w:t xml:space="preserve"> es crear una variable por primera vez con una palabra clave como let, var o const.</w:t>
+      </w:r>
+    </w:p>
+    <w:p>
+      <w:pPr>
+        <w:ind w:left="720"/>
+        <w:rPr>
+          <w:lang w:val="es-CO"/>
+        </w:rPr>
+      </w:pPr>
+      <w:r>
+        <w:rPr>
+          <w:lang w:val="es-CO"/>
+        </w:rPr>
+        <w:t>javascript</w:t>
+      </w:r>
+    </w:p>
+    <w:p>
+      <w:pPr>
+        <w:ind w:left="720"/>
+        <w:rPr>
+          <w:lang w:val="es-CO"/>
+        </w:rPr>
+      </w:pPr>
+      <w:r>
+        <w:rPr>
+          <w:lang w:val="es-CO"/>
+        </w:rPr>
+        <w:t>CopiarEditar</w:t>
+      </w:r>
+    </w:p>
+    <w:p>
+      <w:pPr>
+        <w:ind w:left="720"/>
+        <w:rPr>
+          <w:lang w:val="es-CO"/>
+        </w:rPr>
+      </w:pPr>
+      <w:r>
+        <w:rPr>
+          <w:lang w:val="es-CO"/>
+        </w:rPr>
+        <w:t>let firstname = "Maria"; // Declaración</w:t>
+      </w:r>
+    </w:p>
+    <w:p>
+      <w:pPr>
+        <w:ind w:left="720"/>
+        <w:rPr>
+          <w:lang w:val="es-CO"/>
+        </w:rPr>
+      </w:pPr>
+      <w:r>
+        <w:rPr>
+          <w:lang w:val="es-CO"/>
+        </w:rPr>
+        <w:t>firstname = "Jacky";     // Reasignación</w:t>
+      </w:r>
+    </w:p>
+    <w:p>
+      <w:pPr>
+        <w:numPr>
+          <w:ilvl w:val="0"/>
+          <w:numId w:val="26"/>
+        </w:numPr>
+        <w:rPr>
+          <w:lang w:val="es-CO"/>
+        </w:rPr>
+      </w:pPr>
+      <w:r>
+        <w:rPr>
+          <w:lang w:val="es-CO"/>
+        </w:rPr>
+        <w:t>let y const son preferidos en JavaScript moderno.</w:t>
+      </w:r>
+    </w:p>
+    <w:p>
+      <w:pPr>
+        <w:numPr>
+          <w:ilvl w:val="0"/>
+          <w:numId w:val="26"/>
+        </w:numPr>
+        <w:rPr>
+          <w:lang w:val="es-CO"/>
+        </w:rPr>
+      </w:pPr>
+      <w:r>
+        <w:rPr>
+          <w:lang w:val="es-CO"/>
+        </w:rPr>
+        <w:t>var es más antiguo y tiene un comportamiento diferente (menos recomendable hoy en día).</w:t>
+      </w:r>
+    </w:p>
+    <w:p>
+      <w:pPr>
+        <w:ind w:left="720"/>
+        <w:rPr>
+          <w:lang w:val="es-CO"/>
+        </w:rPr>
+      </w:pPr>
+      <w:r>
+        <w:rPr>
+          <w:lang w:val="es-CO"/>
+        </w:rPr>
+        <w:pict w14:anchorId="1778FFB9">
+          <v:rect id="_x0000_i1089" style="width:0;height:1.5pt" o:hralign="center" o:hrstd="t" o:hr="t" fillcolor="#a0a0a0" stroked="f"/>
+        </w:pict>
+      </w:r>
+    </w:p>
+    <w:p>
+      <w:pPr>
+        <w:ind w:left="720"/>
+        <w:rPr>
+          <w:b/>
+          <w:bCs/>
+          <w:lang w:val="es-CO"/>
+        </w:rPr>
+      </w:pPr>
+      <w:r>
+        <w:rPr>
+          <w:rFonts w:ascii="Segoe UI Emoji" w:hAnsi="Segoe UI Emoji" w:cs="Segoe UI Emoji"/>
+          <w:b/>
+          <w:bCs/>
+          <w:lang w:val="es-CO"/>
+        </w:rPr>
+        <w:t>🔹</w:t>
+      </w:r>
+      <w:r>
+        <w:rPr>
+          <w:b/>
+          <w:bCs/>
+          <w:lang w:val="es-CO"/>
+        </w:rPr>
+        <w:t xml:space="preserve"> ¿Qué es un valor hardcoded?</w:t>
+      </w:r>
+    </w:p>
+    <w:p>
+      <w:pPr>
+        <w:ind w:left="720"/>
+        <w:rPr>
+          <w:lang w:val="es-CO"/>
+        </w:rPr>
+      </w:pPr>
+      <w:r>
+        <w:rPr>
+          <w:lang w:val="es-CO"/>
+        </w:rPr>
+        <w:t xml:space="preserve">Un valor </w:t>
+      </w:r>
+      <w:r>
+        <w:rPr>
+          <w:b/>
+          <w:bCs/>
+          <w:lang w:val="es-CO"/>
+        </w:rPr>
+        <w:t>hardcoded</w:t>
+      </w:r>
+      <w:r>
+        <w:rPr>
+          <w:lang w:val="es-CO"/>
+        </w:rPr>
+        <w:t xml:space="preserve"> es un valor que se escribe directamente en el código.</w:t>
+      </w:r>
+    </w:p>
+    <w:p>
+      <w:pPr>
+        <w:ind w:left="720"/>
+        <w:rPr>
+          <w:lang w:val="es-CO"/>
+        </w:rPr>
+      </w:pPr>
+      <w:r>
+        <w:rPr>
+          <w:lang w:val="es-CO"/>
+        </w:rPr>
+        <w:lastRenderedPageBreak/>
+        <w:t>javascript</w:t>
+      </w:r>
+    </w:p>
+    <w:p>
+      <w:pPr>
+        <w:ind w:left="720"/>
+        <w:rPr>
+          <w:lang w:val="es-CO"/>
+        </w:rPr>
+      </w:pPr>
+      <w:r>
+        <w:rPr>
+          <w:lang w:val="es-CO"/>
+        </w:rPr>
+        <w:t>CopiarEditar</w:t>
+      </w:r>
+    </w:p>
+    <w:p>
+      <w:pPr>
+        <w:ind w:left="720"/>
+        <w:rPr>
+          <w:lang w:val="es-CO"/>
+        </w:rPr>
+      </w:pPr>
+      <w:r>
+        <w:rPr>
+          <w:lang w:val="es-CO"/>
+        </w:rPr>
+        <w:t>let color = "red"; // hardcoded</w:t>
+      </w:r>
+    </w:p>
+    <w:p>
+      <w:pPr>
+        <w:ind w:left="720"/>
+        <w:rPr>
+          <w:lang w:val="es-CO"/>
+        </w:rPr>
+      </w:pPr>
+      <w:r>
+        <w:rPr>
+          <w:lang w:val="es-CO"/>
+        </w:rPr>
+        <w:t xml:space="preserve">En un programa real, los valores normalmente </w:t>
+      </w:r>
+      <w:r>
+        <w:rPr>
+          <w:b/>
+          <w:bCs/>
+          <w:lang w:val="es-CO"/>
+        </w:rPr>
+        <w:t>vienen de fuera</w:t>
+      </w:r>
+      <w:r>
+        <w:rPr>
+          <w:lang w:val="es-CO"/>
+        </w:rPr>
+        <w:t>:</w:t>
+      </w:r>
+    </w:p>
+    <w:p>
+      <w:pPr>
+        <w:numPr>
+          <w:ilvl w:val="0"/>
+          <w:numId w:val="27"/>
+        </w:numPr>
+        <w:rPr>
+          <w:lang w:val="es-CO"/>
+        </w:rPr>
+      </w:pPr>
+      <w:r>
+        <w:rPr>
+          <w:lang w:val="es-CO"/>
+        </w:rPr>
+        <w:t>Formularios (inputs del usuario)</w:t>
+      </w:r>
+    </w:p>
+    <w:p>
+      <w:pPr>
+        <w:numPr>
+          <w:ilvl w:val="0"/>
+          <w:numId w:val="27"/>
+        </w:numPr>
+        <w:rPr>
+          <w:lang w:val="es-CO"/>
+        </w:rPr>
+      </w:pPr>
+      <w:r>
+        <w:rPr>
+          <w:lang w:val="es-CO"/>
+        </w:rPr>
+        <w:t>Bases de datos</w:t>
+      </w:r>
+    </w:p>
+    <w:p>
+      <w:pPr>
+        <w:numPr>
+          <w:ilvl w:val="0"/>
+          <w:numId w:val="27"/>
+        </w:numPr>
+        <w:rPr>
+          <w:lang w:val="es-CO"/>
+        </w:rPr>
+      </w:pPr>
+      <w:r>
+        <w:rPr>
+          <w:lang w:val="es-CO"/>
+        </w:rPr>
+        <w:t>Otros scripts o APIs</w:t>
+      </w:r>
+    </w:p>
+    <w:p>
+      <w:pPr>
+        <w:ind w:left="720"/>
+        <w:rPr>
+          <w:lang w:val="es-CO"/>
+        </w:rPr>
+      </w:pPr>
+      <w:r>
+        <w:rPr>
+          <w:lang w:val="es-CO"/>
+        </w:rPr>
+        <w:pict w14:anchorId="17F71ED2">
+          <v:rect id="_x0000_i1090" style="width:0;height:1.5pt" o:hralign="center" o:hrstd="t" o:hr="t" fillcolor="#a0a0a0" stroked="f"/>
+        </w:pict>
+      </w:r>
+    </w:p>
+    <w:p>
+      <w:pPr>
+        <w:ind w:left="720"/>
+        <w:rPr>
+          <w:b/>
+          <w:bCs/>
+          <w:lang w:val="es-CO"/>
+        </w:rPr>
+      </w:pPr>
+      <w:r>
+        <w:rPr>
+          <w:rFonts w:ascii="Segoe UI Emoji" w:hAnsi="Segoe UI Emoji" w:cs="Segoe UI Emoji"/>
+          <w:b/>
+          <w:bCs/>
+          <w:lang w:val="es-CO"/>
+        </w:rPr>
+        <w:t>📌</w:t>
+      </w:r>
+      <w:r>
+        <w:rPr>
+          <w:b/>
+          <w:bCs/>
+          <w:lang w:val="es-CO"/>
+        </w:rPr>
+        <w:t xml:space="preserve"> Lo más importante:</w:t>
+      </w:r>
+    </w:p>
+    <w:p>
+      <w:pPr>
+        <w:ind w:left="720"/>
+        <w:rPr>
+          <w:lang w:val="es-CO"/>
+        </w:rPr>
+      </w:pPr>
+      <w:r>
+        <w:rPr>
+          <w:lang w:val="es-CO"/>
+        </w:rPr>
+        <w:t xml:space="preserve">Las variables permiten que tu código sea </w:t>
+      </w:r>
+      <w:r>
+        <w:rPr>
+          <w:b/>
+          <w:bCs/>
+          <w:lang w:val="es-CO"/>
+        </w:rPr>
+        <w:t>flexible</w:t>
+      </w:r>
+      <w:r>
+        <w:rPr>
+          <w:lang w:val="es-CO"/>
+        </w:rPr>
+        <w:t xml:space="preserve"> y pueda reaccionar a </w:t>
+      </w:r>
+      <w:r>
+        <w:rPr>
+          <w:b/>
+          <w:bCs/>
+          <w:lang w:val="es-CO"/>
+        </w:rPr>
+        <w:t>información cambiante</w:t>
+      </w:r>
+      <w:r>
+        <w:rPr>
+          <w:lang w:val="es-CO"/>
+        </w:rPr>
+        <w:t xml:space="preserve"> sin tener que modificar el código cada vez.</w:t>
+      </w:r>
+    </w:p>
+    <w:p>
+      <w:pPr>
+        <w:ind w:left="720"/>
+        <w:rPr>
+          <w:lang w:val="es-CO"/>
+        </w:rPr>
+      </w:pPr>
+    </w:p>
+    <w:p>
+      <w:pPr>
+        <w:ind w:left="720"/>
       </w:pPr>
     </w:p>
     <w:p>
@@ -6245,6 +7045,155 @@
     </w:lvl>
   </w:abstractNum>
   <w:abstractNum w:abstractNumId="6" w15:restartNumberingAfterBreak="0">
+    <w:nsid w:val="1FA36D28"/>
+    <w:multiLevelType w:val="multilevel"/>
+    <w:tmpl w:val="B9821E56"/>
+    <w:lvl w:ilvl="0">
+      <w:start w:val="1"/>
+      <w:numFmt w:val="bullet"/>
+      <w:lvlText w:val=""/>
+      <w:lvlJc w:val="left"/>
+      <w:pPr>
+        <w:tabs>
+          <w:tab w:val="num" w:pos="720"/>
+        </w:tabs>
+        <w:ind w:left="720" w:hanging="360"/>
+      </w:pPr>
+      <w:rPr>
+        <w:rFonts w:ascii="Symbol" w:hAnsi="Symbol" w:hint="default"/>
+        <w:sz w:val="20"/>
+      </w:rPr>
+    </w:lvl>
+    <w:lvl w:ilvl="1" w:tentative="1">
+      <w:start w:val="1"/>
+      <w:numFmt w:val="bullet"/>
+      <w:lvlText w:val="o"/>
+      <w:lvlJc w:val="left"/>
+      <w:pPr>
+        <w:tabs>
+          <w:tab w:val="num" w:pos="1440"/>
+        </w:tabs>
+        <w:ind w:left="1440" w:hanging="360"/>
+      </w:pPr>
+      <w:rPr>
+        <w:rFonts w:ascii="Courier New" w:hAnsi="Courier New" w:hint="default"/>
+        <w:sz w:val="20"/>
+      </w:rPr>
+    </w:lvl>
+    <w:lvl w:ilvl="2" w:tentative="1">
+      <w:start w:val="1"/>
+      <w:numFmt w:val="bullet"/>
+      <w:lvlText w:val=""/>
+      <w:lvlJc w:val="left"/>
+      <w:pPr>
+        <w:tabs>
+          <w:tab w:val="num" w:pos="2160"/>
+        </w:tabs>
+        <w:ind w:left="2160" w:hanging="360"/>
+      </w:pPr>
+      <w:rPr>
+        <w:rFonts w:ascii="Wingdings" w:hAnsi="Wingdings" w:hint="default"/>
+        <w:sz w:val="20"/>
+      </w:rPr>
+    </w:lvl>
+    <w:lvl w:ilvl="3" w:tentative="1">
+      <w:start w:val="1"/>
+      <w:numFmt w:val="bullet"/>
+      <w:lvlText w:val=""/>
+      <w:lvlJc w:val="left"/>
+      <w:pPr>
+        <w:tabs>
+          <w:tab w:val="num" w:pos="2880"/>
+        </w:tabs>
+        <w:ind w:left="2880" w:hanging="360"/>
+      </w:pPr>
+      <w:rPr>
+        <w:rFonts w:ascii="Wingdings" w:hAnsi="Wingdings" w:hint="default"/>
+        <w:sz w:val="20"/>
+      </w:rPr>
+    </w:lvl>
+    <w:lvl w:ilvl="4" w:tentative="1">
+      <w:start w:val="1"/>
+      <w:numFmt w:val="bullet"/>
+      <w:lvlText w:val=""/>
+      <w:lvlJc w:val="left"/>
+      <w:pPr>
+        <w:tabs>
+          <w:tab w:val="num" w:pos="3600"/>
+        </w:tabs>
+        <w:ind w:left="3600" w:hanging="360"/>
+      </w:pPr>
+      <w:rPr>
+        <w:rFonts w:ascii="Wingdings" w:hAnsi="Wingdings" w:hint="default"/>
+        <w:sz w:val="20"/>
+      </w:rPr>
+    </w:lvl>
+    <w:lvl w:ilvl="5" w:tentative="1">
+      <w:start w:val="1"/>
+      <w:numFmt w:val="bullet"/>
+      <w:lvlText w:val=""/>
+      <w:lvlJc w:val="left"/>
+      <w:pPr>
+        <w:tabs>
+          <w:tab w:val="num" w:pos="4320"/>
+        </w:tabs>
+        <w:ind w:left="4320" w:hanging="360"/>
+      </w:pPr>
+      <w:rPr>
+        <w:rFonts w:ascii="Wingdings" w:hAnsi="Wingdings" w:hint="default"/>
+        <w:sz w:val="20"/>
+      </w:rPr>
+    </w:lvl>
+    <w:lvl w:ilvl="6" w:tentative="1">
+      <w:start w:val="1"/>
+      <w:numFmt w:val="bullet"/>
+      <w:lvlText w:val=""/>
+      <w:lvlJc w:val="left"/>
+      <w:pPr>
+        <w:tabs>
+          <w:tab w:val="num" w:pos="5040"/>
+        </w:tabs>
+        <w:ind w:left="5040" w:hanging="360"/>
+      </w:pPr>
+      <w:rPr>
+        <w:rFonts w:ascii="Wingdings" w:hAnsi="Wingdings" w:hint="default"/>
+        <w:sz w:val="20"/>
+      </w:rPr>
+    </w:lvl>
+    <w:lvl w:ilvl="7" w:tentative="1">
+      <w:start w:val="1"/>
+      <w:numFmt w:val="bullet"/>
+      <w:lvlText w:val=""/>
+      <w:lvlJc w:val="left"/>
+      <w:pPr>
+        <w:tabs>
+          <w:tab w:val="num" w:pos="5760"/>
+        </w:tabs>
+        <w:ind w:left="5760" w:hanging="360"/>
+      </w:pPr>
+      <w:rPr>
+        <w:rFonts w:ascii="Wingdings" w:hAnsi="Wingdings" w:hint="default"/>
+        <w:sz w:val="20"/>
+      </w:rPr>
+    </w:lvl>
+    <w:lvl w:ilvl="8" w:tentative="1">
+      <w:start w:val="1"/>
+      <w:numFmt w:val="bullet"/>
+      <w:lvlText w:val=""/>
+      <w:lvlJc w:val="left"/>
+      <w:pPr>
+        <w:tabs>
+          <w:tab w:val="num" w:pos="6480"/>
+        </w:tabs>
+        <w:ind w:left="6480" w:hanging="360"/>
+      </w:pPr>
+      <w:rPr>
+        <w:rFonts w:ascii="Wingdings" w:hAnsi="Wingdings" w:hint="default"/>
+        <w:sz w:val="20"/>
+      </w:rPr>
+    </w:lvl>
+  </w:abstractNum>
+  <w:abstractNum w:abstractNumId="7" w15:restartNumberingAfterBreak="0">
     <w:nsid w:val="23BF1DEA"/>
     <w:multiLevelType w:val="multilevel"/>
     <w:tmpl w:val="BE70540E"/>
@@ -6393,7 +7342,7 @@
       </w:rPr>
     </w:lvl>
   </w:abstractNum>
-  <w:abstractNum w:abstractNumId="7" w15:restartNumberingAfterBreak="0">
+  <w:abstractNum w:abstractNumId="8" w15:restartNumberingAfterBreak="0">
     <w:nsid w:val="299F7FC3"/>
     <w:multiLevelType w:val="multilevel"/>
     <w:tmpl w:val="661A74F2"/>
@@ -6506,7 +7455,7 @@
       </w:pPr>
     </w:lvl>
   </w:abstractNum>
-  <w:abstractNum w:abstractNumId="8" w15:restartNumberingAfterBreak="0">
+  <w:abstractNum w:abstractNumId="9" w15:restartNumberingAfterBreak="0">
     <w:nsid w:val="2A5F3F72"/>
     <w:multiLevelType w:val="multilevel"/>
     <w:tmpl w:val="5A7A4D3E"/>
@@ -6619,7 +7568,7 @@
       </w:pPr>
     </w:lvl>
   </w:abstractNum>
-  <w:abstractNum w:abstractNumId="9" w15:restartNumberingAfterBreak="0">
+  <w:abstractNum w:abstractNumId="10" w15:restartNumberingAfterBreak="0">
     <w:nsid w:val="2DE72184"/>
     <w:multiLevelType w:val="multilevel"/>
     <w:tmpl w:val="DDC8DFD4"/>
@@ -6732,7 +7681,7 @@
       </w:pPr>
     </w:lvl>
   </w:abstractNum>
-  <w:abstractNum w:abstractNumId="10" w15:restartNumberingAfterBreak="0">
+  <w:abstractNum w:abstractNumId="11" w15:restartNumberingAfterBreak="0">
     <w:nsid w:val="38D043C2"/>
     <w:multiLevelType w:val="multilevel"/>
     <w:tmpl w:val="66E0FCD0"/>
@@ -6845,7 +7794,7 @@
       </w:pPr>
     </w:lvl>
   </w:abstractNum>
-  <w:abstractNum w:abstractNumId="11" w15:restartNumberingAfterBreak="0">
+  <w:abstractNum w:abstractNumId="12" w15:restartNumberingAfterBreak="0">
     <w:nsid w:val="42520E7D"/>
     <w:multiLevelType w:val="multilevel"/>
     <w:tmpl w:val="0A222EF8"/>
@@ -6994,7 +7943,7 @@
       </w:rPr>
     </w:lvl>
   </w:abstractNum>
-  <w:abstractNum w:abstractNumId="12" w15:restartNumberingAfterBreak="0">
+  <w:abstractNum w:abstractNumId="13" w15:restartNumberingAfterBreak="0">
     <w:nsid w:val="44F064CF"/>
     <w:multiLevelType w:val="multilevel"/>
     <w:tmpl w:val="2B1C3EE6"/>
@@ -7143,7 +8092,7 @@
       </w:rPr>
     </w:lvl>
   </w:abstractNum>
-  <w:abstractNum w:abstractNumId="13" w15:restartNumberingAfterBreak="0">
+  <w:abstractNum w:abstractNumId="14" w15:restartNumberingAfterBreak="0">
     <w:nsid w:val="4C1D2DBC"/>
     <w:multiLevelType w:val="multilevel"/>
     <w:tmpl w:val="7A6E43E8"/>
@@ -7292,7 +8241,305 @@
       </w:rPr>
     </w:lvl>
   </w:abstractNum>
-  <w:abstractNum w:abstractNumId="14" w15:restartNumberingAfterBreak="0">
+  <w:abstractNum w:abstractNumId="15" w15:restartNumberingAfterBreak="0">
+    <w:nsid w:val="4FCF1102"/>
+    <w:multiLevelType w:val="multilevel"/>
+    <w:tmpl w:val="390CFCC2"/>
+    <w:lvl w:ilvl="0">
+      <w:start w:val="1"/>
+      <w:numFmt w:val="bullet"/>
+      <w:lvlText w:val=""/>
+      <w:lvlJc w:val="left"/>
+      <w:pPr>
+        <w:tabs>
+          <w:tab w:val="num" w:pos="720"/>
+        </w:tabs>
+        <w:ind w:left="720" w:hanging="360"/>
+      </w:pPr>
+      <w:rPr>
+        <w:rFonts w:ascii="Symbol" w:hAnsi="Symbol" w:hint="default"/>
+        <w:sz w:val="20"/>
+      </w:rPr>
+    </w:lvl>
+    <w:lvl w:ilvl="1" w:tentative="1">
+      <w:start w:val="1"/>
+      <w:numFmt w:val="bullet"/>
+      <w:lvlText w:val="o"/>
+      <w:lvlJc w:val="left"/>
+      <w:pPr>
+        <w:tabs>
+          <w:tab w:val="num" w:pos="1440"/>
+        </w:tabs>
+        <w:ind w:left="1440" w:hanging="360"/>
+      </w:pPr>
+      <w:rPr>
+        <w:rFonts w:ascii="Courier New" w:hAnsi="Courier New" w:hint="default"/>
+        <w:sz w:val="20"/>
+      </w:rPr>
+    </w:lvl>
+    <w:lvl w:ilvl="2" w:tentative="1">
+      <w:start w:val="1"/>
+      <w:numFmt w:val="bullet"/>
+      <w:lvlText w:val=""/>
+      <w:lvlJc w:val="left"/>
+      <w:pPr>
+        <w:tabs>
+          <w:tab w:val="num" w:pos="2160"/>
+        </w:tabs>
+        <w:ind w:left="2160" w:hanging="360"/>
+      </w:pPr>
+      <w:rPr>
+        <w:rFonts w:ascii="Wingdings" w:hAnsi="Wingdings" w:hint="default"/>
+        <w:sz w:val="20"/>
+      </w:rPr>
+    </w:lvl>
+    <w:lvl w:ilvl="3" w:tentative="1">
+      <w:start w:val="1"/>
+      <w:numFmt w:val="bullet"/>
+      <w:lvlText w:val=""/>
+      <w:lvlJc w:val="left"/>
+      <w:pPr>
+        <w:tabs>
+          <w:tab w:val="num" w:pos="2880"/>
+        </w:tabs>
+        <w:ind w:left="2880" w:hanging="360"/>
+      </w:pPr>
+      <w:rPr>
+        <w:rFonts w:ascii="Wingdings" w:hAnsi="Wingdings" w:hint="default"/>
+        <w:sz w:val="20"/>
+      </w:rPr>
+    </w:lvl>
+    <w:lvl w:ilvl="4" w:tentative="1">
+      <w:start w:val="1"/>
+      <w:numFmt w:val="bullet"/>
+      <w:lvlText w:val=""/>
+      <w:lvlJc w:val="left"/>
+      <w:pPr>
+        <w:tabs>
+          <w:tab w:val="num" w:pos="3600"/>
+        </w:tabs>
+        <w:ind w:left="3600" w:hanging="360"/>
+      </w:pPr>
+      <w:rPr>
+        <w:rFonts w:ascii="Wingdings" w:hAnsi="Wingdings" w:hint="default"/>
+        <w:sz w:val="20"/>
+      </w:rPr>
+    </w:lvl>
+    <w:lvl w:ilvl="5" w:tentative="1">
+      <w:start w:val="1"/>
+      <w:numFmt w:val="bullet"/>
+      <w:lvlText w:val=""/>
+      <w:lvlJc w:val="left"/>
+      <w:pPr>
+        <w:tabs>
+          <w:tab w:val="num" w:pos="4320"/>
+        </w:tabs>
+        <w:ind w:left="4320" w:hanging="360"/>
+      </w:pPr>
+      <w:rPr>
+        <w:rFonts w:ascii="Wingdings" w:hAnsi="Wingdings" w:hint="default"/>
+        <w:sz w:val="20"/>
+      </w:rPr>
+    </w:lvl>
+    <w:lvl w:ilvl="6" w:tentative="1">
+      <w:start w:val="1"/>
+      <w:numFmt w:val="bullet"/>
+      <w:lvlText w:val=""/>
+      <w:lvlJc w:val="left"/>
+      <w:pPr>
+        <w:tabs>
+          <w:tab w:val="num" w:pos="5040"/>
+        </w:tabs>
+        <w:ind w:left="5040" w:hanging="360"/>
+      </w:pPr>
+      <w:rPr>
+        <w:rFonts w:ascii="Wingdings" w:hAnsi="Wingdings" w:hint="default"/>
+        <w:sz w:val="20"/>
+      </w:rPr>
+    </w:lvl>
+    <w:lvl w:ilvl="7" w:tentative="1">
+      <w:start w:val="1"/>
+      <w:numFmt w:val="bullet"/>
+      <w:lvlText w:val=""/>
+      <w:lvlJc w:val="left"/>
+      <w:pPr>
+        <w:tabs>
+          <w:tab w:val="num" w:pos="5760"/>
+        </w:tabs>
+        <w:ind w:left="5760" w:hanging="360"/>
+      </w:pPr>
+      <w:rPr>
+        <w:rFonts w:ascii="Wingdings" w:hAnsi="Wingdings" w:hint="default"/>
+        <w:sz w:val="20"/>
+      </w:rPr>
+    </w:lvl>
+    <w:lvl w:ilvl="8" w:tentative="1">
+      <w:start w:val="1"/>
+      <w:numFmt w:val="bullet"/>
+      <w:lvlText w:val=""/>
+      <w:lvlJc w:val="left"/>
+      <w:pPr>
+        <w:tabs>
+          <w:tab w:val="num" w:pos="6480"/>
+        </w:tabs>
+        <w:ind w:left="6480" w:hanging="360"/>
+      </w:pPr>
+      <w:rPr>
+        <w:rFonts w:ascii="Wingdings" w:hAnsi="Wingdings" w:hint="default"/>
+        <w:sz w:val="20"/>
+      </w:rPr>
+    </w:lvl>
+  </w:abstractNum>
+  <w:abstractNum w:abstractNumId="16" w15:restartNumberingAfterBreak="0">
+    <w:nsid w:val="51F73E35"/>
+    <w:multiLevelType w:val="multilevel"/>
+    <w:tmpl w:val="5F48A36E"/>
+    <w:lvl w:ilvl="0">
+      <w:start w:val="1"/>
+      <w:numFmt w:val="bullet"/>
+      <w:lvlText w:val=""/>
+      <w:lvlJc w:val="left"/>
+      <w:pPr>
+        <w:tabs>
+          <w:tab w:val="num" w:pos="720"/>
+        </w:tabs>
+        <w:ind w:left="720" w:hanging="360"/>
+      </w:pPr>
+      <w:rPr>
+        <w:rFonts w:ascii="Symbol" w:hAnsi="Symbol" w:hint="default"/>
+        <w:sz w:val="20"/>
+      </w:rPr>
+    </w:lvl>
+    <w:lvl w:ilvl="1" w:tentative="1">
+      <w:start w:val="1"/>
+      <w:numFmt w:val="bullet"/>
+      <w:lvlText w:val="o"/>
+      <w:lvlJc w:val="left"/>
+      <w:pPr>
+        <w:tabs>
+          <w:tab w:val="num" w:pos="1440"/>
+        </w:tabs>
+        <w:ind w:left="1440" w:hanging="360"/>
+      </w:pPr>
+      <w:rPr>
+        <w:rFonts w:ascii="Courier New" w:hAnsi="Courier New" w:hint="default"/>
+        <w:sz w:val="20"/>
+      </w:rPr>
+    </w:lvl>
+    <w:lvl w:ilvl="2" w:tentative="1">
+      <w:start w:val="1"/>
+      <w:numFmt w:val="bullet"/>
+      <w:lvlText w:val=""/>
+      <w:lvlJc w:val="left"/>
+      <w:pPr>
+        <w:tabs>
+          <w:tab w:val="num" w:pos="2160"/>
+        </w:tabs>
+        <w:ind w:left="2160" w:hanging="360"/>
+      </w:pPr>
+      <w:rPr>
+        <w:rFonts w:ascii="Wingdings" w:hAnsi="Wingdings" w:hint="default"/>
+        <w:sz w:val="20"/>
+      </w:rPr>
+    </w:lvl>
+    <w:lvl w:ilvl="3" w:tentative="1">
+      <w:start w:val="1"/>
+      <w:numFmt w:val="bullet"/>
+      <w:lvlText w:val=""/>
+      <w:lvlJc w:val="left"/>
+      <w:pPr>
+        <w:tabs>
+          <w:tab w:val="num" w:pos="2880"/>
+        </w:tabs>
+        <w:ind w:left="2880" w:hanging="360"/>
+      </w:pPr>
+      <w:rPr>
+        <w:rFonts w:ascii="Wingdings" w:hAnsi="Wingdings" w:hint="default"/>
+        <w:sz w:val="20"/>
+      </w:rPr>
+    </w:lvl>
+    <w:lvl w:ilvl="4" w:tentative="1">
+      <w:start w:val="1"/>
+      <w:numFmt w:val="bullet"/>
+      <w:lvlText w:val=""/>
+      <w:lvlJc w:val="left"/>
+      <w:pPr>
+        <w:tabs>
+          <w:tab w:val="num" w:pos="3600"/>
+        </w:tabs>
+        <w:ind w:left="3600" w:hanging="360"/>
+      </w:pPr>
+      <w:rPr>
+        <w:rFonts w:ascii="Wingdings" w:hAnsi="Wingdings" w:hint="default"/>
+        <w:sz w:val="20"/>
+      </w:rPr>
+    </w:lvl>
+    <w:lvl w:ilvl="5" w:tentative="1">
+      <w:start w:val="1"/>
+      <w:numFmt w:val="bullet"/>
+      <w:lvlText w:val=""/>
+      <w:lvlJc w:val="left"/>
+      <w:pPr>
+        <w:tabs>
+          <w:tab w:val="num" w:pos="4320"/>
+        </w:tabs>
+        <w:ind w:left="4320" w:hanging="360"/>
+      </w:pPr>
+      <w:rPr>
+        <w:rFonts w:ascii="Wingdings" w:hAnsi="Wingdings" w:hint="default"/>
+        <w:sz w:val="20"/>
+      </w:rPr>
+    </w:lvl>
+    <w:lvl w:ilvl="6" w:tentative="1">
+      <w:start w:val="1"/>
+      <w:numFmt w:val="bullet"/>
+      <w:lvlText w:val=""/>
+      <w:lvlJc w:val="left"/>
+      <w:pPr>
+        <w:tabs>
+          <w:tab w:val="num" w:pos="5040"/>
+        </w:tabs>
+        <w:ind w:left="5040" w:hanging="360"/>
+      </w:pPr>
+      <w:rPr>
+        <w:rFonts w:ascii="Wingdings" w:hAnsi="Wingdings" w:hint="default"/>
+        <w:sz w:val="20"/>
+      </w:rPr>
+    </w:lvl>
+    <w:lvl w:ilvl="7" w:tentative="1">
+      <w:start w:val="1"/>
+      <w:numFmt w:val="bullet"/>
+      <w:lvlText w:val=""/>
+      <w:lvlJc w:val="left"/>
+      <w:pPr>
+        <w:tabs>
+          <w:tab w:val="num" w:pos="5760"/>
+        </w:tabs>
+        <w:ind w:left="5760" w:hanging="360"/>
+      </w:pPr>
+      <w:rPr>
+        <w:rFonts w:ascii="Wingdings" w:hAnsi="Wingdings" w:hint="default"/>
+        <w:sz w:val="20"/>
+      </w:rPr>
+    </w:lvl>
+    <w:lvl w:ilvl="8" w:tentative="1">
+      <w:start w:val="1"/>
+      <w:numFmt w:val="bullet"/>
+      <w:lvlText w:val=""/>
+      <w:lvlJc w:val="left"/>
+      <w:pPr>
+        <w:tabs>
+          <w:tab w:val="num" w:pos="6480"/>
+        </w:tabs>
+        <w:ind w:left="6480" w:hanging="360"/>
+      </w:pPr>
+      <w:rPr>
+        <w:rFonts w:ascii="Wingdings" w:hAnsi="Wingdings" w:hint="default"/>
+        <w:sz w:val="20"/>
+      </w:rPr>
+    </w:lvl>
+  </w:abstractNum>
+  <w:abstractNum w:abstractNumId="17" w15:restartNumberingAfterBreak="0">
     <w:nsid w:val="55141952"/>
     <w:multiLevelType w:val="multilevel"/>
     <w:tmpl w:val="3A5A1D40"/>
@@ -7405,7 +8652,7 @@
       </w:pPr>
     </w:lvl>
   </w:abstractNum>
-  <w:abstractNum w:abstractNumId="15" w15:restartNumberingAfterBreak="0">
+  <w:abstractNum w:abstractNumId="18" w15:restartNumberingAfterBreak="0">
     <w:nsid w:val="561078F4"/>
     <w:multiLevelType w:val="multilevel"/>
     <w:tmpl w:val="05EC8A6A"/>
@@ -7518,7 +8765,7 @@
       </w:pPr>
     </w:lvl>
   </w:abstractNum>
-  <w:abstractNum w:abstractNumId="16" w15:restartNumberingAfterBreak="0">
+  <w:abstractNum w:abstractNumId="19" w15:restartNumberingAfterBreak="0">
     <w:nsid w:val="56D8568A"/>
     <w:multiLevelType w:val="multilevel"/>
     <w:tmpl w:val="607E3BE4"/>
@@ -7667,7 +8914,7 @@
       </w:rPr>
     </w:lvl>
   </w:abstractNum>
-  <w:abstractNum w:abstractNumId="17" w15:restartNumberingAfterBreak="0">
+  <w:abstractNum w:abstractNumId="20" w15:restartNumberingAfterBreak="0">
     <w:nsid w:val="5BA22F78"/>
     <w:multiLevelType w:val="multilevel"/>
     <w:tmpl w:val="74C4E6C6"/>
@@ -7780,7 +9027,7 @@
       </w:pPr>
     </w:lvl>
   </w:abstractNum>
-  <w:abstractNum w:abstractNumId="18" w15:restartNumberingAfterBreak="0">
+  <w:abstractNum w:abstractNumId="21" w15:restartNumberingAfterBreak="0">
     <w:nsid w:val="5C89508B"/>
     <w:multiLevelType w:val="multilevel"/>
     <w:tmpl w:val="31641B10"/>
@@ -7929,7 +9176,7 @@
       </w:rPr>
     </w:lvl>
   </w:abstractNum>
-  <w:abstractNum w:abstractNumId="19" w15:restartNumberingAfterBreak="0">
+  <w:abstractNum w:abstractNumId="22" w15:restartNumberingAfterBreak="0">
     <w:nsid w:val="5D6A7D8F"/>
     <w:multiLevelType w:val="multilevel"/>
     <w:tmpl w:val="58B80B9A"/>
@@ -8042,7 +9289,7 @@
       </w:pPr>
     </w:lvl>
   </w:abstractNum>
-  <w:abstractNum w:abstractNumId="20" w15:restartNumberingAfterBreak="0">
+  <w:abstractNum w:abstractNumId="23" w15:restartNumberingAfterBreak="0">
     <w:nsid w:val="60FD141A"/>
     <w:multiLevelType w:val="multilevel"/>
     <w:tmpl w:val="96D01878"/>
@@ -8191,7 +9438,7 @@
       </w:rPr>
     </w:lvl>
   </w:abstractNum>
-  <w:abstractNum w:abstractNumId="21" w15:restartNumberingAfterBreak="0">
+  <w:abstractNum w:abstractNumId="24" w15:restartNumberingAfterBreak="0">
     <w:nsid w:val="66EB1DBF"/>
     <w:multiLevelType w:val="multilevel"/>
     <w:tmpl w:val="CBD4099C"/>
@@ -8340,7 +9587,7 @@
       </w:rPr>
     </w:lvl>
   </w:abstractNum>
-  <w:abstractNum w:abstractNumId="22" w15:restartNumberingAfterBreak="0">
+  <w:abstractNum w:abstractNumId="25" w15:restartNumberingAfterBreak="0">
     <w:nsid w:val="72E5096D"/>
     <w:multiLevelType w:val="multilevel"/>
     <w:tmpl w:val="771CE6D6"/>
@@ -8489,7 +9736,7 @@
       </w:rPr>
     </w:lvl>
   </w:abstractNum>
-  <w:abstractNum w:abstractNumId="23" w15:restartNumberingAfterBreak="0">
+  <w:abstractNum w:abstractNumId="26" w15:restartNumberingAfterBreak="0">
     <w:nsid w:val="7E303E42"/>
     <w:multiLevelType w:val="multilevel"/>
     <w:tmpl w:val="4F806FAC"/>
@@ -8607,76 +9854,85 @@
     </w:lvl>
   </w:abstractNum>
   <w:num w:numId="1" w16cid:durableId="378746904">
-    <w:abstractNumId w:val="22"/>
+    <w:abstractNumId w:val="25"/>
   </w:num>
   <w:num w:numId="2" w16cid:durableId="1595825880">
     <w:abstractNumId w:val="2"/>
   </w:num>
   <w:num w:numId="3" w16cid:durableId="1934049991">
-    <w:abstractNumId w:val="16"/>
+    <w:abstractNumId w:val="19"/>
   </w:num>
   <w:num w:numId="4" w16cid:durableId="691032453">
-    <w:abstractNumId w:val="12"/>
+    <w:abstractNumId w:val="13"/>
   </w:num>
   <w:num w:numId="5" w16cid:durableId="452481465">
-    <w:abstractNumId w:val="6"/>
+    <w:abstractNumId w:val="7"/>
   </w:num>
   <w:num w:numId="6" w16cid:durableId="1159685860">
-    <w:abstractNumId w:val="18"/>
+    <w:abstractNumId w:val="21"/>
   </w:num>
   <w:num w:numId="7" w16cid:durableId="140121253">
-    <w:abstractNumId w:val="21"/>
+    <w:abstractNumId w:val="24"/>
   </w:num>
   <w:num w:numId="8" w16cid:durableId="865488008">
     <w:abstractNumId w:val="3"/>
   </w:num>
   <w:num w:numId="9" w16cid:durableId="692651829">
-    <w:abstractNumId w:val="11"/>
+    <w:abstractNumId w:val="12"/>
   </w:num>
   <w:num w:numId="10" w16cid:durableId="1800302042">
-    <w:abstractNumId w:val="7"/>
+    <w:abstractNumId w:val="8"/>
   </w:num>
   <w:num w:numId="11" w16cid:durableId="951784014">
-    <w:abstractNumId w:val="9"/>
+    <w:abstractNumId w:val="10"/>
   </w:num>
   <w:num w:numId="12" w16cid:durableId="969894085">
-    <w:abstractNumId w:val="13"/>
+    <w:abstractNumId w:val="14"/>
   </w:num>
   <w:num w:numId="13" w16cid:durableId="734358709">
-    <w:abstractNumId w:val="19"/>
+    <w:abstractNumId w:val="22"/>
   </w:num>
   <w:num w:numId="14" w16cid:durableId="569391456">
     <w:abstractNumId w:val="1"/>
   </w:num>
   <w:num w:numId="15" w16cid:durableId="85928694">
+    <w:abstractNumId w:val="23"/>
+  </w:num>
+  <w:num w:numId="16" w16cid:durableId="1792439092">
     <w:abstractNumId w:val="20"/>
   </w:num>
-  <w:num w:numId="16" w16cid:durableId="1792439092">
-    <w:abstractNumId w:val="17"/>
-  </w:num>
   <w:num w:numId="17" w16cid:durableId="1477988106">
-    <w:abstractNumId w:val="23"/>
+    <w:abstractNumId w:val="26"/>
   </w:num>
   <w:num w:numId="18" w16cid:durableId="2102293874">
     <w:abstractNumId w:val="5"/>
   </w:num>
   <w:num w:numId="19" w16cid:durableId="1422726162">
-    <w:abstractNumId w:val="15"/>
+    <w:abstractNumId w:val="18"/>
   </w:num>
   <w:num w:numId="20" w16cid:durableId="93092098">
     <w:abstractNumId w:val="0"/>
   </w:num>
   <w:num w:numId="21" w16cid:durableId="1404714695">
-    <w:abstractNumId w:val="8"/>
+    <w:abstractNumId w:val="9"/>
   </w:num>
   <w:num w:numId="22" w16cid:durableId="978218791">
-    <w:abstractNumId w:val="14"/>
+    <w:abstractNumId w:val="17"/>
   </w:num>
   <w:num w:numId="23" w16cid:durableId="261110782">
     <w:abstractNumId w:val="4"/>
   </w:num>
   <w:num w:numId="24" w16cid:durableId="731124259">
-    <w:abstractNumId w:val="10"/>
+    <w:abstractNumId w:val="11"/>
+  </w:num>
+  <w:num w:numId="25" w16cid:durableId="379206897">
+    <w:abstractNumId w:val="15"/>
+  </w:num>
+  <w:num w:numId="26" w16cid:durableId="562375174">
+    <w:abstractNumId w:val="6"/>
+  </w:num>
+  <w:num w:numId="27" w16cid:durableId="637297244">
+    <w:abstractNumId w:val="16"/>
   </w:num>
 </w:numbering>
 </file>

</xml_diff>